<commit_message>
add function and show result
</commit_message>
<xml_diff>
--- a/doc/Laporan Tugas Kecil 4 Strategi Algoritma.docx
+++ b/doc/Laporan Tugas Kecil 4 Strategi Algoritma.docx
@@ -20,50 +20,51 @@
           <w:sz w:val="28"/>
           <w:szCs w:val="28"/>
         </w:rPr>
-        <w:t xml:space="preserve">LAPORAN TUGAS KECIL </w:t>
-      </w:r>
-      <w:r>
+        <w:t>LAPORAN TUGAS KECIL 4</w:t>
+      </w:r>
+    </w:p>
+    <w:p>
+      <w:pPr>
+        <w:spacing w:line="360" w:lineRule="auto"/>
+        <w:jc w:val="center"/>
         <w:rPr>
           <w:rFonts w:ascii="Times New Roman" w:eastAsia="Times New Roman" w:hAnsi="Times New Roman" w:cs="Times New Roman"/>
           <w:b/>
           <w:sz w:val="28"/>
           <w:szCs w:val="28"/>
         </w:rPr>
-        <w:t>4</w:t>
-      </w:r>
-    </w:p>
-    <w:p>
-      <w:pPr>
-        <w:spacing w:line="360" w:lineRule="auto"/>
-        <w:jc w:val="center"/>
+      </w:pPr>
+      <w:r>
         <w:rPr>
           <w:rFonts w:ascii="Times New Roman" w:eastAsia="Times New Roman" w:hAnsi="Times New Roman" w:cs="Times New Roman"/>
           <w:b/>
           <w:sz w:val="28"/>
           <w:szCs w:val="28"/>
         </w:rPr>
-      </w:pPr>
-      <w:r>
+        <w:t>EKSTRAKSI INFORMASI DARI ARTIKEL BERITA DENGAN ALGORITMA PENCOCOKAN STRING</w:t>
+      </w:r>
+    </w:p>
+    <w:p>
+      <w:pPr>
+        <w:spacing w:line="360" w:lineRule="auto"/>
+        <w:jc w:val="center"/>
         <w:rPr>
           <w:rFonts w:ascii="Times New Roman" w:eastAsia="Times New Roman" w:hAnsi="Times New Roman" w:cs="Times New Roman"/>
           <w:b/>
           <w:sz w:val="28"/>
           <w:szCs w:val="28"/>
         </w:rPr>
-        <w:t>EKSTRAKSI INFORMASI DARI ARTIKEL BERITA DENGAN ALGORITMA PENCOCOKAN STRING</w:t>
-      </w:r>
-    </w:p>
-    <w:p>
-      <w:pPr>
-        <w:spacing w:line="360" w:lineRule="auto"/>
-        <w:jc w:val="center"/>
+      </w:pPr>
+      <w:r>
         <w:rPr>
           <w:rFonts w:ascii="Times New Roman" w:eastAsia="Times New Roman" w:hAnsi="Times New Roman" w:cs="Times New Roman"/>
           <w:b/>
           <w:sz w:val="28"/>
           <w:szCs w:val="28"/>
         </w:rPr>
-      </w:pPr>
+        <w:t xml:space="preserve">IF2211 </w:t>
+      </w:r>
+      <w:proofErr w:type="spellStart"/>
       <w:r>
         <w:rPr>
           <w:rFonts w:ascii="Times New Roman" w:eastAsia="Times New Roman" w:hAnsi="Times New Roman" w:cs="Times New Roman"/>
@@ -71,8 +72,29 @@
           <w:sz w:val="28"/>
           <w:szCs w:val="28"/>
         </w:rPr>
-        <w:t>IF2211 Strategi Algoritma</w:t>
-      </w:r>
+        <w:t>Strategi</w:t>
+      </w:r>
+      <w:proofErr w:type="spellEnd"/>
+      <w:r>
+        <w:rPr>
+          <w:rFonts w:ascii="Times New Roman" w:eastAsia="Times New Roman" w:hAnsi="Times New Roman" w:cs="Times New Roman"/>
+          <w:b/>
+          <w:sz w:val="28"/>
+          <w:szCs w:val="28"/>
+        </w:rPr>
+        <w:t xml:space="preserve"> </w:t>
+      </w:r>
+      <w:proofErr w:type="spellStart"/>
+      <w:r>
+        <w:rPr>
+          <w:rFonts w:ascii="Times New Roman" w:eastAsia="Times New Roman" w:hAnsi="Times New Roman" w:cs="Times New Roman"/>
+          <w:b/>
+          <w:sz w:val="28"/>
+          <w:szCs w:val="28"/>
+        </w:rPr>
+        <w:t>Algoritma</w:t>
+      </w:r>
+      <w:proofErr w:type="spellEnd"/>
     </w:p>
     <w:p>
       <w:pPr>
@@ -325,6 +347,7 @@
     </w:p>
     <w:p>
       <w:pPr>
+        <w:spacing w:line="360" w:lineRule="auto"/>
         <w:jc w:val="center"/>
         <w:rPr>
           <w:rFonts w:ascii="Times New Roman" w:eastAsia="Times New Roman" w:hAnsi="Times New Roman" w:cs="Times New Roman"/>
@@ -346,6 +369,7 @@
     <w:p>
       <w:pPr>
         <w:pStyle w:val="Heading1"/>
+        <w:spacing w:line="360" w:lineRule="auto"/>
         <w:jc w:val="center"/>
         <w:rPr>
           <w:rFonts w:ascii="Times New Roman" w:eastAsia="Times New Roman" w:hAnsi="Times New Roman" w:cs="Times New Roman"/>
@@ -380,6 +404,7 @@
     </w:p>
     <w:p>
       <w:pPr>
+        <w:spacing w:line="360" w:lineRule="auto"/>
         <w:rPr>
           <w:rFonts w:ascii="Times New Roman" w:hAnsi="Times New Roman" w:cs="Times New Roman"/>
           <w:sz w:val="24"/>
@@ -394,6 +419,7 @@
           <w:ilvl w:val="0"/>
           <w:numId w:val="2"/>
         </w:numPr>
+        <w:spacing w:line="360" w:lineRule="auto"/>
         <w:rPr>
           <w:rFonts w:ascii="Times New Roman" w:hAnsi="Times New Roman" w:cs="Times New Roman"/>
           <w:b/>
@@ -402,6 +428,7 @@
           <w:szCs w:val="24"/>
         </w:rPr>
       </w:pPr>
+      <w:proofErr w:type="spellStart"/>
       <w:r>
         <w:rPr>
           <w:rFonts w:ascii="Times New Roman" w:hAnsi="Times New Roman" w:cs="Times New Roman"/>
@@ -410,7 +437,3804 @@
           <w:sz w:val="24"/>
           <w:szCs w:val="24"/>
         </w:rPr>
-        <w:t>Algoritma Knuth-Morris-Pratt (KMP)</w:t>
+        <w:t>Algoritma</w:t>
+      </w:r>
+      <w:proofErr w:type="spellEnd"/>
+      <w:r>
+        <w:rPr>
+          <w:rFonts w:ascii="Times New Roman" w:hAnsi="Times New Roman" w:cs="Times New Roman"/>
+          <w:b/>
+          <w:bCs/>
+          <w:sz w:val="24"/>
+          <w:szCs w:val="24"/>
+        </w:rPr>
+        <w:t xml:space="preserve"> Knuth-Morris-Pratt (KMP)</w:t>
+      </w:r>
+    </w:p>
+    <w:p>
+      <w:pPr>
+        <w:pStyle w:val="ListParagraph"/>
+        <w:spacing w:line="360" w:lineRule="auto"/>
+        <w:ind w:left="360" w:firstLine="360"/>
+        <w:jc w:val="both"/>
+        <w:rPr>
+          <w:rFonts w:ascii="Times New Roman" w:hAnsi="Times New Roman" w:cs="Times New Roman"/>
+          <w:sz w:val="24"/>
+          <w:szCs w:val="24"/>
+        </w:rPr>
+      </w:pPr>
+      <w:proofErr w:type="spellStart"/>
+      <w:r>
+        <w:rPr>
+          <w:rFonts w:ascii="Times New Roman" w:hAnsi="Times New Roman" w:cs="Times New Roman"/>
+          <w:sz w:val="24"/>
+          <w:szCs w:val="24"/>
+        </w:rPr>
+        <w:t>Algoritma</w:t>
+      </w:r>
+      <w:proofErr w:type="spellEnd"/>
+      <w:r>
+        <w:rPr>
+          <w:rFonts w:ascii="Times New Roman" w:hAnsi="Times New Roman" w:cs="Times New Roman"/>
+          <w:sz w:val="24"/>
+          <w:szCs w:val="24"/>
+        </w:rPr>
+        <w:t xml:space="preserve"> Knuth-Morris-Pratt </w:t>
+      </w:r>
+      <w:proofErr w:type="spellStart"/>
+      <w:r>
+        <w:rPr>
+          <w:rFonts w:ascii="Times New Roman" w:hAnsi="Times New Roman" w:cs="Times New Roman"/>
+          <w:sz w:val="24"/>
+          <w:szCs w:val="24"/>
+        </w:rPr>
+        <w:t>adalah</w:t>
+      </w:r>
+      <w:proofErr w:type="spellEnd"/>
+      <w:r>
+        <w:rPr>
+          <w:rFonts w:ascii="Times New Roman" w:hAnsi="Times New Roman" w:cs="Times New Roman"/>
+          <w:sz w:val="24"/>
+          <w:szCs w:val="24"/>
+        </w:rPr>
+        <w:t xml:space="preserve"> salah </w:t>
+      </w:r>
+      <w:proofErr w:type="spellStart"/>
+      <w:r>
+        <w:rPr>
+          <w:rFonts w:ascii="Times New Roman" w:hAnsi="Times New Roman" w:cs="Times New Roman"/>
+          <w:sz w:val="24"/>
+          <w:szCs w:val="24"/>
+        </w:rPr>
+        <w:t>satu</w:t>
+      </w:r>
+      <w:proofErr w:type="spellEnd"/>
+      <w:r>
+        <w:rPr>
+          <w:rFonts w:ascii="Times New Roman" w:hAnsi="Times New Roman" w:cs="Times New Roman"/>
+          <w:sz w:val="24"/>
+          <w:szCs w:val="24"/>
+        </w:rPr>
+        <w:t xml:space="preserve"> </w:t>
+      </w:r>
+      <w:proofErr w:type="spellStart"/>
+      <w:r>
+        <w:rPr>
+          <w:rFonts w:ascii="Times New Roman" w:hAnsi="Times New Roman" w:cs="Times New Roman"/>
+          <w:sz w:val="24"/>
+          <w:szCs w:val="24"/>
+        </w:rPr>
+        <w:t>algoritma</w:t>
+      </w:r>
+      <w:proofErr w:type="spellEnd"/>
+      <w:r>
+        <w:rPr>
+          <w:rFonts w:ascii="Times New Roman" w:hAnsi="Times New Roman" w:cs="Times New Roman"/>
+          <w:sz w:val="24"/>
+          <w:szCs w:val="24"/>
+        </w:rPr>
+        <w:t xml:space="preserve"> </w:t>
+      </w:r>
+      <w:proofErr w:type="spellStart"/>
+      <w:r>
+        <w:rPr>
+          <w:rFonts w:ascii="Times New Roman" w:hAnsi="Times New Roman" w:cs="Times New Roman"/>
+          <w:sz w:val="24"/>
+          <w:szCs w:val="24"/>
+        </w:rPr>
+        <w:t>pencocokan</w:t>
+      </w:r>
+      <w:proofErr w:type="spellEnd"/>
+      <w:r>
+        <w:rPr>
+          <w:rFonts w:ascii="Times New Roman" w:hAnsi="Times New Roman" w:cs="Times New Roman"/>
+          <w:sz w:val="24"/>
+          <w:szCs w:val="24"/>
+        </w:rPr>
+        <w:t xml:space="preserve"> </w:t>
+      </w:r>
+      <w:r>
+        <w:rPr>
+          <w:rFonts w:ascii="Times New Roman" w:hAnsi="Times New Roman" w:cs="Times New Roman"/>
+          <w:i/>
+          <w:iCs/>
+          <w:sz w:val="24"/>
+          <w:szCs w:val="24"/>
+        </w:rPr>
+        <w:t>string</w:t>
+      </w:r>
+      <w:r>
+        <w:rPr>
+          <w:rFonts w:ascii="Times New Roman" w:hAnsi="Times New Roman" w:cs="Times New Roman"/>
+          <w:i/>
+          <w:iCs/>
+          <w:sz w:val="24"/>
+          <w:szCs w:val="24"/>
+        </w:rPr>
+        <w:t xml:space="preserve"> </w:t>
+      </w:r>
+      <w:r>
+        <w:rPr>
+          <w:rFonts w:ascii="Times New Roman" w:hAnsi="Times New Roman" w:cs="Times New Roman"/>
+          <w:sz w:val="24"/>
+          <w:szCs w:val="24"/>
+        </w:rPr>
+        <w:t xml:space="preserve">yang </w:t>
+      </w:r>
+      <w:proofErr w:type="spellStart"/>
+      <w:r>
+        <w:rPr>
+          <w:rFonts w:ascii="Times New Roman" w:hAnsi="Times New Roman" w:cs="Times New Roman"/>
+          <w:sz w:val="24"/>
+          <w:szCs w:val="24"/>
+        </w:rPr>
+        <w:t>dinilai</w:t>
+      </w:r>
+      <w:proofErr w:type="spellEnd"/>
+      <w:r>
+        <w:rPr>
+          <w:rFonts w:ascii="Times New Roman" w:hAnsi="Times New Roman" w:cs="Times New Roman"/>
+          <w:sz w:val="24"/>
+          <w:szCs w:val="24"/>
+        </w:rPr>
+        <w:t xml:space="preserve"> </w:t>
+      </w:r>
+      <w:proofErr w:type="spellStart"/>
+      <w:r>
+        <w:rPr>
+          <w:rFonts w:ascii="Times New Roman" w:hAnsi="Times New Roman" w:cs="Times New Roman"/>
+          <w:sz w:val="24"/>
+          <w:szCs w:val="24"/>
+        </w:rPr>
+        <w:t>lebih</w:t>
+      </w:r>
+      <w:proofErr w:type="spellEnd"/>
+      <w:r>
+        <w:rPr>
+          <w:rFonts w:ascii="Times New Roman" w:hAnsi="Times New Roman" w:cs="Times New Roman"/>
+          <w:sz w:val="24"/>
+          <w:szCs w:val="24"/>
+        </w:rPr>
+        <w:t xml:space="preserve"> </w:t>
+      </w:r>
+      <w:proofErr w:type="spellStart"/>
+      <w:r>
+        <w:rPr>
+          <w:rFonts w:ascii="Times New Roman" w:hAnsi="Times New Roman" w:cs="Times New Roman"/>
+          <w:sz w:val="24"/>
+          <w:szCs w:val="24"/>
+        </w:rPr>
+        <w:t>baik</w:t>
+      </w:r>
+      <w:proofErr w:type="spellEnd"/>
+      <w:r>
+        <w:rPr>
+          <w:rFonts w:ascii="Times New Roman" w:hAnsi="Times New Roman" w:cs="Times New Roman"/>
+          <w:sz w:val="24"/>
+          <w:szCs w:val="24"/>
+        </w:rPr>
+        <w:t xml:space="preserve"> </w:t>
+      </w:r>
+      <w:proofErr w:type="spellStart"/>
+      <w:r>
+        <w:rPr>
+          <w:rFonts w:ascii="Times New Roman" w:hAnsi="Times New Roman" w:cs="Times New Roman"/>
+          <w:sz w:val="24"/>
+          <w:szCs w:val="24"/>
+        </w:rPr>
+        <w:t>dari</w:t>
+      </w:r>
+      <w:proofErr w:type="spellEnd"/>
+      <w:r>
+        <w:rPr>
+          <w:rFonts w:ascii="Times New Roman" w:hAnsi="Times New Roman" w:cs="Times New Roman"/>
+          <w:sz w:val="24"/>
+          <w:szCs w:val="24"/>
+        </w:rPr>
+        <w:t xml:space="preserve"> </w:t>
+      </w:r>
+      <w:proofErr w:type="spellStart"/>
+      <w:r>
+        <w:rPr>
+          <w:rFonts w:ascii="Times New Roman" w:hAnsi="Times New Roman" w:cs="Times New Roman"/>
+          <w:sz w:val="24"/>
+          <w:szCs w:val="24"/>
+        </w:rPr>
+        <w:t>algoritma</w:t>
+      </w:r>
+      <w:proofErr w:type="spellEnd"/>
+      <w:r>
+        <w:rPr>
+          <w:rFonts w:ascii="Times New Roman" w:hAnsi="Times New Roman" w:cs="Times New Roman"/>
+          <w:sz w:val="24"/>
+          <w:szCs w:val="24"/>
+        </w:rPr>
+        <w:t xml:space="preserve"> Brute Force. </w:t>
+      </w:r>
+      <w:proofErr w:type="spellStart"/>
+      <w:r>
+        <w:rPr>
+          <w:rFonts w:ascii="Times New Roman" w:hAnsi="Times New Roman" w:cs="Times New Roman"/>
+          <w:sz w:val="24"/>
+          <w:szCs w:val="24"/>
+        </w:rPr>
+        <w:t>Algoritma</w:t>
+      </w:r>
+      <w:proofErr w:type="spellEnd"/>
+      <w:r>
+        <w:rPr>
+          <w:rFonts w:ascii="Times New Roman" w:hAnsi="Times New Roman" w:cs="Times New Roman"/>
+          <w:sz w:val="24"/>
+          <w:szCs w:val="24"/>
+        </w:rPr>
+        <w:t xml:space="preserve"> KMP ini </w:t>
+      </w:r>
+      <w:proofErr w:type="spellStart"/>
+      <w:r>
+        <w:rPr>
+          <w:rFonts w:ascii="Times New Roman" w:hAnsi="Times New Roman" w:cs="Times New Roman"/>
+          <w:sz w:val="24"/>
+          <w:szCs w:val="24"/>
+        </w:rPr>
+        <w:t>dikembangkan</w:t>
+      </w:r>
+      <w:proofErr w:type="spellEnd"/>
+      <w:r>
+        <w:rPr>
+          <w:rFonts w:ascii="Times New Roman" w:hAnsi="Times New Roman" w:cs="Times New Roman"/>
+          <w:sz w:val="24"/>
+          <w:szCs w:val="24"/>
+        </w:rPr>
+        <w:t xml:space="preserve"> oleh salah </w:t>
+      </w:r>
+      <w:proofErr w:type="spellStart"/>
+      <w:r>
+        <w:rPr>
+          <w:rFonts w:ascii="Times New Roman" w:hAnsi="Times New Roman" w:cs="Times New Roman"/>
+          <w:sz w:val="24"/>
+          <w:szCs w:val="24"/>
+        </w:rPr>
+        <w:t>satu</w:t>
+      </w:r>
+      <w:proofErr w:type="spellEnd"/>
+      <w:r>
+        <w:rPr>
+          <w:rFonts w:ascii="Times New Roman" w:hAnsi="Times New Roman" w:cs="Times New Roman"/>
+          <w:sz w:val="24"/>
+          <w:szCs w:val="24"/>
+        </w:rPr>
+        <w:t xml:space="preserve"> </w:t>
+      </w:r>
+      <w:r>
+        <w:rPr>
+          <w:rFonts w:ascii="Times New Roman" w:hAnsi="Times New Roman" w:cs="Times New Roman"/>
+          <w:i/>
+          <w:iCs/>
+          <w:sz w:val="24"/>
+          <w:szCs w:val="24"/>
+        </w:rPr>
+        <w:t>computer scientist</w:t>
+      </w:r>
+      <w:r>
+        <w:rPr>
+          <w:rFonts w:ascii="Times New Roman" w:hAnsi="Times New Roman" w:cs="Times New Roman"/>
+          <w:sz w:val="24"/>
+          <w:szCs w:val="24"/>
+        </w:rPr>
+        <w:t xml:space="preserve"> </w:t>
+      </w:r>
+      <w:proofErr w:type="spellStart"/>
+      <w:r>
+        <w:rPr>
+          <w:rFonts w:ascii="Times New Roman" w:hAnsi="Times New Roman" w:cs="Times New Roman"/>
+          <w:sz w:val="24"/>
+          <w:szCs w:val="24"/>
+        </w:rPr>
+        <w:t>dari</w:t>
+      </w:r>
+      <w:proofErr w:type="spellEnd"/>
+      <w:r>
+        <w:rPr>
+          <w:rFonts w:ascii="Times New Roman" w:hAnsi="Times New Roman" w:cs="Times New Roman"/>
+          <w:sz w:val="24"/>
+          <w:szCs w:val="24"/>
+        </w:rPr>
+        <w:t xml:space="preserve"> </w:t>
+      </w:r>
+      <w:proofErr w:type="spellStart"/>
+      <w:r>
+        <w:rPr>
+          <w:rFonts w:ascii="Times New Roman" w:hAnsi="Times New Roman" w:cs="Times New Roman"/>
+          <w:sz w:val="24"/>
+          <w:szCs w:val="24"/>
+        </w:rPr>
+        <w:t>Standford</w:t>
+      </w:r>
+      <w:proofErr w:type="spellEnd"/>
+      <w:r>
+        <w:rPr>
+          <w:rFonts w:ascii="Times New Roman" w:hAnsi="Times New Roman" w:cs="Times New Roman"/>
+          <w:sz w:val="24"/>
+          <w:szCs w:val="24"/>
+        </w:rPr>
+        <w:t xml:space="preserve"> University, Donald E. Knuth</w:t>
+      </w:r>
+      <w:r>
+        <w:rPr>
+          <w:rFonts w:ascii="Times New Roman" w:hAnsi="Times New Roman" w:cs="Times New Roman"/>
+          <w:sz w:val="24"/>
+          <w:szCs w:val="24"/>
+        </w:rPr>
+        <w:t xml:space="preserve"> pada </w:t>
+      </w:r>
+      <w:proofErr w:type="spellStart"/>
+      <w:r>
+        <w:rPr>
+          <w:rFonts w:ascii="Times New Roman" w:hAnsi="Times New Roman" w:cs="Times New Roman"/>
+          <w:sz w:val="24"/>
+          <w:szCs w:val="24"/>
+        </w:rPr>
+        <w:t>tahun</w:t>
+      </w:r>
+      <w:proofErr w:type="spellEnd"/>
+      <w:r>
+        <w:rPr>
+          <w:rFonts w:ascii="Times New Roman" w:hAnsi="Times New Roman" w:cs="Times New Roman"/>
+          <w:sz w:val="24"/>
+          <w:szCs w:val="24"/>
+        </w:rPr>
+        <w:t xml:space="preserve"> 1967. </w:t>
+      </w:r>
+      <w:proofErr w:type="spellStart"/>
+      <w:r>
+        <w:rPr>
+          <w:rFonts w:ascii="Times New Roman" w:hAnsi="Times New Roman" w:cs="Times New Roman"/>
+          <w:sz w:val="24"/>
+          <w:szCs w:val="24"/>
+        </w:rPr>
+        <w:t>Setahun</w:t>
+      </w:r>
+      <w:proofErr w:type="spellEnd"/>
+      <w:r>
+        <w:rPr>
+          <w:rFonts w:ascii="Times New Roman" w:hAnsi="Times New Roman" w:cs="Times New Roman"/>
+          <w:sz w:val="24"/>
+          <w:szCs w:val="24"/>
+        </w:rPr>
+        <w:t xml:space="preserve"> </w:t>
+      </w:r>
+      <w:proofErr w:type="spellStart"/>
+      <w:r>
+        <w:rPr>
+          <w:rFonts w:ascii="Times New Roman" w:hAnsi="Times New Roman" w:cs="Times New Roman"/>
+          <w:sz w:val="24"/>
+          <w:szCs w:val="24"/>
+        </w:rPr>
+        <w:t>sebelumnya</w:t>
+      </w:r>
+      <w:proofErr w:type="spellEnd"/>
+      <w:r>
+        <w:rPr>
+          <w:rFonts w:ascii="Times New Roman" w:hAnsi="Times New Roman" w:cs="Times New Roman"/>
+          <w:sz w:val="24"/>
+          <w:szCs w:val="24"/>
+        </w:rPr>
+        <w:t xml:space="preserve">, James H. Morris dan Vaughan R. Pratt juga </w:t>
+      </w:r>
+      <w:proofErr w:type="spellStart"/>
+      <w:r>
+        <w:rPr>
+          <w:rFonts w:ascii="Times New Roman" w:hAnsi="Times New Roman" w:cs="Times New Roman"/>
+          <w:sz w:val="24"/>
+          <w:szCs w:val="24"/>
+        </w:rPr>
+        <w:t>mengembangkan</w:t>
+      </w:r>
+      <w:proofErr w:type="spellEnd"/>
+      <w:r>
+        <w:rPr>
+          <w:rFonts w:ascii="Times New Roman" w:hAnsi="Times New Roman" w:cs="Times New Roman"/>
+          <w:sz w:val="24"/>
+          <w:szCs w:val="24"/>
+        </w:rPr>
+        <w:t xml:space="preserve"> </w:t>
+      </w:r>
+      <w:proofErr w:type="spellStart"/>
+      <w:r>
+        <w:rPr>
+          <w:rFonts w:ascii="Times New Roman" w:hAnsi="Times New Roman" w:cs="Times New Roman"/>
+          <w:sz w:val="24"/>
+          <w:szCs w:val="24"/>
+        </w:rPr>
+        <w:t>algoritma</w:t>
+      </w:r>
+      <w:proofErr w:type="spellEnd"/>
+      <w:r>
+        <w:rPr>
+          <w:rFonts w:ascii="Times New Roman" w:hAnsi="Times New Roman" w:cs="Times New Roman"/>
+          <w:sz w:val="24"/>
+          <w:szCs w:val="24"/>
+        </w:rPr>
+        <w:t xml:space="preserve"> yang </w:t>
+      </w:r>
+      <w:proofErr w:type="spellStart"/>
+      <w:r>
+        <w:rPr>
+          <w:rFonts w:ascii="Times New Roman" w:hAnsi="Times New Roman" w:cs="Times New Roman"/>
+          <w:sz w:val="24"/>
+          <w:szCs w:val="24"/>
+        </w:rPr>
+        <w:t>sama</w:t>
+      </w:r>
+      <w:proofErr w:type="spellEnd"/>
+      <w:r>
+        <w:rPr>
+          <w:rFonts w:ascii="Times New Roman" w:hAnsi="Times New Roman" w:cs="Times New Roman"/>
+          <w:sz w:val="24"/>
+          <w:szCs w:val="24"/>
+        </w:rPr>
+        <w:t xml:space="preserve">, oleh </w:t>
+      </w:r>
+      <w:proofErr w:type="spellStart"/>
+      <w:r>
+        <w:rPr>
+          <w:rFonts w:ascii="Times New Roman" w:hAnsi="Times New Roman" w:cs="Times New Roman"/>
+          <w:sz w:val="24"/>
+          <w:szCs w:val="24"/>
+        </w:rPr>
+        <w:t>karena</w:t>
+      </w:r>
+      <w:proofErr w:type="spellEnd"/>
+      <w:r>
+        <w:rPr>
+          <w:rFonts w:ascii="Times New Roman" w:hAnsi="Times New Roman" w:cs="Times New Roman"/>
+          <w:sz w:val="24"/>
+          <w:szCs w:val="24"/>
+        </w:rPr>
+        <w:t xml:space="preserve"> </w:t>
+      </w:r>
+      <w:proofErr w:type="spellStart"/>
+      <w:r>
+        <w:rPr>
+          <w:rFonts w:ascii="Times New Roman" w:hAnsi="Times New Roman" w:cs="Times New Roman"/>
+          <w:sz w:val="24"/>
+          <w:szCs w:val="24"/>
+        </w:rPr>
+        <w:t>itu</w:t>
+      </w:r>
+      <w:proofErr w:type="spellEnd"/>
+      <w:r>
+        <w:rPr>
+          <w:rFonts w:ascii="Times New Roman" w:hAnsi="Times New Roman" w:cs="Times New Roman"/>
+          <w:sz w:val="24"/>
+          <w:szCs w:val="24"/>
+        </w:rPr>
+        <w:t xml:space="preserve"> </w:t>
+      </w:r>
+      <w:proofErr w:type="spellStart"/>
+      <w:r>
+        <w:rPr>
+          <w:rFonts w:ascii="Times New Roman" w:hAnsi="Times New Roman" w:cs="Times New Roman"/>
+          <w:sz w:val="24"/>
+          <w:szCs w:val="24"/>
+        </w:rPr>
+        <w:t>nama</w:t>
+      </w:r>
+      <w:proofErr w:type="spellEnd"/>
+      <w:r>
+        <w:rPr>
+          <w:rFonts w:ascii="Times New Roman" w:hAnsi="Times New Roman" w:cs="Times New Roman"/>
+          <w:sz w:val="24"/>
+          <w:szCs w:val="24"/>
+        </w:rPr>
+        <w:t xml:space="preserve"> </w:t>
+      </w:r>
+      <w:proofErr w:type="spellStart"/>
+      <w:r>
+        <w:rPr>
+          <w:rFonts w:ascii="Times New Roman" w:hAnsi="Times New Roman" w:cs="Times New Roman"/>
+          <w:sz w:val="24"/>
+          <w:szCs w:val="24"/>
+        </w:rPr>
+        <w:t>dari</w:t>
+      </w:r>
+      <w:proofErr w:type="spellEnd"/>
+      <w:r>
+        <w:rPr>
+          <w:rFonts w:ascii="Times New Roman" w:hAnsi="Times New Roman" w:cs="Times New Roman"/>
+          <w:sz w:val="24"/>
+          <w:szCs w:val="24"/>
+        </w:rPr>
+        <w:t xml:space="preserve"> </w:t>
+      </w:r>
+      <w:proofErr w:type="spellStart"/>
+      <w:r>
+        <w:rPr>
+          <w:rFonts w:ascii="Times New Roman" w:hAnsi="Times New Roman" w:cs="Times New Roman"/>
+          <w:sz w:val="24"/>
+          <w:szCs w:val="24"/>
+        </w:rPr>
+        <w:t>algoritma</w:t>
+      </w:r>
+      <w:proofErr w:type="spellEnd"/>
+      <w:r>
+        <w:rPr>
+          <w:rFonts w:ascii="Times New Roman" w:hAnsi="Times New Roman" w:cs="Times New Roman"/>
+          <w:sz w:val="24"/>
+          <w:szCs w:val="24"/>
+        </w:rPr>
+        <w:t xml:space="preserve"> ini </w:t>
+      </w:r>
+      <w:proofErr w:type="spellStart"/>
+      <w:r>
+        <w:rPr>
+          <w:rFonts w:ascii="Times New Roman" w:hAnsi="Times New Roman" w:cs="Times New Roman"/>
+          <w:sz w:val="24"/>
+          <w:szCs w:val="24"/>
+        </w:rPr>
+        <w:t>diambil</w:t>
+      </w:r>
+      <w:proofErr w:type="spellEnd"/>
+      <w:r>
+        <w:rPr>
+          <w:rFonts w:ascii="Times New Roman" w:hAnsi="Times New Roman" w:cs="Times New Roman"/>
+          <w:sz w:val="24"/>
+          <w:szCs w:val="24"/>
+        </w:rPr>
+        <w:t xml:space="preserve"> </w:t>
+      </w:r>
+      <w:proofErr w:type="spellStart"/>
+      <w:r>
+        <w:rPr>
+          <w:rFonts w:ascii="Times New Roman" w:hAnsi="Times New Roman" w:cs="Times New Roman"/>
+          <w:sz w:val="24"/>
+          <w:szCs w:val="24"/>
+        </w:rPr>
+        <w:t>dari</w:t>
+      </w:r>
+      <w:proofErr w:type="spellEnd"/>
+      <w:r>
+        <w:rPr>
+          <w:rFonts w:ascii="Times New Roman" w:hAnsi="Times New Roman" w:cs="Times New Roman"/>
+          <w:sz w:val="24"/>
+          <w:szCs w:val="24"/>
+        </w:rPr>
+        <w:t xml:space="preserve"> </w:t>
+      </w:r>
+      <w:proofErr w:type="spellStart"/>
+      <w:r>
+        <w:rPr>
+          <w:rFonts w:ascii="Times New Roman" w:hAnsi="Times New Roman" w:cs="Times New Roman"/>
+          <w:sz w:val="24"/>
+          <w:szCs w:val="24"/>
+        </w:rPr>
+        <w:t>nama</w:t>
+      </w:r>
+      <w:proofErr w:type="spellEnd"/>
+      <w:r>
+        <w:rPr>
+          <w:rFonts w:ascii="Times New Roman" w:hAnsi="Times New Roman" w:cs="Times New Roman"/>
+          <w:sz w:val="24"/>
+          <w:szCs w:val="24"/>
+        </w:rPr>
+        <w:t xml:space="preserve"> </w:t>
+      </w:r>
+      <w:proofErr w:type="spellStart"/>
+      <w:r>
+        <w:rPr>
+          <w:rFonts w:ascii="Times New Roman" w:hAnsi="Times New Roman" w:cs="Times New Roman"/>
+          <w:sz w:val="24"/>
+          <w:szCs w:val="24"/>
+        </w:rPr>
+        <w:t>ketiga</w:t>
+      </w:r>
+      <w:proofErr w:type="spellEnd"/>
+      <w:r>
+        <w:rPr>
+          <w:rFonts w:ascii="Times New Roman" w:hAnsi="Times New Roman" w:cs="Times New Roman"/>
+          <w:sz w:val="24"/>
+          <w:szCs w:val="24"/>
+        </w:rPr>
+        <w:t xml:space="preserve"> </w:t>
+      </w:r>
+      <w:proofErr w:type="spellStart"/>
+      <w:r>
+        <w:rPr>
+          <w:rFonts w:ascii="Times New Roman" w:hAnsi="Times New Roman" w:cs="Times New Roman"/>
+          <w:sz w:val="24"/>
+          <w:szCs w:val="24"/>
+        </w:rPr>
+        <w:t>penciptanya</w:t>
+      </w:r>
+      <w:proofErr w:type="spellEnd"/>
+      <w:r>
+        <w:rPr>
+          <w:rFonts w:ascii="Times New Roman" w:hAnsi="Times New Roman" w:cs="Times New Roman"/>
+          <w:sz w:val="24"/>
+          <w:szCs w:val="24"/>
+        </w:rPr>
+        <w:t xml:space="preserve">, </w:t>
+      </w:r>
+      <w:proofErr w:type="spellStart"/>
+      <w:r>
+        <w:rPr>
+          <w:rFonts w:ascii="Times New Roman" w:hAnsi="Times New Roman" w:cs="Times New Roman"/>
+          <w:sz w:val="24"/>
+          <w:szCs w:val="24"/>
+        </w:rPr>
+        <w:t>yakni</w:t>
+      </w:r>
+      <w:proofErr w:type="spellEnd"/>
+      <w:r>
+        <w:rPr>
+          <w:rFonts w:ascii="Times New Roman" w:hAnsi="Times New Roman" w:cs="Times New Roman"/>
+          <w:sz w:val="24"/>
+          <w:szCs w:val="24"/>
+        </w:rPr>
+        <w:t xml:space="preserve"> Knuth, Morris, dan Pratt.</w:t>
+      </w:r>
+    </w:p>
+    <w:p>
+      <w:pPr>
+        <w:pStyle w:val="ListParagraph"/>
+        <w:spacing w:line="360" w:lineRule="auto"/>
+        <w:ind w:left="360" w:firstLine="360"/>
+        <w:jc w:val="both"/>
+        <w:rPr>
+          <w:rFonts w:ascii="Times New Roman" w:hAnsi="Times New Roman" w:cs="Times New Roman"/>
+          <w:sz w:val="24"/>
+          <w:szCs w:val="24"/>
+        </w:rPr>
+      </w:pPr>
+      <w:r>
+        <w:rPr>
+          <w:rFonts w:ascii="Times New Roman" w:hAnsi="Times New Roman" w:cs="Times New Roman"/>
+          <w:sz w:val="24"/>
+          <w:szCs w:val="24"/>
+        </w:rPr>
+        <w:t xml:space="preserve">Pada </w:t>
+      </w:r>
+      <w:proofErr w:type="spellStart"/>
+      <w:r>
+        <w:rPr>
+          <w:rFonts w:ascii="Times New Roman" w:hAnsi="Times New Roman" w:cs="Times New Roman"/>
+          <w:sz w:val="24"/>
+          <w:szCs w:val="24"/>
+        </w:rPr>
+        <w:t>dasarnya</w:t>
+      </w:r>
+      <w:proofErr w:type="spellEnd"/>
+      <w:r>
+        <w:rPr>
+          <w:rFonts w:ascii="Times New Roman" w:hAnsi="Times New Roman" w:cs="Times New Roman"/>
+          <w:sz w:val="24"/>
+          <w:szCs w:val="24"/>
+        </w:rPr>
+        <w:t xml:space="preserve">, </w:t>
+      </w:r>
+      <w:proofErr w:type="spellStart"/>
+      <w:r>
+        <w:rPr>
+          <w:rFonts w:ascii="Times New Roman" w:hAnsi="Times New Roman" w:cs="Times New Roman"/>
+          <w:sz w:val="24"/>
+          <w:szCs w:val="24"/>
+        </w:rPr>
+        <w:t>algoritma</w:t>
+      </w:r>
+      <w:proofErr w:type="spellEnd"/>
+      <w:r>
+        <w:rPr>
+          <w:rFonts w:ascii="Times New Roman" w:hAnsi="Times New Roman" w:cs="Times New Roman"/>
+          <w:sz w:val="24"/>
+          <w:szCs w:val="24"/>
+        </w:rPr>
+        <w:t xml:space="preserve"> ini </w:t>
+      </w:r>
+      <w:proofErr w:type="spellStart"/>
+      <w:r>
+        <w:rPr>
+          <w:rFonts w:ascii="Times New Roman" w:hAnsi="Times New Roman" w:cs="Times New Roman"/>
+          <w:sz w:val="24"/>
+          <w:szCs w:val="24"/>
+        </w:rPr>
+        <w:t>mirip</w:t>
+      </w:r>
+      <w:proofErr w:type="spellEnd"/>
+      <w:r>
+        <w:rPr>
+          <w:rFonts w:ascii="Times New Roman" w:hAnsi="Times New Roman" w:cs="Times New Roman"/>
+          <w:sz w:val="24"/>
+          <w:szCs w:val="24"/>
+        </w:rPr>
+        <w:t xml:space="preserve"> </w:t>
+      </w:r>
+      <w:proofErr w:type="spellStart"/>
+      <w:r>
+        <w:rPr>
+          <w:rFonts w:ascii="Times New Roman" w:hAnsi="Times New Roman" w:cs="Times New Roman"/>
+          <w:sz w:val="24"/>
+          <w:szCs w:val="24"/>
+        </w:rPr>
+        <w:t>seperti</w:t>
+      </w:r>
+      <w:proofErr w:type="spellEnd"/>
+      <w:r>
+        <w:rPr>
+          <w:rFonts w:ascii="Times New Roman" w:hAnsi="Times New Roman" w:cs="Times New Roman"/>
+          <w:sz w:val="24"/>
+          <w:szCs w:val="24"/>
+        </w:rPr>
+        <w:t xml:space="preserve"> </w:t>
+      </w:r>
+      <w:proofErr w:type="spellStart"/>
+      <w:r>
+        <w:rPr>
+          <w:rFonts w:ascii="Times New Roman" w:hAnsi="Times New Roman" w:cs="Times New Roman"/>
+          <w:sz w:val="24"/>
+          <w:szCs w:val="24"/>
+        </w:rPr>
+        <w:t>algoritma</w:t>
+      </w:r>
+      <w:proofErr w:type="spellEnd"/>
+      <w:r>
+        <w:rPr>
+          <w:rFonts w:ascii="Times New Roman" w:hAnsi="Times New Roman" w:cs="Times New Roman"/>
+          <w:sz w:val="24"/>
+          <w:szCs w:val="24"/>
+        </w:rPr>
+        <w:t xml:space="preserve"> Brute Force </w:t>
+      </w:r>
+      <w:proofErr w:type="spellStart"/>
+      <w:r>
+        <w:rPr>
+          <w:rFonts w:ascii="Times New Roman" w:hAnsi="Times New Roman" w:cs="Times New Roman"/>
+          <w:sz w:val="24"/>
+          <w:szCs w:val="24"/>
+        </w:rPr>
+        <w:t>dalam</w:t>
+      </w:r>
+      <w:proofErr w:type="spellEnd"/>
+      <w:r>
+        <w:rPr>
+          <w:rFonts w:ascii="Times New Roman" w:hAnsi="Times New Roman" w:cs="Times New Roman"/>
+          <w:sz w:val="24"/>
+          <w:szCs w:val="24"/>
+        </w:rPr>
+        <w:t xml:space="preserve"> </w:t>
+      </w:r>
+      <w:proofErr w:type="spellStart"/>
+      <w:r>
+        <w:rPr>
+          <w:rFonts w:ascii="Times New Roman" w:hAnsi="Times New Roman" w:cs="Times New Roman"/>
+          <w:sz w:val="24"/>
+          <w:szCs w:val="24"/>
+        </w:rPr>
+        <w:t>pencocokan</w:t>
+      </w:r>
+      <w:proofErr w:type="spellEnd"/>
+      <w:r>
+        <w:rPr>
+          <w:rFonts w:ascii="Times New Roman" w:hAnsi="Times New Roman" w:cs="Times New Roman"/>
+          <w:sz w:val="24"/>
+          <w:szCs w:val="24"/>
+        </w:rPr>
+        <w:t xml:space="preserve"> </w:t>
+      </w:r>
+      <w:r>
+        <w:rPr>
+          <w:rFonts w:ascii="Times New Roman" w:hAnsi="Times New Roman" w:cs="Times New Roman"/>
+          <w:i/>
+          <w:iCs/>
+          <w:sz w:val="24"/>
+          <w:szCs w:val="24"/>
+        </w:rPr>
+        <w:t>string</w:t>
+      </w:r>
+      <w:r>
+        <w:rPr>
+          <w:rFonts w:ascii="Times New Roman" w:hAnsi="Times New Roman" w:cs="Times New Roman"/>
+          <w:sz w:val="24"/>
+          <w:szCs w:val="24"/>
+        </w:rPr>
+        <w:t xml:space="preserve">, </w:t>
+      </w:r>
+      <w:proofErr w:type="spellStart"/>
+      <w:r>
+        <w:rPr>
+          <w:rFonts w:ascii="Times New Roman" w:hAnsi="Times New Roman" w:cs="Times New Roman"/>
+          <w:sz w:val="24"/>
+          <w:szCs w:val="24"/>
+        </w:rPr>
+        <w:t>yaitu</w:t>
+      </w:r>
+      <w:proofErr w:type="spellEnd"/>
+      <w:r>
+        <w:rPr>
+          <w:rFonts w:ascii="Times New Roman" w:hAnsi="Times New Roman" w:cs="Times New Roman"/>
+          <w:sz w:val="24"/>
+          <w:szCs w:val="24"/>
+        </w:rPr>
+        <w:t xml:space="preserve"> </w:t>
+      </w:r>
+      <w:proofErr w:type="spellStart"/>
+      <w:r>
+        <w:rPr>
+          <w:rFonts w:ascii="Times New Roman" w:hAnsi="Times New Roman" w:cs="Times New Roman"/>
+          <w:sz w:val="24"/>
+          <w:szCs w:val="24"/>
+        </w:rPr>
+        <w:t>melakukan</w:t>
+      </w:r>
+      <w:proofErr w:type="spellEnd"/>
+      <w:r>
+        <w:rPr>
+          <w:rFonts w:ascii="Times New Roman" w:hAnsi="Times New Roman" w:cs="Times New Roman"/>
+          <w:sz w:val="24"/>
+          <w:szCs w:val="24"/>
+        </w:rPr>
+        <w:t xml:space="preserve"> </w:t>
+      </w:r>
+      <w:proofErr w:type="spellStart"/>
+      <w:r>
+        <w:rPr>
+          <w:rFonts w:ascii="Times New Roman" w:hAnsi="Times New Roman" w:cs="Times New Roman"/>
+          <w:sz w:val="24"/>
+          <w:szCs w:val="24"/>
+        </w:rPr>
+        <w:t>pencocokan</w:t>
+      </w:r>
+      <w:proofErr w:type="spellEnd"/>
+      <w:r>
+        <w:rPr>
+          <w:rFonts w:ascii="Times New Roman" w:hAnsi="Times New Roman" w:cs="Times New Roman"/>
+          <w:sz w:val="24"/>
+          <w:szCs w:val="24"/>
+        </w:rPr>
+        <w:t xml:space="preserve"> </w:t>
+      </w:r>
+      <w:proofErr w:type="spellStart"/>
+      <w:r>
+        <w:rPr>
+          <w:rFonts w:ascii="Times New Roman" w:hAnsi="Times New Roman" w:cs="Times New Roman"/>
+          <w:sz w:val="24"/>
+          <w:szCs w:val="24"/>
+        </w:rPr>
+        <w:t>dari</w:t>
+      </w:r>
+      <w:proofErr w:type="spellEnd"/>
+      <w:r>
+        <w:rPr>
+          <w:rFonts w:ascii="Times New Roman" w:hAnsi="Times New Roman" w:cs="Times New Roman"/>
+          <w:sz w:val="24"/>
+          <w:szCs w:val="24"/>
+        </w:rPr>
+        <w:t xml:space="preserve"> </w:t>
+      </w:r>
+      <w:proofErr w:type="spellStart"/>
+      <w:r>
+        <w:rPr>
+          <w:rFonts w:ascii="Times New Roman" w:hAnsi="Times New Roman" w:cs="Times New Roman"/>
+          <w:sz w:val="24"/>
+          <w:szCs w:val="24"/>
+        </w:rPr>
+        <w:t>kiri</w:t>
+      </w:r>
+      <w:proofErr w:type="spellEnd"/>
+      <w:r>
+        <w:rPr>
+          <w:rFonts w:ascii="Times New Roman" w:hAnsi="Times New Roman" w:cs="Times New Roman"/>
+          <w:sz w:val="24"/>
+          <w:szCs w:val="24"/>
+        </w:rPr>
+        <w:t xml:space="preserve"> </w:t>
+      </w:r>
+      <w:proofErr w:type="spellStart"/>
+      <w:r>
+        <w:rPr>
+          <w:rFonts w:ascii="Times New Roman" w:hAnsi="Times New Roman" w:cs="Times New Roman"/>
+          <w:sz w:val="24"/>
+          <w:szCs w:val="24"/>
+        </w:rPr>
+        <w:t>ke</w:t>
+      </w:r>
+      <w:proofErr w:type="spellEnd"/>
+      <w:r>
+        <w:rPr>
+          <w:rFonts w:ascii="Times New Roman" w:hAnsi="Times New Roman" w:cs="Times New Roman"/>
+          <w:sz w:val="24"/>
+          <w:szCs w:val="24"/>
+        </w:rPr>
+        <w:t xml:space="preserve"> </w:t>
+      </w:r>
+      <w:proofErr w:type="spellStart"/>
+      <w:r>
+        <w:rPr>
+          <w:rFonts w:ascii="Times New Roman" w:hAnsi="Times New Roman" w:cs="Times New Roman"/>
+          <w:sz w:val="24"/>
+          <w:szCs w:val="24"/>
+        </w:rPr>
+        <w:t>kanan</w:t>
+      </w:r>
+      <w:proofErr w:type="spellEnd"/>
+      <w:r>
+        <w:rPr>
+          <w:rFonts w:ascii="Times New Roman" w:hAnsi="Times New Roman" w:cs="Times New Roman"/>
+          <w:sz w:val="24"/>
+          <w:szCs w:val="24"/>
+        </w:rPr>
+        <w:t xml:space="preserve"> </w:t>
+      </w:r>
+      <w:r>
+        <w:rPr>
+          <w:rFonts w:ascii="Times New Roman" w:hAnsi="Times New Roman" w:cs="Times New Roman"/>
+          <w:i/>
+          <w:iCs/>
+          <w:sz w:val="24"/>
+          <w:szCs w:val="24"/>
+        </w:rPr>
+        <w:t>string</w:t>
+      </w:r>
+      <w:r>
+        <w:rPr>
+          <w:rFonts w:ascii="Times New Roman" w:hAnsi="Times New Roman" w:cs="Times New Roman"/>
+          <w:sz w:val="24"/>
+          <w:szCs w:val="24"/>
+        </w:rPr>
+        <w:t xml:space="preserve">. </w:t>
+      </w:r>
+      <w:proofErr w:type="spellStart"/>
+      <w:r>
+        <w:rPr>
+          <w:rFonts w:ascii="Times New Roman" w:hAnsi="Times New Roman" w:cs="Times New Roman"/>
+          <w:sz w:val="24"/>
+          <w:szCs w:val="24"/>
+        </w:rPr>
+        <w:t>Namun</w:t>
+      </w:r>
+      <w:proofErr w:type="spellEnd"/>
+      <w:r>
+        <w:rPr>
+          <w:rFonts w:ascii="Times New Roman" w:hAnsi="Times New Roman" w:cs="Times New Roman"/>
+          <w:sz w:val="24"/>
+          <w:szCs w:val="24"/>
+        </w:rPr>
+        <w:t xml:space="preserve"> </w:t>
+      </w:r>
+      <w:proofErr w:type="spellStart"/>
+      <w:r>
+        <w:rPr>
+          <w:rFonts w:ascii="Times New Roman" w:hAnsi="Times New Roman" w:cs="Times New Roman"/>
+          <w:sz w:val="24"/>
+          <w:szCs w:val="24"/>
+        </w:rPr>
+        <w:t>ada</w:t>
+      </w:r>
+      <w:proofErr w:type="spellEnd"/>
+      <w:r>
+        <w:rPr>
+          <w:rFonts w:ascii="Times New Roman" w:hAnsi="Times New Roman" w:cs="Times New Roman"/>
+          <w:sz w:val="24"/>
+          <w:szCs w:val="24"/>
+        </w:rPr>
+        <w:t xml:space="preserve"> </w:t>
+      </w:r>
+      <w:proofErr w:type="spellStart"/>
+      <w:r>
+        <w:rPr>
+          <w:rFonts w:ascii="Times New Roman" w:hAnsi="Times New Roman" w:cs="Times New Roman"/>
+          <w:sz w:val="24"/>
+          <w:szCs w:val="24"/>
+        </w:rPr>
+        <w:t>hal</w:t>
+      </w:r>
+      <w:proofErr w:type="spellEnd"/>
+      <w:r>
+        <w:rPr>
+          <w:rFonts w:ascii="Times New Roman" w:hAnsi="Times New Roman" w:cs="Times New Roman"/>
+          <w:sz w:val="24"/>
+          <w:szCs w:val="24"/>
+        </w:rPr>
+        <w:t xml:space="preserve"> yang </w:t>
+      </w:r>
+      <w:proofErr w:type="spellStart"/>
+      <w:r>
+        <w:rPr>
+          <w:rFonts w:ascii="Times New Roman" w:hAnsi="Times New Roman" w:cs="Times New Roman"/>
+          <w:sz w:val="24"/>
+          <w:szCs w:val="24"/>
+        </w:rPr>
+        <w:t>berbeda</w:t>
+      </w:r>
+      <w:proofErr w:type="spellEnd"/>
+      <w:r>
+        <w:rPr>
+          <w:rFonts w:ascii="Times New Roman" w:hAnsi="Times New Roman" w:cs="Times New Roman"/>
+          <w:sz w:val="24"/>
+          <w:szCs w:val="24"/>
+        </w:rPr>
+        <w:t xml:space="preserve">. Pada </w:t>
+      </w:r>
+      <w:proofErr w:type="spellStart"/>
+      <w:r>
+        <w:rPr>
+          <w:rFonts w:ascii="Times New Roman" w:hAnsi="Times New Roman" w:cs="Times New Roman"/>
+          <w:sz w:val="24"/>
+          <w:szCs w:val="24"/>
+        </w:rPr>
+        <w:t>algoritma</w:t>
+      </w:r>
+      <w:proofErr w:type="spellEnd"/>
+      <w:r>
+        <w:rPr>
+          <w:rFonts w:ascii="Times New Roman" w:hAnsi="Times New Roman" w:cs="Times New Roman"/>
+          <w:sz w:val="24"/>
+          <w:szCs w:val="24"/>
+        </w:rPr>
+        <w:t xml:space="preserve"> Brute Force, </w:t>
+      </w:r>
+      <w:proofErr w:type="spellStart"/>
+      <w:r>
+        <w:rPr>
+          <w:rFonts w:ascii="Times New Roman" w:hAnsi="Times New Roman" w:cs="Times New Roman"/>
+          <w:sz w:val="24"/>
+          <w:szCs w:val="24"/>
+        </w:rPr>
+        <w:t>pergeseran</w:t>
+      </w:r>
+      <w:proofErr w:type="spellEnd"/>
+      <w:r>
+        <w:rPr>
+          <w:rFonts w:ascii="Times New Roman" w:hAnsi="Times New Roman" w:cs="Times New Roman"/>
+          <w:sz w:val="24"/>
+          <w:szCs w:val="24"/>
+        </w:rPr>
+        <w:t xml:space="preserve"> </w:t>
+      </w:r>
+      <w:proofErr w:type="spellStart"/>
+      <w:r>
+        <w:rPr>
+          <w:rFonts w:ascii="Times New Roman" w:hAnsi="Times New Roman" w:cs="Times New Roman"/>
+          <w:sz w:val="24"/>
+          <w:szCs w:val="24"/>
+        </w:rPr>
+        <w:t>dalam</w:t>
+      </w:r>
+      <w:proofErr w:type="spellEnd"/>
+      <w:r>
+        <w:rPr>
+          <w:rFonts w:ascii="Times New Roman" w:hAnsi="Times New Roman" w:cs="Times New Roman"/>
+          <w:sz w:val="24"/>
+          <w:szCs w:val="24"/>
+        </w:rPr>
+        <w:t xml:space="preserve"> </w:t>
+      </w:r>
+      <w:proofErr w:type="spellStart"/>
+      <w:r>
+        <w:rPr>
+          <w:rFonts w:ascii="Times New Roman" w:hAnsi="Times New Roman" w:cs="Times New Roman"/>
+          <w:sz w:val="24"/>
+          <w:szCs w:val="24"/>
+        </w:rPr>
+        <w:t>pencocokan</w:t>
+      </w:r>
+      <w:proofErr w:type="spellEnd"/>
+      <w:r>
+        <w:rPr>
+          <w:rFonts w:ascii="Times New Roman" w:hAnsi="Times New Roman" w:cs="Times New Roman"/>
+          <w:sz w:val="24"/>
+          <w:szCs w:val="24"/>
+        </w:rPr>
+        <w:t xml:space="preserve"> </w:t>
+      </w:r>
+      <w:r>
+        <w:rPr>
+          <w:rFonts w:ascii="Times New Roman" w:hAnsi="Times New Roman" w:cs="Times New Roman"/>
+          <w:i/>
+          <w:iCs/>
+          <w:sz w:val="24"/>
+          <w:szCs w:val="24"/>
+        </w:rPr>
+        <w:t>string</w:t>
+      </w:r>
+      <w:r>
+        <w:rPr>
+          <w:rFonts w:ascii="Times New Roman" w:hAnsi="Times New Roman" w:cs="Times New Roman"/>
+          <w:sz w:val="24"/>
+          <w:szCs w:val="24"/>
+        </w:rPr>
+        <w:t xml:space="preserve"> </w:t>
+      </w:r>
+      <w:proofErr w:type="spellStart"/>
+      <w:r>
+        <w:rPr>
+          <w:rFonts w:ascii="Times New Roman" w:hAnsi="Times New Roman" w:cs="Times New Roman"/>
+          <w:sz w:val="24"/>
+          <w:szCs w:val="24"/>
+        </w:rPr>
+        <w:t>dilakukan</w:t>
+      </w:r>
+      <w:proofErr w:type="spellEnd"/>
+      <w:r>
+        <w:rPr>
+          <w:rFonts w:ascii="Times New Roman" w:hAnsi="Times New Roman" w:cs="Times New Roman"/>
+          <w:sz w:val="24"/>
+          <w:szCs w:val="24"/>
+        </w:rPr>
+        <w:t xml:space="preserve"> </w:t>
+      </w:r>
+      <w:proofErr w:type="spellStart"/>
+      <w:r>
+        <w:rPr>
+          <w:rFonts w:ascii="Times New Roman" w:hAnsi="Times New Roman" w:cs="Times New Roman"/>
+          <w:sz w:val="24"/>
+          <w:szCs w:val="24"/>
+        </w:rPr>
+        <w:t>satu</w:t>
+      </w:r>
+      <w:proofErr w:type="spellEnd"/>
+      <w:r>
+        <w:rPr>
+          <w:rFonts w:ascii="Times New Roman" w:hAnsi="Times New Roman" w:cs="Times New Roman"/>
+          <w:sz w:val="24"/>
+          <w:szCs w:val="24"/>
+        </w:rPr>
+        <w:t xml:space="preserve"> </w:t>
+      </w:r>
+      <w:proofErr w:type="spellStart"/>
+      <w:r>
+        <w:rPr>
+          <w:rFonts w:ascii="Times New Roman" w:hAnsi="Times New Roman" w:cs="Times New Roman"/>
+          <w:sz w:val="24"/>
+          <w:szCs w:val="24"/>
+        </w:rPr>
+        <w:t>persatu</w:t>
+      </w:r>
+      <w:proofErr w:type="spellEnd"/>
+      <w:r>
+        <w:rPr>
+          <w:rFonts w:ascii="Times New Roman" w:hAnsi="Times New Roman" w:cs="Times New Roman"/>
+          <w:sz w:val="24"/>
+          <w:szCs w:val="24"/>
+        </w:rPr>
+        <w:t xml:space="preserve"> </w:t>
+      </w:r>
+      <w:proofErr w:type="spellStart"/>
+      <w:r>
+        <w:rPr>
+          <w:rFonts w:ascii="Times New Roman" w:hAnsi="Times New Roman" w:cs="Times New Roman"/>
+          <w:sz w:val="24"/>
+          <w:szCs w:val="24"/>
+        </w:rPr>
+        <w:t>dari</w:t>
+      </w:r>
+      <w:proofErr w:type="spellEnd"/>
+      <w:r>
+        <w:rPr>
+          <w:rFonts w:ascii="Times New Roman" w:hAnsi="Times New Roman" w:cs="Times New Roman"/>
+          <w:sz w:val="24"/>
+          <w:szCs w:val="24"/>
+        </w:rPr>
+        <w:t xml:space="preserve"> </w:t>
+      </w:r>
+      <w:proofErr w:type="spellStart"/>
+      <w:r>
+        <w:rPr>
+          <w:rFonts w:ascii="Times New Roman" w:hAnsi="Times New Roman" w:cs="Times New Roman"/>
+          <w:sz w:val="24"/>
+          <w:szCs w:val="24"/>
+        </w:rPr>
+        <w:t>kiri</w:t>
+      </w:r>
+      <w:proofErr w:type="spellEnd"/>
+      <w:r>
+        <w:rPr>
+          <w:rFonts w:ascii="Times New Roman" w:hAnsi="Times New Roman" w:cs="Times New Roman"/>
+          <w:sz w:val="24"/>
+          <w:szCs w:val="24"/>
+        </w:rPr>
+        <w:t xml:space="preserve"> </w:t>
+      </w:r>
+      <w:proofErr w:type="spellStart"/>
+      <w:r>
+        <w:rPr>
+          <w:rFonts w:ascii="Times New Roman" w:hAnsi="Times New Roman" w:cs="Times New Roman"/>
+          <w:sz w:val="24"/>
+          <w:szCs w:val="24"/>
+        </w:rPr>
+        <w:t>ke</w:t>
+      </w:r>
+      <w:proofErr w:type="spellEnd"/>
+      <w:r>
+        <w:rPr>
+          <w:rFonts w:ascii="Times New Roman" w:hAnsi="Times New Roman" w:cs="Times New Roman"/>
+          <w:sz w:val="24"/>
+          <w:szCs w:val="24"/>
+        </w:rPr>
+        <w:t xml:space="preserve"> </w:t>
+      </w:r>
+      <w:proofErr w:type="spellStart"/>
+      <w:r>
+        <w:rPr>
+          <w:rFonts w:ascii="Times New Roman" w:hAnsi="Times New Roman" w:cs="Times New Roman"/>
+          <w:sz w:val="24"/>
+          <w:szCs w:val="24"/>
+        </w:rPr>
+        <w:t>kanan</w:t>
+      </w:r>
+      <w:proofErr w:type="spellEnd"/>
+      <w:r>
+        <w:rPr>
+          <w:rFonts w:ascii="Times New Roman" w:hAnsi="Times New Roman" w:cs="Times New Roman"/>
+          <w:sz w:val="24"/>
+          <w:szCs w:val="24"/>
+        </w:rPr>
+        <w:t xml:space="preserve">, </w:t>
+      </w:r>
+      <w:proofErr w:type="spellStart"/>
+      <w:r>
+        <w:rPr>
+          <w:rFonts w:ascii="Times New Roman" w:hAnsi="Times New Roman" w:cs="Times New Roman"/>
+          <w:sz w:val="24"/>
+          <w:szCs w:val="24"/>
+        </w:rPr>
+        <w:t>baik</w:t>
+      </w:r>
+      <w:proofErr w:type="spellEnd"/>
+      <w:r>
+        <w:rPr>
+          <w:rFonts w:ascii="Times New Roman" w:hAnsi="Times New Roman" w:cs="Times New Roman"/>
+          <w:sz w:val="24"/>
+          <w:szCs w:val="24"/>
+        </w:rPr>
+        <w:t xml:space="preserve"> </w:t>
+      </w:r>
+      <w:proofErr w:type="spellStart"/>
+      <w:r>
+        <w:rPr>
+          <w:rFonts w:ascii="Times New Roman" w:hAnsi="Times New Roman" w:cs="Times New Roman"/>
+          <w:sz w:val="24"/>
+          <w:szCs w:val="24"/>
+        </w:rPr>
+        <w:t>karakter</w:t>
+      </w:r>
+      <w:proofErr w:type="spellEnd"/>
+      <w:r>
+        <w:rPr>
+          <w:rFonts w:ascii="Times New Roman" w:hAnsi="Times New Roman" w:cs="Times New Roman"/>
+          <w:sz w:val="24"/>
+          <w:szCs w:val="24"/>
+        </w:rPr>
+        <w:t xml:space="preserve"> yang </w:t>
+      </w:r>
+      <w:proofErr w:type="spellStart"/>
+      <w:r>
+        <w:rPr>
+          <w:rFonts w:ascii="Times New Roman" w:hAnsi="Times New Roman" w:cs="Times New Roman"/>
+          <w:sz w:val="24"/>
+          <w:szCs w:val="24"/>
+        </w:rPr>
+        <w:t>dicocokkan</w:t>
+      </w:r>
+      <w:proofErr w:type="spellEnd"/>
+      <w:r>
+        <w:rPr>
+          <w:rFonts w:ascii="Times New Roman" w:hAnsi="Times New Roman" w:cs="Times New Roman"/>
+          <w:sz w:val="24"/>
+          <w:szCs w:val="24"/>
+        </w:rPr>
+        <w:t xml:space="preserve"> </w:t>
+      </w:r>
+      <w:proofErr w:type="spellStart"/>
+      <w:r>
+        <w:rPr>
+          <w:rFonts w:ascii="Times New Roman" w:hAnsi="Times New Roman" w:cs="Times New Roman"/>
+          <w:sz w:val="24"/>
+          <w:szCs w:val="24"/>
+        </w:rPr>
+        <w:t>sama</w:t>
+      </w:r>
+      <w:proofErr w:type="spellEnd"/>
+      <w:r>
+        <w:rPr>
+          <w:rFonts w:ascii="Times New Roman" w:hAnsi="Times New Roman" w:cs="Times New Roman"/>
+          <w:sz w:val="24"/>
+          <w:szCs w:val="24"/>
+        </w:rPr>
+        <w:t xml:space="preserve"> </w:t>
+      </w:r>
+      <w:proofErr w:type="spellStart"/>
+      <w:r>
+        <w:rPr>
+          <w:rFonts w:ascii="Times New Roman" w:hAnsi="Times New Roman" w:cs="Times New Roman"/>
+          <w:sz w:val="24"/>
+          <w:szCs w:val="24"/>
+        </w:rPr>
+        <w:t>atau</w:t>
+      </w:r>
+      <w:proofErr w:type="spellEnd"/>
+      <w:r>
+        <w:rPr>
+          <w:rFonts w:ascii="Times New Roman" w:hAnsi="Times New Roman" w:cs="Times New Roman"/>
+          <w:sz w:val="24"/>
+          <w:szCs w:val="24"/>
+        </w:rPr>
+        <w:t xml:space="preserve"> </w:t>
+      </w:r>
+      <w:proofErr w:type="spellStart"/>
+      <w:r>
+        <w:rPr>
+          <w:rFonts w:ascii="Times New Roman" w:hAnsi="Times New Roman" w:cs="Times New Roman"/>
+          <w:sz w:val="24"/>
+          <w:szCs w:val="24"/>
+        </w:rPr>
+        <w:t>berbeda</w:t>
+      </w:r>
+      <w:proofErr w:type="spellEnd"/>
+      <w:r>
+        <w:rPr>
+          <w:rFonts w:ascii="Times New Roman" w:hAnsi="Times New Roman" w:cs="Times New Roman"/>
+          <w:sz w:val="24"/>
+          <w:szCs w:val="24"/>
+        </w:rPr>
+        <w:t xml:space="preserve">. </w:t>
+      </w:r>
+      <w:proofErr w:type="spellStart"/>
+      <w:r>
+        <w:rPr>
+          <w:rFonts w:ascii="Times New Roman" w:hAnsi="Times New Roman" w:cs="Times New Roman"/>
+          <w:sz w:val="24"/>
+          <w:szCs w:val="24"/>
+        </w:rPr>
+        <w:t>Pergeseran</w:t>
+      </w:r>
+      <w:proofErr w:type="spellEnd"/>
+      <w:r>
+        <w:rPr>
+          <w:rFonts w:ascii="Times New Roman" w:hAnsi="Times New Roman" w:cs="Times New Roman"/>
+          <w:sz w:val="24"/>
+          <w:szCs w:val="24"/>
+        </w:rPr>
+        <w:t xml:space="preserve"> </w:t>
+      </w:r>
+      <w:proofErr w:type="spellStart"/>
+      <w:r>
+        <w:rPr>
+          <w:rFonts w:ascii="Times New Roman" w:hAnsi="Times New Roman" w:cs="Times New Roman"/>
+          <w:sz w:val="24"/>
+          <w:szCs w:val="24"/>
+        </w:rPr>
+        <w:t>satu</w:t>
+      </w:r>
+      <w:proofErr w:type="spellEnd"/>
+      <w:r>
+        <w:rPr>
+          <w:rFonts w:ascii="Times New Roman" w:hAnsi="Times New Roman" w:cs="Times New Roman"/>
+          <w:sz w:val="24"/>
+          <w:szCs w:val="24"/>
+        </w:rPr>
+        <w:t xml:space="preserve"> </w:t>
+      </w:r>
+      <w:proofErr w:type="spellStart"/>
+      <w:r>
+        <w:rPr>
+          <w:rFonts w:ascii="Times New Roman" w:hAnsi="Times New Roman" w:cs="Times New Roman"/>
+          <w:sz w:val="24"/>
+          <w:szCs w:val="24"/>
+        </w:rPr>
+        <w:t>persatu</w:t>
+      </w:r>
+      <w:proofErr w:type="spellEnd"/>
+      <w:r>
+        <w:rPr>
+          <w:rFonts w:ascii="Times New Roman" w:hAnsi="Times New Roman" w:cs="Times New Roman"/>
+          <w:sz w:val="24"/>
+          <w:szCs w:val="24"/>
+        </w:rPr>
+        <w:t xml:space="preserve"> </w:t>
+      </w:r>
+      <w:proofErr w:type="spellStart"/>
+      <w:r>
+        <w:rPr>
+          <w:rFonts w:ascii="Times New Roman" w:hAnsi="Times New Roman" w:cs="Times New Roman"/>
+          <w:sz w:val="24"/>
+          <w:szCs w:val="24"/>
+        </w:rPr>
+        <w:t>dilakukan</w:t>
+      </w:r>
+      <w:proofErr w:type="spellEnd"/>
+      <w:r>
+        <w:rPr>
+          <w:rFonts w:ascii="Times New Roman" w:hAnsi="Times New Roman" w:cs="Times New Roman"/>
+          <w:sz w:val="24"/>
+          <w:szCs w:val="24"/>
+        </w:rPr>
+        <w:t xml:space="preserve"> </w:t>
+      </w:r>
+      <w:proofErr w:type="spellStart"/>
+      <w:r>
+        <w:rPr>
+          <w:rFonts w:ascii="Times New Roman" w:hAnsi="Times New Roman" w:cs="Times New Roman"/>
+          <w:sz w:val="24"/>
+          <w:szCs w:val="24"/>
+        </w:rPr>
+        <w:t>hingga</w:t>
+      </w:r>
+      <w:proofErr w:type="spellEnd"/>
+      <w:r>
+        <w:rPr>
+          <w:rFonts w:ascii="Times New Roman" w:hAnsi="Times New Roman" w:cs="Times New Roman"/>
+          <w:sz w:val="24"/>
+          <w:szCs w:val="24"/>
+        </w:rPr>
+        <w:t xml:space="preserve"> </w:t>
+      </w:r>
+      <w:proofErr w:type="spellStart"/>
+      <w:r>
+        <w:rPr>
+          <w:rFonts w:ascii="Times New Roman" w:hAnsi="Times New Roman" w:cs="Times New Roman"/>
+          <w:sz w:val="24"/>
+          <w:szCs w:val="24"/>
+        </w:rPr>
+        <w:t>pencocokan</w:t>
+      </w:r>
+      <w:proofErr w:type="spellEnd"/>
+      <w:r>
+        <w:rPr>
+          <w:rFonts w:ascii="Times New Roman" w:hAnsi="Times New Roman" w:cs="Times New Roman"/>
+          <w:sz w:val="24"/>
+          <w:szCs w:val="24"/>
+        </w:rPr>
+        <w:t xml:space="preserve"> </w:t>
+      </w:r>
+      <w:proofErr w:type="spellStart"/>
+      <w:r>
+        <w:rPr>
+          <w:rFonts w:ascii="Times New Roman" w:hAnsi="Times New Roman" w:cs="Times New Roman"/>
+          <w:sz w:val="24"/>
+          <w:szCs w:val="24"/>
+        </w:rPr>
+        <w:t>karakter</w:t>
+      </w:r>
+      <w:proofErr w:type="spellEnd"/>
+      <w:r>
+        <w:rPr>
+          <w:rFonts w:ascii="Times New Roman" w:hAnsi="Times New Roman" w:cs="Times New Roman"/>
+          <w:sz w:val="24"/>
+          <w:szCs w:val="24"/>
+        </w:rPr>
+        <w:t xml:space="preserve"> </w:t>
+      </w:r>
+      <w:proofErr w:type="spellStart"/>
+      <w:r>
+        <w:rPr>
+          <w:rFonts w:ascii="Times New Roman" w:hAnsi="Times New Roman" w:cs="Times New Roman"/>
+          <w:sz w:val="24"/>
+          <w:szCs w:val="24"/>
+        </w:rPr>
+        <w:t>sudah</w:t>
+      </w:r>
+      <w:proofErr w:type="spellEnd"/>
+      <w:r>
+        <w:rPr>
+          <w:rFonts w:ascii="Times New Roman" w:hAnsi="Times New Roman" w:cs="Times New Roman"/>
+          <w:sz w:val="24"/>
+          <w:szCs w:val="24"/>
+        </w:rPr>
+        <w:t xml:space="preserve"> </w:t>
+      </w:r>
+      <w:proofErr w:type="spellStart"/>
+      <w:r>
+        <w:rPr>
+          <w:rFonts w:ascii="Times New Roman" w:hAnsi="Times New Roman" w:cs="Times New Roman"/>
+          <w:sz w:val="24"/>
+          <w:szCs w:val="24"/>
+        </w:rPr>
+        <w:t>mencapai</w:t>
+      </w:r>
+      <w:proofErr w:type="spellEnd"/>
+      <w:r>
+        <w:rPr>
+          <w:rFonts w:ascii="Times New Roman" w:hAnsi="Times New Roman" w:cs="Times New Roman"/>
+          <w:sz w:val="24"/>
+          <w:szCs w:val="24"/>
+        </w:rPr>
+        <w:t xml:space="preserve"> </w:t>
+      </w:r>
+      <w:proofErr w:type="spellStart"/>
+      <w:r>
+        <w:rPr>
+          <w:rFonts w:ascii="Times New Roman" w:hAnsi="Times New Roman" w:cs="Times New Roman"/>
+          <w:sz w:val="24"/>
+          <w:szCs w:val="24"/>
+        </w:rPr>
+        <w:t>akhir</w:t>
+      </w:r>
+      <w:proofErr w:type="spellEnd"/>
+      <w:r>
+        <w:rPr>
+          <w:rFonts w:ascii="Times New Roman" w:hAnsi="Times New Roman" w:cs="Times New Roman"/>
+          <w:sz w:val="24"/>
+          <w:szCs w:val="24"/>
+        </w:rPr>
+        <w:t xml:space="preserve"> </w:t>
+      </w:r>
+      <w:proofErr w:type="spellStart"/>
+      <w:r>
+        <w:rPr>
+          <w:rFonts w:ascii="Times New Roman" w:hAnsi="Times New Roman" w:cs="Times New Roman"/>
+          <w:sz w:val="24"/>
+          <w:szCs w:val="24"/>
+        </w:rPr>
+        <w:t>atau</w:t>
+      </w:r>
+      <w:proofErr w:type="spellEnd"/>
+      <w:r>
+        <w:rPr>
+          <w:rFonts w:ascii="Times New Roman" w:hAnsi="Times New Roman" w:cs="Times New Roman"/>
+          <w:sz w:val="24"/>
+          <w:szCs w:val="24"/>
+        </w:rPr>
+        <w:t xml:space="preserve"> </w:t>
+      </w:r>
+      <w:proofErr w:type="spellStart"/>
+      <w:r>
+        <w:rPr>
+          <w:rFonts w:ascii="Times New Roman" w:hAnsi="Times New Roman" w:cs="Times New Roman"/>
+          <w:sz w:val="24"/>
+          <w:szCs w:val="24"/>
+        </w:rPr>
+        <w:t>ditemukan</w:t>
+      </w:r>
+      <w:proofErr w:type="spellEnd"/>
+      <w:r>
+        <w:rPr>
+          <w:rFonts w:ascii="Times New Roman" w:hAnsi="Times New Roman" w:cs="Times New Roman"/>
+          <w:sz w:val="24"/>
+          <w:szCs w:val="24"/>
+        </w:rPr>
+        <w:t xml:space="preserve"> </w:t>
+      </w:r>
+      <w:r>
+        <w:rPr>
+          <w:rFonts w:ascii="Times New Roman" w:hAnsi="Times New Roman" w:cs="Times New Roman"/>
+          <w:i/>
+          <w:iCs/>
+          <w:sz w:val="24"/>
+          <w:szCs w:val="24"/>
+        </w:rPr>
+        <w:t>string</w:t>
+      </w:r>
+      <w:r>
+        <w:rPr>
+          <w:rFonts w:ascii="Times New Roman" w:hAnsi="Times New Roman" w:cs="Times New Roman"/>
+          <w:sz w:val="24"/>
+          <w:szCs w:val="24"/>
+        </w:rPr>
+        <w:t xml:space="preserve"> yang </w:t>
+      </w:r>
+      <w:proofErr w:type="spellStart"/>
+      <w:r>
+        <w:rPr>
+          <w:rFonts w:ascii="Times New Roman" w:hAnsi="Times New Roman" w:cs="Times New Roman"/>
+          <w:sz w:val="24"/>
+          <w:szCs w:val="24"/>
+        </w:rPr>
+        <w:t>dicari</w:t>
+      </w:r>
+      <w:proofErr w:type="spellEnd"/>
+      <w:r>
+        <w:rPr>
+          <w:rFonts w:ascii="Times New Roman" w:hAnsi="Times New Roman" w:cs="Times New Roman"/>
+          <w:sz w:val="24"/>
+          <w:szCs w:val="24"/>
+        </w:rPr>
+        <w:t xml:space="preserve"> oleh </w:t>
+      </w:r>
+      <w:r>
+        <w:rPr>
+          <w:rFonts w:ascii="Times New Roman" w:hAnsi="Times New Roman" w:cs="Times New Roman"/>
+          <w:i/>
+          <w:iCs/>
+          <w:sz w:val="24"/>
+          <w:szCs w:val="24"/>
+        </w:rPr>
+        <w:t xml:space="preserve">pattern </w:t>
+      </w:r>
+      <w:r>
+        <w:rPr>
+          <w:rFonts w:ascii="Times New Roman" w:hAnsi="Times New Roman" w:cs="Times New Roman"/>
+          <w:sz w:val="24"/>
+          <w:szCs w:val="24"/>
+        </w:rPr>
+        <w:t xml:space="preserve">pada </w:t>
+      </w:r>
+      <w:r>
+        <w:rPr>
+          <w:rFonts w:ascii="Times New Roman" w:hAnsi="Times New Roman" w:cs="Times New Roman"/>
+          <w:i/>
+          <w:iCs/>
+          <w:sz w:val="24"/>
+          <w:szCs w:val="24"/>
+        </w:rPr>
+        <w:t>text</w:t>
+      </w:r>
+      <w:r>
+        <w:rPr>
+          <w:rFonts w:ascii="Times New Roman" w:hAnsi="Times New Roman" w:cs="Times New Roman"/>
+          <w:sz w:val="24"/>
+          <w:szCs w:val="24"/>
+        </w:rPr>
+        <w:t xml:space="preserve">. </w:t>
+      </w:r>
+      <w:proofErr w:type="spellStart"/>
+      <w:r>
+        <w:rPr>
+          <w:rFonts w:ascii="Times New Roman" w:hAnsi="Times New Roman" w:cs="Times New Roman"/>
+          <w:sz w:val="24"/>
+          <w:szCs w:val="24"/>
+        </w:rPr>
+        <w:t>Berbeda</w:t>
+      </w:r>
+      <w:proofErr w:type="spellEnd"/>
+      <w:r>
+        <w:rPr>
+          <w:rFonts w:ascii="Times New Roman" w:hAnsi="Times New Roman" w:cs="Times New Roman"/>
+          <w:sz w:val="24"/>
+          <w:szCs w:val="24"/>
+        </w:rPr>
+        <w:t xml:space="preserve"> </w:t>
+      </w:r>
+      <w:proofErr w:type="spellStart"/>
+      <w:r>
+        <w:rPr>
+          <w:rFonts w:ascii="Times New Roman" w:hAnsi="Times New Roman" w:cs="Times New Roman"/>
+          <w:sz w:val="24"/>
+          <w:szCs w:val="24"/>
+        </w:rPr>
+        <w:t>dengan</w:t>
+      </w:r>
+      <w:proofErr w:type="spellEnd"/>
+      <w:r>
+        <w:rPr>
+          <w:rFonts w:ascii="Times New Roman" w:hAnsi="Times New Roman" w:cs="Times New Roman"/>
+          <w:sz w:val="24"/>
+          <w:szCs w:val="24"/>
+        </w:rPr>
+        <w:t xml:space="preserve"> </w:t>
+      </w:r>
+      <w:proofErr w:type="spellStart"/>
+      <w:r>
+        <w:rPr>
+          <w:rFonts w:ascii="Times New Roman" w:hAnsi="Times New Roman" w:cs="Times New Roman"/>
+          <w:sz w:val="24"/>
+          <w:szCs w:val="24"/>
+        </w:rPr>
+        <w:t>algoritma</w:t>
+      </w:r>
+      <w:proofErr w:type="spellEnd"/>
+      <w:r>
+        <w:rPr>
+          <w:rFonts w:ascii="Times New Roman" w:hAnsi="Times New Roman" w:cs="Times New Roman"/>
+          <w:sz w:val="24"/>
+          <w:szCs w:val="24"/>
+        </w:rPr>
+        <w:t xml:space="preserve"> Brute Force, </w:t>
+      </w:r>
+      <w:proofErr w:type="spellStart"/>
+      <w:r>
+        <w:rPr>
+          <w:rFonts w:ascii="Times New Roman" w:hAnsi="Times New Roman" w:cs="Times New Roman"/>
+          <w:sz w:val="24"/>
+          <w:szCs w:val="24"/>
+        </w:rPr>
+        <w:t>algoritma</w:t>
+      </w:r>
+      <w:proofErr w:type="spellEnd"/>
+      <w:r>
+        <w:rPr>
+          <w:rFonts w:ascii="Times New Roman" w:hAnsi="Times New Roman" w:cs="Times New Roman"/>
+          <w:sz w:val="24"/>
+          <w:szCs w:val="24"/>
+        </w:rPr>
+        <w:t xml:space="preserve"> KMP </w:t>
+      </w:r>
+      <w:proofErr w:type="spellStart"/>
+      <w:r>
+        <w:rPr>
+          <w:rFonts w:ascii="Times New Roman" w:hAnsi="Times New Roman" w:cs="Times New Roman"/>
+          <w:sz w:val="24"/>
+          <w:szCs w:val="24"/>
+        </w:rPr>
+        <w:t>melakukan</w:t>
+      </w:r>
+      <w:proofErr w:type="spellEnd"/>
+      <w:r>
+        <w:rPr>
+          <w:rFonts w:ascii="Times New Roman" w:hAnsi="Times New Roman" w:cs="Times New Roman"/>
+          <w:sz w:val="24"/>
+          <w:szCs w:val="24"/>
+        </w:rPr>
+        <w:t xml:space="preserve"> </w:t>
+      </w:r>
+      <w:proofErr w:type="spellStart"/>
+      <w:r>
+        <w:rPr>
+          <w:rFonts w:ascii="Times New Roman" w:hAnsi="Times New Roman" w:cs="Times New Roman"/>
+          <w:sz w:val="24"/>
+          <w:szCs w:val="24"/>
+        </w:rPr>
+        <w:t>pergeseran</w:t>
+      </w:r>
+      <w:proofErr w:type="spellEnd"/>
+      <w:r>
+        <w:rPr>
+          <w:rFonts w:ascii="Times New Roman" w:hAnsi="Times New Roman" w:cs="Times New Roman"/>
+          <w:sz w:val="24"/>
+          <w:szCs w:val="24"/>
+        </w:rPr>
+        <w:t xml:space="preserve"> </w:t>
+      </w:r>
+      <w:proofErr w:type="spellStart"/>
+      <w:r>
+        <w:rPr>
+          <w:rFonts w:ascii="Times New Roman" w:hAnsi="Times New Roman" w:cs="Times New Roman"/>
+          <w:sz w:val="24"/>
+          <w:szCs w:val="24"/>
+        </w:rPr>
+        <w:t>dalam</w:t>
+      </w:r>
+      <w:proofErr w:type="spellEnd"/>
+      <w:r>
+        <w:rPr>
+          <w:rFonts w:ascii="Times New Roman" w:hAnsi="Times New Roman" w:cs="Times New Roman"/>
+          <w:sz w:val="24"/>
+          <w:szCs w:val="24"/>
+        </w:rPr>
+        <w:t xml:space="preserve"> </w:t>
+      </w:r>
+      <w:proofErr w:type="spellStart"/>
+      <w:r>
+        <w:rPr>
+          <w:rFonts w:ascii="Times New Roman" w:hAnsi="Times New Roman" w:cs="Times New Roman"/>
+          <w:sz w:val="24"/>
+          <w:szCs w:val="24"/>
+        </w:rPr>
+        <w:t>pencocokan</w:t>
+      </w:r>
+      <w:proofErr w:type="spellEnd"/>
+      <w:r>
+        <w:rPr>
+          <w:rFonts w:ascii="Times New Roman" w:hAnsi="Times New Roman" w:cs="Times New Roman"/>
+          <w:sz w:val="24"/>
+          <w:szCs w:val="24"/>
+        </w:rPr>
+        <w:t xml:space="preserve"> </w:t>
+      </w:r>
+      <w:r>
+        <w:rPr>
+          <w:rFonts w:ascii="Times New Roman" w:hAnsi="Times New Roman" w:cs="Times New Roman"/>
+          <w:i/>
+          <w:iCs/>
+          <w:sz w:val="24"/>
+          <w:szCs w:val="24"/>
+        </w:rPr>
+        <w:t>string</w:t>
+      </w:r>
+      <w:r>
+        <w:rPr>
+          <w:rFonts w:ascii="Times New Roman" w:hAnsi="Times New Roman" w:cs="Times New Roman"/>
+          <w:sz w:val="24"/>
+          <w:szCs w:val="24"/>
+        </w:rPr>
+        <w:t xml:space="preserve"> </w:t>
+      </w:r>
+      <w:proofErr w:type="spellStart"/>
+      <w:r>
+        <w:rPr>
+          <w:rFonts w:ascii="Times New Roman" w:hAnsi="Times New Roman" w:cs="Times New Roman"/>
+          <w:sz w:val="24"/>
+          <w:szCs w:val="24"/>
+        </w:rPr>
+        <w:t>dengan</w:t>
+      </w:r>
+      <w:proofErr w:type="spellEnd"/>
+      <w:r>
+        <w:rPr>
+          <w:rFonts w:ascii="Times New Roman" w:hAnsi="Times New Roman" w:cs="Times New Roman"/>
+          <w:sz w:val="24"/>
+          <w:szCs w:val="24"/>
+        </w:rPr>
+        <w:t xml:space="preserve"> </w:t>
+      </w:r>
+      <w:proofErr w:type="spellStart"/>
+      <w:r>
+        <w:rPr>
+          <w:rFonts w:ascii="Times New Roman" w:hAnsi="Times New Roman" w:cs="Times New Roman"/>
+          <w:sz w:val="24"/>
+          <w:szCs w:val="24"/>
+        </w:rPr>
+        <w:t>mempertimbangkan</w:t>
+      </w:r>
+      <w:proofErr w:type="spellEnd"/>
+      <w:r>
+        <w:rPr>
+          <w:rFonts w:ascii="Times New Roman" w:hAnsi="Times New Roman" w:cs="Times New Roman"/>
+          <w:sz w:val="24"/>
+          <w:szCs w:val="24"/>
+        </w:rPr>
+        <w:t xml:space="preserve"> </w:t>
+      </w:r>
+      <w:r>
+        <w:rPr>
+          <w:rFonts w:ascii="Times New Roman" w:hAnsi="Times New Roman" w:cs="Times New Roman"/>
+          <w:i/>
+          <w:iCs/>
+          <w:sz w:val="24"/>
+          <w:szCs w:val="24"/>
+        </w:rPr>
+        <w:t>pattern</w:t>
+      </w:r>
+      <w:r>
+        <w:rPr>
+          <w:rFonts w:ascii="Times New Roman" w:hAnsi="Times New Roman" w:cs="Times New Roman"/>
+          <w:sz w:val="24"/>
+          <w:szCs w:val="24"/>
+        </w:rPr>
+        <w:t xml:space="preserve"> yang </w:t>
+      </w:r>
+      <w:proofErr w:type="spellStart"/>
+      <w:r>
+        <w:rPr>
+          <w:rFonts w:ascii="Times New Roman" w:hAnsi="Times New Roman" w:cs="Times New Roman"/>
+          <w:sz w:val="24"/>
+          <w:szCs w:val="24"/>
+        </w:rPr>
+        <w:t>telah</w:t>
+      </w:r>
+      <w:proofErr w:type="spellEnd"/>
+      <w:r>
+        <w:rPr>
+          <w:rFonts w:ascii="Times New Roman" w:hAnsi="Times New Roman" w:cs="Times New Roman"/>
+          <w:sz w:val="24"/>
+          <w:szCs w:val="24"/>
+        </w:rPr>
+        <w:t xml:space="preserve"> </w:t>
+      </w:r>
+      <w:proofErr w:type="spellStart"/>
+      <w:r>
+        <w:rPr>
+          <w:rFonts w:ascii="Times New Roman" w:hAnsi="Times New Roman" w:cs="Times New Roman"/>
+          <w:sz w:val="24"/>
+          <w:szCs w:val="24"/>
+        </w:rPr>
+        <w:t>dibandingkan</w:t>
+      </w:r>
+      <w:proofErr w:type="spellEnd"/>
+      <w:r>
+        <w:rPr>
+          <w:rFonts w:ascii="Times New Roman" w:hAnsi="Times New Roman" w:cs="Times New Roman"/>
+          <w:sz w:val="24"/>
+          <w:szCs w:val="24"/>
+        </w:rPr>
+        <w:t xml:space="preserve">. </w:t>
+      </w:r>
+      <w:proofErr w:type="spellStart"/>
+      <w:r>
+        <w:rPr>
+          <w:rFonts w:ascii="Times New Roman" w:hAnsi="Times New Roman" w:cs="Times New Roman"/>
+          <w:sz w:val="24"/>
+          <w:szCs w:val="24"/>
+        </w:rPr>
+        <w:t>Sehingga</w:t>
+      </w:r>
+      <w:proofErr w:type="spellEnd"/>
+      <w:r>
+        <w:rPr>
+          <w:rFonts w:ascii="Times New Roman" w:hAnsi="Times New Roman" w:cs="Times New Roman"/>
+          <w:sz w:val="24"/>
+          <w:szCs w:val="24"/>
+        </w:rPr>
+        <w:t xml:space="preserve"> pada </w:t>
+      </w:r>
+      <w:proofErr w:type="spellStart"/>
+      <w:r>
+        <w:rPr>
+          <w:rFonts w:ascii="Times New Roman" w:hAnsi="Times New Roman" w:cs="Times New Roman"/>
+          <w:sz w:val="24"/>
+          <w:szCs w:val="24"/>
+        </w:rPr>
+        <w:t>algoritma</w:t>
+      </w:r>
+      <w:proofErr w:type="spellEnd"/>
+      <w:r>
+        <w:rPr>
+          <w:rFonts w:ascii="Times New Roman" w:hAnsi="Times New Roman" w:cs="Times New Roman"/>
+          <w:sz w:val="24"/>
+          <w:szCs w:val="24"/>
+        </w:rPr>
+        <w:t xml:space="preserve"> KMP </w:t>
+      </w:r>
+      <w:proofErr w:type="spellStart"/>
+      <w:r>
+        <w:rPr>
+          <w:rFonts w:ascii="Times New Roman" w:hAnsi="Times New Roman" w:cs="Times New Roman"/>
+          <w:sz w:val="24"/>
+          <w:szCs w:val="24"/>
+        </w:rPr>
+        <w:t>dibutuhkan</w:t>
+      </w:r>
+      <w:proofErr w:type="spellEnd"/>
+      <w:r>
+        <w:rPr>
+          <w:rFonts w:ascii="Times New Roman" w:hAnsi="Times New Roman" w:cs="Times New Roman"/>
+          <w:sz w:val="24"/>
+          <w:szCs w:val="24"/>
+        </w:rPr>
+        <w:t xml:space="preserve"> </w:t>
+      </w:r>
+      <w:r>
+        <w:rPr>
+          <w:rFonts w:ascii="Times New Roman" w:hAnsi="Times New Roman" w:cs="Times New Roman"/>
+          <w:i/>
+          <w:iCs/>
+          <w:sz w:val="24"/>
+          <w:szCs w:val="24"/>
+        </w:rPr>
+        <w:t>pre-processing</w:t>
+      </w:r>
+      <w:r>
+        <w:rPr>
+          <w:rFonts w:ascii="Times New Roman" w:hAnsi="Times New Roman" w:cs="Times New Roman"/>
+          <w:sz w:val="24"/>
+          <w:szCs w:val="24"/>
+        </w:rPr>
+        <w:t xml:space="preserve"> </w:t>
+      </w:r>
+      <w:proofErr w:type="spellStart"/>
+      <w:r>
+        <w:rPr>
+          <w:rFonts w:ascii="Times New Roman" w:hAnsi="Times New Roman" w:cs="Times New Roman"/>
+          <w:sz w:val="24"/>
+          <w:szCs w:val="24"/>
+        </w:rPr>
+        <w:t>untuk</w:t>
+      </w:r>
+      <w:proofErr w:type="spellEnd"/>
+      <w:r>
+        <w:rPr>
+          <w:rFonts w:ascii="Times New Roman" w:hAnsi="Times New Roman" w:cs="Times New Roman"/>
+          <w:sz w:val="24"/>
+          <w:szCs w:val="24"/>
+        </w:rPr>
+        <w:t xml:space="preserve"> </w:t>
+      </w:r>
+      <w:proofErr w:type="spellStart"/>
+      <w:r>
+        <w:rPr>
+          <w:rFonts w:ascii="Times New Roman" w:hAnsi="Times New Roman" w:cs="Times New Roman"/>
+          <w:sz w:val="24"/>
+          <w:szCs w:val="24"/>
+        </w:rPr>
+        <w:t>menentukan</w:t>
+      </w:r>
+      <w:proofErr w:type="spellEnd"/>
+      <w:r>
+        <w:rPr>
+          <w:rFonts w:ascii="Times New Roman" w:hAnsi="Times New Roman" w:cs="Times New Roman"/>
+          <w:sz w:val="24"/>
+          <w:szCs w:val="24"/>
+        </w:rPr>
+        <w:t xml:space="preserve"> </w:t>
+      </w:r>
+      <w:proofErr w:type="spellStart"/>
+      <w:r>
+        <w:rPr>
+          <w:rFonts w:ascii="Times New Roman" w:hAnsi="Times New Roman" w:cs="Times New Roman"/>
+          <w:sz w:val="24"/>
+          <w:szCs w:val="24"/>
+        </w:rPr>
+        <w:t>jumlah</w:t>
+      </w:r>
+      <w:proofErr w:type="spellEnd"/>
+      <w:r>
+        <w:rPr>
+          <w:rFonts w:ascii="Times New Roman" w:hAnsi="Times New Roman" w:cs="Times New Roman"/>
+          <w:sz w:val="24"/>
+          <w:szCs w:val="24"/>
+        </w:rPr>
+        <w:t xml:space="preserve"> </w:t>
+      </w:r>
+      <w:proofErr w:type="spellStart"/>
+      <w:r>
+        <w:rPr>
+          <w:rFonts w:ascii="Times New Roman" w:hAnsi="Times New Roman" w:cs="Times New Roman"/>
+          <w:sz w:val="24"/>
+          <w:szCs w:val="24"/>
+        </w:rPr>
+        <w:t>pergeseran</w:t>
+      </w:r>
+      <w:proofErr w:type="spellEnd"/>
+      <w:r>
+        <w:rPr>
+          <w:rFonts w:ascii="Times New Roman" w:hAnsi="Times New Roman" w:cs="Times New Roman"/>
+          <w:sz w:val="24"/>
+          <w:szCs w:val="24"/>
+        </w:rPr>
+        <w:t xml:space="preserve"> yang </w:t>
+      </w:r>
+      <w:proofErr w:type="spellStart"/>
+      <w:r>
+        <w:rPr>
+          <w:rFonts w:ascii="Times New Roman" w:hAnsi="Times New Roman" w:cs="Times New Roman"/>
+          <w:sz w:val="24"/>
+          <w:szCs w:val="24"/>
+        </w:rPr>
+        <w:t>dilakukan</w:t>
+      </w:r>
+      <w:proofErr w:type="spellEnd"/>
+      <w:r>
+        <w:rPr>
+          <w:rFonts w:ascii="Times New Roman" w:hAnsi="Times New Roman" w:cs="Times New Roman"/>
+          <w:sz w:val="24"/>
+          <w:szCs w:val="24"/>
+        </w:rPr>
+        <w:t xml:space="preserve"> </w:t>
+      </w:r>
+      <w:proofErr w:type="spellStart"/>
+      <w:r>
+        <w:rPr>
+          <w:rFonts w:ascii="Times New Roman" w:hAnsi="Times New Roman" w:cs="Times New Roman"/>
+          <w:sz w:val="24"/>
+          <w:szCs w:val="24"/>
+        </w:rPr>
+        <w:t>untuk</w:t>
+      </w:r>
+      <w:proofErr w:type="spellEnd"/>
+      <w:r>
+        <w:rPr>
+          <w:rFonts w:ascii="Times New Roman" w:hAnsi="Times New Roman" w:cs="Times New Roman"/>
+          <w:sz w:val="24"/>
+          <w:szCs w:val="24"/>
+        </w:rPr>
+        <w:t xml:space="preserve"> </w:t>
+      </w:r>
+      <w:proofErr w:type="spellStart"/>
+      <w:r>
+        <w:rPr>
+          <w:rFonts w:ascii="Times New Roman" w:hAnsi="Times New Roman" w:cs="Times New Roman"/>
+          <w:sz w:val="24"/>
+          <w:szCs w:val="24"/>
+        </w:rPr>
+        <w:t>setiap</w:t>
+      </w:r>
+      <w:proofErr w:type="spellEnd"/>
+      <w:r>
+        <w:rPr>
+          <w:rFonts w:ascii="Times New Roman" w:hAnsi="Times New Roman" w:cs="Times New Roman"/>
+          <w:sz w:val="24"/>
+          <w:szCs w:val="24"/>
+        </w:rPr>
+        <w:t xml:space="preserve"> </w:t>
+      </w:r>
+      <w:proofErr w:type="spellStart"/>
+      <w:r>
+        <w:rPr>
+          <w:rFonts w:ascii="Times New Roman" w:hAnsi="Times New Roman" w:cs="Times New Roman"/>
+          <w:sz w:val="24"/>
+          <w:szCs w:val="24"/>
+        </w:rPr>
+        <w:t>indeks</w:t>
+      </w:r>
+      <w:proofErr w:type="spellEnd"/>
+      <w:r>
+        <w:rPr>
+          <w:rFonts w:ascii="Times New Roman" w:hAnsi="Times New Roman" w:cs="Times New Roman"/>
+          <w:sz w:val="24"/>
+          <w:szCs w:val="24"/>
+        </w:rPr>
+        <w:t xml:space="preserve"> pada </w:t>
+      </w:r>
+      <w:r>
+        <w:rPr>
+          <w:rFonts w:ascii="Times New Roman" w:hAnsi="Times New Roman" w:cs="Times New Roman"/>
+          <w:i/>
+          <w:iCs/>
+          <w:sz w:val="24"/>
+          <w:szCs w:val="24"/>
+        </w:rPr>
+        <w:t>pattern</w:t>
+      </w:r>
+      <w:r>
+        <w:rPr>
+          <w:rFonts w:ascii="Times New Roman" w:hAnsi="Times New Roman" w:cs="Times New Roman"/>
+          <w:sz w:val="24"/>
+          <w:szCs w:val="24"/>
+        </w:rPr>
+        <w:t xml:space="preserve"> </w:t>
+      </w:r>
+      <w:proofErr w:type="spellStart"/>
+      <w:r>
+        <w:rPr>
+          <w:rFonts w:ascii="Times New Roman" w:hAnsi="Times New Roman" w:cs="Times New Roman"/>
+          <w:sz w:val="24"/>
+          <w:szCs w:val="24"/>
+        </w:rPr>
+        <w:t>atau</w:t>
+      </w:r>
+      <w:proofErr w:type="spellEnd"/>
+      <w:r>
+        <w:rPr>
+          <w:rFonts w:ascii="Times New Roman" w:hAnsi="Times New Roman" w:cs="Times New Roman"/>
+          <w:sz w:val="24"/>
+          <w:szCs w:val="24"/>
+        </w:rPr>
+        <w:t xml:space="preserve"> yang </w:t>
+      </w:r>
+      <w:proofErr w:type="spellStart"/>
+      <w:r>
+        <w:rPr>
+          <w:rFonts w:ascii="Times New Roman" w:hAnsi="Times New Roman" w:cs="Times New Roman"/>
+          <w:sz w:val="24"/>
+          <w:szCs w:val="24"/>
+        </w:rPr>
+        <w:t>disebut</w:t>
+      </w:r>
+      <w:proofErr w:type="spellEnd"/>
+      <w:r>
+        <w:rPr>
+          <w:rFonts w:ascii="Times New Roman" w:hAnsi="Times New Roman" w:cs="Times New Roman"/>
+          <w:sz w:val="24"/>
+          <w:szCs w:val="24"/>
+        </w:rPr>
+        <w:t xml:space="preserve"> </w:t>
+      </w:r>
+      <w:proofErr w:type="spellStart"/>
+      <w:r>
+        <w:rPr>
+          <w:rFonts w:ascii="Times New Roman" w:hAnsi="Times New Roman" w:cs="Times New Roman"/>
+          <w:sz w:val="24"/>
+          <w:szCs w:val="24"/>
+        </w:rPr>
+        <w:t>dengan</w:t>
+      </w:r>
+      <w:proofErr w:type="spellEnd"/>
+      <w:r>
+        <w:rPr>
+          <w:rFonts w:ascii="Times New Roman" w:hAnsi="Times New Roman" w:cs="Times New Roman"/>
+          <w:sz w:val="24"/>
+          <w:szCs w:val="24"/>
+        </w:rPr>
+        <w:t xml:space="preserve"> </w:t>
+      </w:r>
+      <w:proofErr w:type="spellStart"/>
+      <w:r>
+        <w:rPr>
+          <w:rFonts w:ascii="Times New Roman" w:hAnsi="Times New Roman" w:cs="Times New Roman"/>
+          <w:sz w:val="24"/>
+          <w:szCs w:val="24"/>
+        </w:rPr>
+        <w:t>fungsi</w:t>
+      </w:r>
+      <w:proofErr w:type="spellEnd"/>
+      <w:r>
+        <w:rPr>
+          <w:rFonts w:ascii="Times New Roman" w:hAnsi="Times New Roman" w:cs="Times New Roman"/>
+          <w:sz w:val="24"/>
+          <w:szCs w:val="24"/>
+        </w:rPr>
+        <w:t xml:space="preserve"> </w:t>
+      </w:r>
+      <w:proofErr w:type="spellStart"/>
+      <w:r>
+        <w:rPr>
+          <w:rFonts w:ascii="Times New Roman" w:hAnsi="Times New Roman" w:cs="Times New Roman"/>
+          <w:sz w:val="24"/>
+          <w:szCs w:val="24"/>
+        </w:rPr>
+        <w:t>pinggiran</w:t>
+      </w:r>
+      <w:proofErr w:type="spellEnd"/>
+      <w:r>
+        <w:rPr>
+          <w:rFonts w:ascii="Times New Roman" w:hAnsi="Times New Roman" w:cs="Times New Roman"/>
+          <w:sz w:val="24"/>
+          <w:szCs w:val="24"/>
+        </w:rPr>
+        <w:t>.</w:t>
+      </w:r>
+    </w:p>
+    <w:p>
+      <w:pPr>
+        <w:pStyle w:val="ListParagraph"/>
+        <w:spacing w:line="360" w:lineRule="auto"/>
+        <w:ind w:left="360" w:firstLine="360"/>
+        <w:jc w:val="both"/>
+        <w:rPr>
+          <w:rFonts w:ascii="Times New Roman" w:hAnsi="Times New Roman" w:cs="Times New Roman"/>
+          <w:sz w:val="24"/>
+          <w:szCs w:val="24"/>
+        </w:rPr>
+      </w:pPr>
+      <w:proofErr w:type="spellStart"/>
+      <w:r>
+        <w:rPr>
+          <w:rFonts w:ascii="Times New Roman" w:hAnsi="Times New Roman" w:cs="Times New Roman"/>
+          <w:sz w:val="24"/>
+          <w:szCs w:val="24"/>
+        </w:rPr>
+        <w:t>Fungsi</w:t>
+      </w:r>
+      <w:proofErr w:type="spellEnd"/>
+      <w:r>
+        <w:rPr>
+          <w:rFonts w:ascii="Times New Roman" w:hAnsi="Times New Roman" w:cs="Times New Roman"/>
+          <w:sz w:val="24"/>
+          <w:szCs w:val="24"/>
+        </w:rPr>
+        <w:t xml:space="preserve"> </w:t>
+      </w:r>
+      <w:proofErr w:type="spellStart"/>
+      <w:r>
+        <w:rPr>
+          <w:rFonts w:ascii="Times New Roman" w:hAnsi="Times New Roman" w:cs="Times New Roman"/>
+          <w:sz w:val="24"/>
+          <w:szCs w:val="24"/>
+        </w:rPr>
+        <w:t>pinggiran</w:t>
+      </w:r>
+      <w:proofErr w:type="spellEnd"/>
+      <w:r>
+        <w:rPr>
+          <w:rFonts w:ascii="Times New Roman" w:hAnsi="Times New Roman" w:cs="Times New Roman"/>
+          <w:sz w:val="24"/>
+          <w:szCs w:val="24"/>
+        </w:rPr>
+        <w:t xml:space="preserve"> </w:t>
+      </w:r>
+      <w:proofErr w:type="spellStart"/>
+      <w:r>
+        <w:rPr>
+          <w:rFonts w:ascii="Times New Roman" w:hAnsi="Times New Roman" w:cs="Times New Roman"/>
+          <w:sz w:val="24"/>
+          <w:szCs w:val="24"/>
+        </w:rPr>
+        <w:t>atau</w:t>
+      </w:r>
+      <w:proofErr w:type="spellEnd"/>
+      <w:r>
+        <w:rPr>
+          <w:rFonts w:ascii="Times New Roman" w:hAnsi="Times New Roman" w:cs="Times New Roman"/>
+          <w:sz w:val="24"/>
+          <w:szCs w:val="24"/>
+        </w:rPr>
+        <w:t xml:space="preserve"> </w:t>
+      </w:r>
+      <w:r>
+        <w:rPr>
+          <w:rFonts w:ascii="Times New Roman" w:hAnsi="Times New Roman" w:cs="Times New Roman"/>
+          <w:i/>
+          <w:iCs/>
+          <w:sz w:val="24"/>
+          <w:szCs w:val="24"/>
+        </w:rPr>
+        <w:t>failure function</w:t>
+      </w:r>
+      <w:r>
+        <w:rPr>
+          <w:rFonts w:ascii="Times New Roman" w:hAnsi="Times New Roman" w:cs="Times New Roman"/>
+          <w:sz w:val="24"/>
+          <w:szCs w:val="24"/>
+        </w:rPr>
+        <w:t xml:space="preserve"> pada </w:t>
+      </w:r>
+      <w:proofErr w:type="spellStart"/>
+      <w:r>
+        <w:rPr>
+          <w:rFonts w:ascii="Times New Roman" w:hAnsi="Times New Roman" w:cs="Times New Roman"/>
+          <w:sz w:val="24"/>
+          <w:szCs w:val="24"/>
+        </w:rPr>
+        <w:t>algoritma</w:t>
+      </w:r>
+      <w:proofErr w:type="spellEnd"/>
+      <w:r>
+        <w:rPr>
+          <w:rFonts w:ascii="Times New Roman" w:hAnsi="Times New Roman" w:cs="Times New Roman"/>
+          <w:sz w:val="24"/>
+          <w:szCs w:val="24"/>
+        </w:rPr>
+        <w:t xml:space="preserve"> KMP </w:t>
+      </w:r>
+      <w:proofErr w:type="spellStart"/>
+      <w:r>
+        <w:rPr>
+          <w:rFonts w:ascii="Times New Roman" w:hAnsi="Times New Roman" w:cs="Times New Roman"/>
+          <w:sz w:val="24"/>
+          <w:szCs w:val="24"/>
+        </w:rPr>
+        <w:t>adalah</w:t>
+      </w:r>
+      <w:proofErr w:type="spellEnd"/>
+      <w:r>
+        <w:rPr>
+          <w:rFonts w:ascii="Times New Roman" w:hAnsi="Times New Roman" w:cs="Times New Roman"/>
+          <w:sz w:val="24"/>
+          <w:szCs w:val="24"/>
+        </w:rPr>
+        <w:t xml:space="preserve"> </w:t>
+      </w:r>
+      <w:proofErr w:type="spellStart"/>
+      <w:r>
+        <w:rPr>
+          <w:rFonts w:ascii="Times New Roman" w:hAnsi="Times New Roman" w:cs="Times New Roman"/>
+          <w:sz w:val="24"/>
+          <w:szCs w:val="24"/>
+        </w:rPr>
+        <w:t>fungsi</w:t>
+      </w:r>
+      <w:proofErr w:type="spellEnd"/>
+      <w:r>
+        <w:rPr>
+          <w:rFonts w:ascii="Times New Roman" w:hAnsi="Times New Roman" w:cs="Times New Roman"/>
+          <w:sz w:val="24"/>
+          <w:szCs w:val="24"/>
+        </w:rPr>
+        <w:t xml:space="preserve"> yang </w:t>
+      </w:r>
+      <w:proofErr w:type="spellStart"/>
+      <w:r>
+        <w:rPr>
+          <w:rFonts w:ascii="Times New Roman" w:hAnsi="Times New Roman" w:cs="Times New Roman"/>
+          <w:sz w:val="24"/>
+          <w:szCs w:val="24"/>
+        </w:rPr>
+        <w:t>menghitung</w:t>
+      </w:r>
+      <w:proofErr w:type="spellEnd"/>
+      <w:r>
+        <w:rPr>
+          <w:rFonts w:ascii="Times New Roman" w:hAnsi="Times New Roman" w:cs="Times New Roman"/>
+          <w:sz w:val="24"/>
+          <w:szCs w:val="24"/>
+        </w:rPr>
+        <w:t xml:space="preserve"> </w:t>
+      </w:r>
+      <w:proofErr w:type="spellStart"/>
+      <w:r>
+        <w:rPr>
+          <w:rFonts w:ascii="Times New Roman" w:hAnsi="Times New Roman" w:cs="Times New Roman"/>
+          <w:sz w:val="24"/>
+          <w:szCs w:val="24"/>
+        </w:rPr>
+        <w:t>jumlah</w:t>
+      </w:r>
+      <w:proofErr w:type="spellEnd"/>
+      <w:r>
+        <w:rPr>
+          <w:rFonts w:ascii="Times New Roman" w:hAnsi="Times New Roman" w:cs="Times New Roman"/>
+          <w:sz w:val="24"/>
+          <w:szCs w:val="24"/>
+        </w:rPr>
+        <w:t xml:space="preserve"> </w:t>
+      </w:r>
+      <w:proofErr w:type="spellStart"/>
+      <w:r>
+        <w:rPr>
+          <w:rFonts w:ascii="Times New Roman" w:hAnsi="Times New Roman" w:cs="Times New Roman"/>
+          <w:sz w:val="24"/>
+          <w:szCs w:val="24"/>
+        </w:rPr>
+        <w:t>pergeseran</w:t>
+      </w:r>
+      <w:proofErr w:type="spellEnd"/>
+      <w:r>
+        <w:rPr>
+          <w:rFonts w:ascii="Times New Roman" w:hAnsi="Times New Roman" w:cs="Times New Roman"/>
+          <w:sz w:val="24"/>
+          <w:szCs w:val="24"/>
+        </w:rPr>
+        <w:t xml:space="preserve"> yang </w:t>
+      </w:r>
+      <w:proofErr w:type="spellStart"/>
+      <w:r>
+        <w:rPr>
+          <w:rFonts w:ascii="Times New Roman" w:hAnsi="Times New Roman" w:cs="Times New Roman"/>
+          <w:sz w:val="24"/>
+          <w:szCs w:val="24"/>
+        </w:rPr>
+        <w:t>dilakukan</w:t>
+      </w:r>
+      <w:proofErr w:type="spellEnd"/>
+      <w:r>
+        <w:rPr>
+          <w:rFonts w:ascii="Times New Roman" w:hAnsi="Times New Roman" w:cs="Times New Roman"/>
+          <w:sz w:val="24"/>
+          <w:szCs w:val="24"/>
+        </w:rPr>
+        <w:t xml:space="preserve"> </w:t>
+      </w:r>
+      <w:proofErr w:type="spellStart"/>
+      <w:r>
+        <w:rPr>
+          <w:rFonts w:ascii="Times New Roman" w:hAnsi="Times New Roman" w:cs="Times New Roman"/>
+          <w:sz w:val="24"/>
+          <w:szCs w:val="24"/>
+        </w:rPr>
+        <w:t>dengan</w:t>
+      </w:r>
+      <w:proofErr w:type="spellEnd"/>
+      <w:r>
+        <w:rPr>
+          <w:rFonts w:ascii="Times New Roman" w:hAnsi="Times New Roman" w:cs="Times New Roman"/>
+          <w:sz w:val="24"/>
+          <w:szCs w:val="24"/>
+        </w:rPr>
+        <w:t xml:space="preserve"> </w:t>
+      </w:r>
+      <w:proofErr w:type="spellStart"/>
+      <w:r>
+        <w:rPr>
+          <w:rFonts w:ascii="Times New Roman" w:hAnsi="Times New Roman" w:cs="Times New Roman"/>
+          <w:sz w:val="24"/>
+          <w:szCs w:val="24"/>
+        </w:rPr>
+        <w:t>menghitung</w:t>
+      </w:r>
+      <w:proofErr w:type="spellEnd"/>
+      <w:r>
+        <w:rPr>
+          <w:rFonts w:ascii="Times New Roman" w:hAnsi="Times New Roman" w:cs="Times New Roman"/>
+          <w:sz w:val="24"/>
+          <w:szCs w:val="24"/>
+        </w:rPr>
+        <w:t xml:space="preserve"> </w:t>
+      </w:r>
+      <w:proofErr w:type="spellStart"/>
+      <w:r>
+        <w:rPr>
+          <w:rFonts w:ascii="Times New Roman" w:hAnsi="Times New Roman" w:cs="Times New Roman"/>
+          <w:sz w:val="24"/>
+          <w:szCs w:val="24"/>
+        </w:rPr>
+        <w:t>panjang</w:t>
+      </w:r>
+      <w:proofErr w:type="spellEnd"/>
+      <w:r>
+        <w:rPr>
+          <w:rFonts w:ascii="Times New Roman" w:hAnsi="Times New Roman" w:cs="Times New Roman"/>
+          <w:sz w:val="24"/>
+          <w:szCs w:val="24"/>
+        </w:rPr>
+        <w:t xml:space="preserve"> </w:t>
+      </w:r>
+      <w:proofErr w:type="spellStart"/>
+      <w:r>
+        <w:rPr>
+          <w:rFonts w:ascii="Times New Roman" w:hAnsi="Times New Roman" w:cs="Times New Roman"/>
+          <w:sz w:val="24"/>
+          <w:szCs w:val="24"/>
+        </w:rPr>
+        <w:t>terbesar</w:t>
+      </w:r>
+      <w:proofErr w:type="spellEnd"/>
+      <w:r>
+        <w:rPr>
+          <w:rFonts w:ascii="Times New Roman" w:hAnsi="Times New Roman" w:cs="Times New Roman"/>
+          <w:sz w:val="24"/>
+          <w:szCs w:val="24"/>
+        </w:rPr>
+        <w:t xml:space="preserve"> </w:t>
+      </w:r>
+      <w:proofErr w:type="spellStart"/>
+      <w:r>
+        <w:rPr>
+          <w:rFonts w:ascii="Times New Roman" w:hAnsi="Times New Roman" w:cs="Times New Roman"/>
+          <w:sz w:val="24"/>
+          <w:szCs w:val="24"/>
+        </w:rPr>
+        <w:t>prefiks</w:t>
+      </w:r>
+      <w:proofErr w:type="spellEnd"/>
+      <w:r>
+        <w:rPr>
+          <w:rFonts w:ascii="Times New Roman" w:hAnsi="Times New Roman" w:cs="Times New Roman"/>
+          <w:sz w:val="24"/>
+          <w:szCs w:val="24"/>
+        </w:rPr>
+        <w:t xml:space="preserve"> </w:t>
+      </w:r>
+      <w:proofErr w:type="spellStart"/>
+      <w:r>
+        <w:rPr>
+          <w:rFonts w:ascii="Times New Roman" w:hAnsi="Times New Roman" w:cs="Times New Roman"/>
+          <w:sz w:val="24"/>
+          <w:szCs w:val="24"/>
+        </w:rPr>
+        <w:t>dari</w:t>
+      </w:r>
+      <w:proofErr w:type="spellEnd"/>
+      <w:r>
+        <w:rPr>
+          <w:rFonts w:ascii="Times New Roman" w:hAnsi="Times New Roman" w:cs="Times New Roman"/>
+          <w:sz w:val="24"/>
+          <w:szCs w:val="24"/>
+        </w:rPr>
+        <w:t xml:space="preserve"> </w:t>
+      </w:r>
+      <w:r>
+        <w:rPr>
+          <w:rFonts w:ascii="Times New Roman" w:hAnsi="Times New Roman" w:cs="Times New Roman"/>
+          <w:i/>
+          <w:iCs/>
+          <w:sz w:val="24"/>
+          <w:szCs w:val="24"/>
+        </w:rPr>
+        <w:t xml:space="preserve">pattern, </w:t>
+      </w:r>
+      <w:r>
+        <w:rPr>
+          <w:rFonts w:ascii="Times New Roman" w:hAnsi="Times New Roman" w:cs="Times New Roman"/>
+          <w:sz w:val="24"/>
+          <w:szCs w:val="24"/>
+        </w:rPr>
+        <w:t xml:space="preserve">P[0..k],  yang </w:t>
+      </w:r>
+      <w:proofErr w:type="spellStart"/>
+      <w:r>
+        <w:rPr>
+          <w:rFonts w:ascii="Times New Roman" w:hAnsi="Times New Roman" w:cs="Times New Roman"/>
+          <w:sz w:val="24"/>
+          <w:szCs w:val="24"/>
+        </w:rPr>
+        <w:t>merupakan</w:t>
+      </w:r>
+      <w:proofErr w:type="spellEnd"/>
+      <w:r>
+        <w:rPr>
+          <w:rFonts w:ascii="Times New Roman" w:hAnsi="Times New Roman" w:cs="Times New Roman"/>
+          <w:sz w:val="24"/>
+          <w:szCs w:val="24"/>
+        </w:rPr>
+        <w:t xml:space="preserve"> </w:t>
+      </w:r>
+      <w:proofErr w:type="spellStart"/>
+      <w:r>
+        <w:rPr>
+          <w:rFonts w:ascii="Times New Roman" w:hAnsi="Times New Roman" w:cs="Times New Roman"/>
+          <w:sz w:val="24"/>
+          <w:szCs w:val="24"/>
+        </w:rPr>
+        <w:t>sufiks</w:t>
+      </w:r>
+      <w:proofErr w:type="spellEnd"/>
+      <w:r>
+        <w:rPr>
+          <w:rFonts w:ascii="Times New Roman" w:hAnsi="Times New Roman" w:cs="Times New Roman"/>
+          <w:sz w:val="24"/>
+          <w:szCs w:val="24"/>
+        </w:rPr>
+        <w:t xml:space="preserve"> </w:t>
+      </w:r>
+      <w:proofErr w:type="spellStart"/>
+      <w:r>
+        <w:rPr>
+          <w:rFonts w:ascii="Times New Roman" w:hAnsi="Times New Roman" w:cs="Times New Roman"/>
+          <w:sz w:val="24"/>
+          <w:szCs w:val="24"/>
+        </w:rPr>
+        <w:t>dari</w:t>
+      </w:r>
+      <w:proofErr w:type="spellEnd"/>
+      <w:r>
+        <w:rPr>
+          <w:rFonts w:ascii="Times New Roman" w:hAnsi="Times New Roman" w:cs="Times New Roman"/>
+          <w:sz w:val="24"/>
+          <w:szCs w:val="24"/>
+        </w:rPr>
+        <w:t xml:space="preserve"> pattern </w:t>
+      </w:r>
+      <w:proofErr w:type="spellStart"/>
+      <w:r>
+        <w:rPr>
+          <w:rFonts w:ascii="Times New Roman" w:hAnsi="Times New Roman" w:cs="Times New Roman"/>
+          <w:sz w:val="24"/>
+          <w:szCs w:val="24"/>
+        </w:rPr>
+        <w:t>tersebut</w:t>
+      </w:r>
+      <w:proofErr w:type="spellEnd"/>
+      <w:r>
+        <w:rPr>
+          <w:rFonts w:ascii="Times New Roman" w:hAnsi="Times New Roman" w:cs="Times New Roman"/>
+          <w:sz w:val="24"/>
+          <w:szCs w:val="24"/>
+        </w:rPr>
+        <w:t xml:space="preserve">, P[1..k], </w:t>
+      </w:r>
+      <w:proofErr w:type="spellStart"/>
+      <w:r>
+        <w:rPr>
+          <w:rFonts w:ascii="Times New Roman" w:hAnsi="Times New Roman" w:cs="Times New Roman"/>
+          <w:sz w:val="24"/>
+          <w:szCs w:val="24"/>
+        </w:rPr>
+        <w:t>dengan</w:t>
+      </w:r>
+      <w:proofErr w:type="spellEnd"/>
+      <w:r>
+        <w:rPr>
+          <w:rFonts w:ascii="Times New Roman" w:hAnsi="Times New Roman" w:cs="Times New Roman"/>
+          <w:sz w:val="24"/>
+          <w:szCs w:val="24"/>
+        </w:rPr>
+        <w:t xml:space="preserve"> k = (</w:t>
+      </w:r>
+      <w:proofErr w:type="spellStart"/>
+      <w:r>
+        <w:rPr>
+          <w:rFonts w:ascii="Times New Roman" w:hAnsi="Times New Roman" w:cs="Times New Roman"/>
+          <w:sz w:val="24"/>
+          <w:szCs w:val="24"/>
+        </w:rPr>
+        <w:t>indeks</w:t>
+      </w:r>
+      <w:proofErr w:type="spellEnd"/>
+      <w:r>
+        <w:rPr>
+          <w:rFonts w:ascii="Times New Roman" w:hAnsi="Times New Roman" w:cs="Times New Roman"/>
+          <w:sz w:val="24"/>
+          <w:szCs w:val="24"/>
+        </w:rPr>
+        <w:t xml:space="preserve"> </w:t>
+      </w:r>
+      <w:r>
+        <w:rPr>
+          <w:rFonts w:ascii="Times New Roman" w:hAnsi="Times New Roman" w:cs="Times New Roman"/>
+          <w:i/>
+          <w:iCs/>
+          <w:sz w:val="24"/>
+          <w:szCs w:val="24"/>
+        </w:rPr>
+        <w:t xml:space="preserve">mismatch </w:t>
+      </w:r>
+      <w:r>
+        <w:rPr>
+          <w:rFonts w:ascii="Times New Roman" w:hAnsi="Times New Roman" w:cs="Times New Roman"/>
+          <w:sz w:val="24"/>
+          <w:szCs w:val="24"/>
+        </w:rPr>
+        <w:t xml:space="preserve">pada pattern) - 1. </w:t>
+      </w:r>
+      <w:proofErr w:type="spellStart"/>
+      <w:r>
+        <w:rPr>
+          <w:rFonts w:ascii="Times New Roman" w:hAnsi="Times New Roman" w:cs="Times New Roman"/>
+          <w:sz w:val="24"/>
+          <w:szCs w:val="24"/>
+        </w:rPr>
+        <w:t>Dengan</w:t>
+      </w:r>
+      <w:proofErr w:type="spellEnd"/>
+      <w:r>
+        <w:rPr>
+          <w:rFonts w:ascii="Times New Roman" w:hAnsi="Times New Roman" w:cs="Times New Roman"/>
+          <w:sz w:val="24"/>
+          <w:szCs w:val="24"/>
+        </w:rPr>
+        <w:t xml:space="preserve"> </w:t>
+      </w:r>
+      <w:proofErr w:type="spellStart"/>
+      <w:r>
+        <w:rPr>
+          <w:rFonts w:ascii="Times New Roman" w:hAnsi="Times New Roman" w:cs="Times New Roman"/>
+          <w:sz w:val="24"/>
+          <w:szCs w:val="24"/>
+        </w:rPr>
+        <w:t>demikian</w:t>
+      </w:r>
+      <w:proofErr w:type="spellEnd"/>
+      <w:r>
+        <w:rPr>
+          <w:rFonts w:ascii="Times New Roman" w:hAnsi="Times New Roman" w:cs="Times New Roman"/>
+          <w:sz w:val="24"/>
+          <w:szCs w:val="24"/>
+        </w:rPr>
+        <w:t xml:space="preserve">, proses </w:t>
+      </w:r>
+      <w:proofErr w:type="spellStart"/>
+      <w:r>
+        <w:rPr>
+          <w:rFonts w:ascii="Times New Roman" w:hAnsi="Times New Roman" w:cs="Times New Roman"/>
+          <w:sz w:val="24"/>
+          <w:szCs w:val="24"/>
+        </w:rPr>
+        <w:t>pergeseran</w:t>
+      </w:r>
+      <w:proofErr w:type="spellEnd"/>
+      <w:r>
+        <w:rPr>
+          <w:rFonts w:ascii="Times New Roman" w:hAnsi="Times New Roman" w:cs="Times New Roman"/>
+          <w:sz w:val="24"/>
+          <w:szCs w:val="24"/>
+        </w:rPr>
+        <w:t xml:space="preserve"> </w:t>
+      </w:r>
+      <w:proofErr w:type="spellStart"/>
+      <w:r>
+        <w:rPr>
+          <w:rFonts w:ascii="Times New Roman" w:hAnsi="Times New Roman" w:cs="Times New Roman"/>
+          <w:sz w:val="24"/>
+          <w:szCs w:val="24"/>
+        </w:rPr>
+        <w:t>akan</w:t>
+      </w:r>
+      <w:proofErr w:type="spellEnd"/>
+      <w:r>
+        <w:rPr>
+          <w:rFonts w:ascii="Times New Roman" w:hAnsi="Times New Roman" w:cs="Times New Roman"/>
+          <w:sz w:val="24"/>
+          <w:szCs w:val="24"/>
+        </w:rPr>
+        <w:t xml:space="preserve"> </w:t>
+      </w:r>
+      <w:proofErr w:type="spellStart"/>
+      <w:r>
+        <w:rPr>
+          <w:rFonts w:ascii="Times New Roman" w:hAnsi="Times New Roman" w:cs="Times New Roman"/>
+          <w:sz w:val="24"/>
+          <w:szCs w:val="24"/>
+        </w:rPr>
+        <w:t>menjadi</w:t>
+      </w:r>
+      <w:proofErr w:type="spellEnd"/>
+      <w:r>
+        <w:rPr>
+          <w:rFonts w:ascii="Times New Roman" w:hAnsi="Times New Roman" w:cs="Times New Roman"/>
+          <w:sz w:val="24"/>
+          <w:szCs w:val="24"/>
+        </w:rPr>
+        <w:t xml:space="preserve"> </w:t>
+      </w:r>
+      <w:proofErr w:type="spellStart"/>
+      <w:r>
+        <w:rPr>
+          <w:rFonts w:ascii="Times New Roman" w:hAnsi="Times New Roman" w:cs="Times New Roman"/>
+          <w:sz w:val="24"/>
+          <w:szCs w:val="24"/>
+        </w:rPr>
+        <w:t>lebih</w:t>
+      </w:r>
+      <w:proofErr w:type="spellEnd"/>
+      <w:r>
+        <w:rPr>
+          <w:rFonts w:ascii="Times New Roman" w:hAnsi="Times New Roman" w:cs="Times New Roman"/>
+          <w:sz w:val="24"/>
+          <w:szCs w:val="24"/>
+        </w:rPr>
+        <w:t xml:space="preserve"> </w:t>
+      </w:r>
+      <w:proofErr w:type="spellStart"/>
+      <w:r>
+        <w:rPr>
+          <w:rFonts w:ascii="Times New Roman" w:hAnsi="Times New Roman" w:cs="Times New Roman"/>
+          <w:sz w:val="24"/>
+          <w:szCs w:val="24"/>
+        </w:rPr>
+        <w:t>efisien</w:t>
+      </w:r>
+      <w:proofErr w:type="spellEnd"/>
+      <w:r>
+        <w:rPr>
+          <w:rFonts w:ascii="Times New Roman" w:hAnsi="Times New Roman" w:cs="Times New Roman"/>
+          <w:sz w:val="24"/>
+          <w:szCs w:val="24"/>
+        </w:rPr>
+        <w:t xml:space="preserve"> </w:t>
+      </w:r>
+      <w:proofErr w:type="spellStart"/>
+      <w:r>
+        <w:rPr>
+          <w:rFonts w:ascii="Times New Roman" w:hAnsi="Times New Roman" w:cs="Times New Roman"/>
+          <w:sz w:val="24"/>
+          <w:szCs w:val="24"/>
+        </w:rPr>
+        <w:t>karena</w:t>
+      </w:r>
+      <w:proofErr w:type="spellEnd"/>
+      <w:r>
+        <w:rPr>
+          <w:rFonts w:ascii="Times New Roman" w:hAnsi="Times New Roman" w:cs="Times New Roman"/>
+          <w:sz w:val="24"/>
+          <w:szCs w:val="24"/>
+        </w:rPr>
+        <w:t xml:space="preserve"> </w:t>
+      </w:r>
+      <w:proofErr w:type="spellStart"/>
+      <w:r>
+        <w:rPr>
+          <w:rFonts w:ascii="Times New Roman" w:hAnsi="Times New Roman" w:cs="Times New Roman"/>
+          <w:sz w:val="24"/>
+          <w:szCs w:val="24"/>
+        </w:rPr>
+        <w:t>karakter</w:t>
+      </w:r>
+      <w:proofErr w:type="spellEnd"/>
+      <w:r>
+        <w:rPr>
+          <w:rFonts w:ascii="Times New Roman" w:hAnsi="Times New Roman" w:cs="Times New Roman"/>
+          <w:sz w:val="24"/>
+          <w:szCs w:val="24"/>
+        </w:rPr>
+        <w:t xml:space="preserve"> yang </w:t>
+      </w:r>
+      <w:proofErr w:type="spellStart"/>
+      <w:r>
+        <w:rPr>
+          <w:rFonts w:ascii="Times New Roman" w:hAnsi="Times New Roman" w:cs="Times New Roman"/>
+          <w:sz w:val="24"/>
+          <w:szCs w:val="24"/>
+        </w:rPr>
+        <w:t>sudah</w:t>
+      </w:r>
+      <w:proofErr w:type="spellEnd"/>
+      <w:r>
+        <w:rPr>
+          <w:rFonts w:ascii="Times New Roman" w:hAnsi="Times New Roman" w:cs="Times New Roman"/>
+          <w:sz w:val="24"/>
+          <w:szCs w:val="24"/>
+        </w:rPr>
+        <w:t xml:space="preserve"> </w:t>
+      </w:r>
+      <w:proofErr w:type="spellStart"/>
+      <w:r>
+        <w:rPr>
+          <w:rFonts w:ascii="Times New Roman" w:hAnsi="Times New Roman" w:cs="Times New Roman"/>
+          <w:sz w:val="24"/>
+          <w:szCs w:val="24"/>
+        </w:rPr>
+        <w:t>dicocokkan</w:t>
+      </w:r>
+      <w:proofErr w:type="spellEnd"/>
+      <w:r>
+        <w:rPr>
+          <w:rFonts w:ascii="Times New Roman" w:hAnsi="Times New Roman" w:cs="Times New Roman"/>
+          <w:sz w:val="24"/>
+          <w:szCs w:val="24"/>
+        </w:rPr>
+        <w:t xml:space="preserve"> pada </w:t>
+      </w:r>
+      <w:proofErr w:type="spellStart"/>
+      <w:r>
+        <w:rPr>
+          <w:rFonts w:ascii="Times New Roman" w:hAnsi="Times New Roman" w:cs="Times New Roman"/>
+          <w:sz w:val="24"/>
+          <w:szCs w:val="24"/>
+        </w:rPr>
+        <w:t>prefiks</w:t>
+      </w:r>
+      <w:proofErr w:type="spellEnd"/>
+      <w:r>
+        <w:rPr>
+          <w:rFonts w:ascii="Times New Roman" w:hAnsi="Times New Roman" w:cs="Times New Roman"/>
+          <w:sz w:val="24"/>
+          <w:szCs w:val="24"/>
+        </w:rPr>
+        <w:t xml:space="preserve"> </w:t>
+      </w:r>
+      <w:proofErr w:type="spellStart"/>
+      <w:r>
+        <w:rPr>
+          <w:rFonts w:ascii="Times New Roman" w:hAnsi="Times New Roman" w:cs="Times New Roman"/>
+          <w:sz w:val="24"/>
+          <w:szCs w:val="24"/>
+        </w:rPr>
+        <w:t>tidak</w:t>
+      </w:r>
+      <w:proofErr w:type="spellEnd"/>
+      <w:r>
+        <w:rPr>
+          <w:rFonts w:ascii="Times New Roman" w:hAnsi="Times New Roman" w:cs="Times New Roman"/>
+          <w:sz w:val="24"/>
+          <w:szCs w:val="24"/>
+        </w:rPr>
+        <w:t xml:space="preserve"> </w:t>
+      </w:r>
+      <w:proofErr w:type="spellStart"/>
+      <w:r>
+        <w:rPr>
+          <w:rFonts w:ascii="Times New Roman" w:hAnsi="Times New Roman" w:cs="Times New Roman"/>
+          <w:sz w:val="24"/>
+          <w:szCs w:val="24"/>
+        </w:rPr>
+        <w:t>dicocokkan</w:t>
+      </w:r>
+      <w:proofErr w:type="spellEnd"/>
+      <w:r>
+        <w:rPr>
+          <w:rFonts w:ascii="Times New Roman" w:hAnsi="Times New Roman" w:cs="Times New Roman"/>
+          <w:sz w:val="24"/>
+          <w:szCs w:val="24"/>
+        </w:rPr>
+        <w:t xml:space="preserve"> </w:t>
+      </w:r>
+      <w:proofErr w:type="spellStart"/>
+      <w:r>
+        <w:rPr>
+          <w:rFonts w:ascii="Times New Roman" w:hAnsi="Times New Roman" w:cs="Times New Roman"/>
+          <w:sz w:val="24"/>
+          <w:szCs w:val="24"/>
+        </w:rPr>
+        <w:t>kembali</w:t>
+      </w:r>
+      <w:proofErr w:type="spellEnd"/>
+      <w:r>
+        <w:rPr>
+          <w:rFonts w:ascii="Times New Roman" w:hAnsi="Times New Roman" w:cs="Times New Roman"/>
+          <w:sz w:val="24"/>
+          <w:szCs w:val="24"/>
+        </w:rPr>
+        <w:t xml:space="preserve">. </w:t>
+      </w:r>
+      <w:proofErr w:type="spellStart"/>
+      <w:r>
+        <w:rPr>
+          <w:rFonts w:ascii="Times New Roman" w:hAnsi="Times New Roman" w:cs="Times New Roman"/>
+          <w:sz w:val="24"/>
+          <w:szCs w:val="24"/>
+        </w:rPr>
+        <w:t>Algoritma</w:t>
+      </w:r>
+      <w:proofErr w:type="spellEnd"/>
+      <w:r>
+        <w:rPr>
+          <w:rFonts w:ascii="Times New Roman" w:hAnsi="Times New Roman" w:cs="Times New Roman"/>
+          <w:sz w:val="24"/>
+          <w:szCs w:val="24"/>
+        </w:rPr>
+        <w:t xml:space="preserve"> KMP </w:t>
+      </w:r>
+      <w:proofErr w:type="spellStart"/>
+      <w:r>
+        <w:rPr>
+          <w:rFonts w:ascii="Times New Roman" w:hAnsi="Times New Roman" w:cs="Times New Roman"/>
+          <w:sz w:val="24"/>
+          <w:szCs w:val="24"/>
+        </w:rPr>
+        <w:t>menghasilkan</w:t>
+      </w:r>
+      <w:proofErr w:type="spellEnd"/>
+      <w:r>
+        <w:rPr>
+          <w:rFonts w:ascii="Times New Roman" w:hAnsi="Times New Roman" w:cs="Times New Roman"/>
+          <w:sz w:val="24"/>
+          <w:szCs w:val="24"/>
+        </w:rPr>
+        <w:t xml:space="preserve"> </w:t>
+      </w:r>
+      <w:proofErr w:type="spellStart"/>
+      <w:r>
+        <w:rPr>
+          <w:rFonts w:ascii="Times New Roman" w:hAnsi="Times New Roman" w:cs="Times New Roman"/>
+          <w:sz w:val="24"/>
+          <w:szCs w:val="24"/>
+        </w:rPr>
+        <w:t>kompleksitas</w:t>
+      </w:r>
+      <w:proofErr w:type="spellEnd"/>
+      <w:r>
+        <w:rPr>
+          <w:rFonts w:ascii="Times New Roman" w:hAnsi="Times New Roman" w:cs="Times New Roman"/>
+          <w:sz w:val="24"/>
+          <w:szCs w:val="24"/>
+        </w:rPr>
+        <w:t xml:space="preserve"> </w:t>
+      </w:r>
+      <w:proofErr w:type="spellStart"/>
+      <w:r>
+        <w:rPr>
+          <w:rFonts w:ascii="Times New Roman" w:hAnsi="Times New Roman" w:cs="Times New Roman"/>
+          <w:sz w:val="24"/>
+          <w:szCs w:val="24"/>
+        </w:rPr>
+        <w:t>waktu</w:t>
+      </w:r>
+      <w:proofErr w:type="spellEnd"/>
+      <w:r>
+        <w:rPr>
+          <w:rFonts w:ascii="Times New Roman" w:hAnsi="Times New Roman" w:cs="Times New Roman"/>
+          <w:sz w:val="24"/>
+          <w:szCs w:val="24"/>
+        </w:rPr>
+        <w:t xml:space="preserve"> O(</w:t>
+      </w:r>
+      <w:proofErr w:type="spellStart"/>
+      <w:r>
+        <w:rPr>
+          <w:rFonts w:ascii="Times New Roman" w:hAnsi="Times New Roman" w:cs="Times New Roman"/>
+          <w:sz w:val="24"/>
+          <w:szCs w:val="24"/>
+        </w:rPr>
+        <w:t>m+n</w:t>
+      </w:r>
+      <w:proofErr w:type="spellEnd"/>
+      <w:r>
+        <w:rPr>
+          <w:rFonts w:ascii="Times New Roman" w:hAnsi="Times New Roman" w:cs="Times New Roman"/>
+          <w:sz w:val="24"/>
+          <w:szCs w:val="24"/>
+        </w:rPr>
+        <w:t xml:space="preserve">) </w:t>
+      </w:r>
+      <w:proofErr w:type="spellStart"/>
+      <w:r>
+        <w:rPr>
+          <w:rFonts w:ascii="Times New Roman" w:hAnsi="Times New Roman" w:cs="Times New Roman"/>
+          <w:sz w:val="24"/>
+          <w:szCs w:val="24"/>
+        </w:rPr>
+        <w:t>dengan</w:t>
+      </w:r>
+      <w:proofErr w:type="spellEnd"/>
+      <w:r>
+        <w:rPr>
+          <w:rFonts w:ascii="Times New Roman" w:hAnsi="Times New Roman" w:cs="Times New Roman"/>
+          <w:sz w:val="24"/>
+          <w:szCs w:val="24"/>
+        </w:rPr>
+        <w:t xml:space="preserve"> O(m) </w:t>
+      </w:r>
+      <w:proofErr w:type="spellStart"/>
+      <w:r>
+        <w:rPr>
+          <w:rFonts w:ascii="Times New Roman" w:hAnsi="Times New Roman" w:cs="Times New Roman"/>
+          <w:sz w:val="24"/>
+          <w:szCs w:val="24"/>
+        </w:rPr>
+        <w:t>adalah</w:t>
+      </w:r>
+      <w:proofErr w:type="spellEnd"/>
+      <w:r>
+        <w:rPr>
+          <w:rFonts w:ascii="Times New Roman" w:hAnsi="Times New Roman" w:cs="Times New Roman"/>
+          <w:sz w:val="24"/>
+          <w:szCs w:val="24"/>
+        </w:rPr>
+        <w:t xml:space="preserve"> </w:t>
+      </w:r>
+      <w:proofErr w:type="spellStart"/>
+      <w:r>
+        <w:rPr>
+          <w:rFonts w:ascii="Times New Roman" w:hAnsi="Times New Roman" w:cs="Times New Roman"/>
+          <w:sz w:val="24"/>
+          <w:szCs w:val="24"/>
+        </w:rPr>
+        <w:t>kompleksitas</w:t>
+      </w:r>
+      <w:proofErr w:type="spellEnd"/>
+      <w:r>
+        <w:rPr>
+          <w:rFonts w:ascii="Times New Roman" w:hAnsi="Times New Roman" w:cs="Times New Roman"/>
+          <w:sz w:val="24"/>
+          <w:szCs w:val="24"/>
+        </w:rPr>
+        <w:t xml:space="preserve"> </w:t>
+      </w:r>
+      <w:proofErr w:type="spellStart"/>
+      <w:r>
+        <w:rPr>
+          <w:rFonts w:ascii="Times New Roman" w:hAnsi="Times New Roman" w:cs="Times New Roman"/>
+          <w:sz w:val="24"/>
+          <w:szCs w:val="24"/>
+        </w:rPr>
+        <w:t>menghitung</w:t>
+      </w:r>
+      <w:proofErr w:type="spellEnd"/>
+      <w:r>
+        <w:rPr>
+          <w:rFonts w:ascii="Times New Roman" w:hAnsi="Times New Roman" w:cs="Times New Roman"/>
+          <w:sz w:val="24"/>
+          <w:szCs w:val="24"/>
+        </w:rPr>
+        <w:t xml:space="preserve"> </w:t>
+      </w:r>
+      <w:proofErr w:type="spellStart"/>
+      <w:r>
+        <w:rPr>
+          <w:rFonts w:ascii="Times New Roman" w:hAnsi="Times New Roman" w:cs="Times New Roman"/>
+          <w:sz w:val="24"/>
+          <w:szCs w:val="24"/>
+        </w:rPr>
+        <w:t>fungsi</w:t>
+      </w:r>
+      <w:proofErr w:type="spellEnd"/>
+      <w:r>
+        <w:rPr>
+          <w:rFonts w:ascii="Times New Roman" w:hAnsi="Times New Roman" w:cs="Times New Roman"/>
+          <w:sz w:val="24"/>
+          <w:szCs w:val="24"/>
+        </w:rPr>
+        <w:t xml:space="preserve"> </w:t>
+      </w:r>
+      <w:proofErr w:type="spellStart"/>
+      <w:r>
+        <w:rPr>
+          <w:rFonts w:ascii="Times New Roman" w:hAnsi="Times New Roman" w:cs="Times New Roman"/>
+          <w:sz w:val="24"/>
+          <w:szCs w:val="24"/>
+        </w:rPr>
+        <w:t>pinggiran</w:t>
+      </w:r>
+      <w:proofErr w:type="spellEnd"/>
+      <w:r>
+        <w:rPr>
+          <w:rFonts w:ascii="Times New Roman" w:hAnsi="Times New Roman" w:cs="Times New Roman"/>
+          <w:sz w:val="24"/>
+          <w:szCs w:val="24"/>
+        </w:rPr>
+        <w:t xml:space="preserve"> dan O(n) </w:t>
+      </w:r>
+      <w:proofErr w:type="spellStart"/>
+      <w:r>
+        <w:rPr>
+          <w:rFonts w:ascii="Times New Roman" w:hAnsi="Times New Roman" w:cs="Times New Roman"/>
+          <w:sz w:val="24"/>
+          <w:szCs w:val="24"/>
+        </w:rPr>
+        <w:t>adalah</w:t>
+      </w:r>
+      <w:proofErr w:type="spellEnd"/>
+      <w:r>
+        <w:rPr>
+          <w:rFonts w:ascii="Times New Roman" w:hAnsi="Times New Roman" w:cs="Times New Roman"/>
+          <w:sz w:val="24"/>
+          <w:szCs w:val="24"/>
+        </w:rPr>
+        <w:t xml:space="preserve"> </w:t>
+      </w:r>
+      <w:proofErr w:type="spellStart"/>
+      <w:r>
+        <w:rPr>
+          <w:rFonts w:ascii="Times New Roman" w:hAnsi="Times New Roman" w:cs="Times New Roman"/>
+          <w:sz w:val="24"/>
+          <w:szCs w:val="24"/>
+        </w:rPr>
+        <w:t>kompleksitas</w:t>
+      </w:r>
+      <w:proofErr w:type="spellEnd"/>
+      <w:r>
+        <w:rPr>
+          <w:rFonts w:ascii="Times New Roman" w:hAnsi="Times New Roman" w:cs="Times New Roman"/>
+          <w:sz w:val="24"/>
+          <w:szCs w:val="24"/>
+        </w:rPr>
+        <w:t xml:space="preserve"> </w:t>
+      </w:r>
+      <w:proofErr w:type="spellStart"/>
+      <w:r>
+        <w:rPr>
+          <w:rFonts w:ascii="Times New Roman" w:hAnsi="Times New Roman" w:cs="Times New Roman"/>
+          <w:sz w:val="24"/>
+          <w:szCs w:val="24"/>
+        </w:rPr>
+        <w:t>pencarian</w:t>
+      </w:r>
+      <w:proofErr w:type="spellEnd"/>
+      <w:r>
+        <w:rPr>
+          <w:rFonts w:ascii="Times New Roman" w:hAnsi="Times New Roman" w:cs="Times New Roman"/>
+          <w:sz w:val="24"/>
+          <w:szCs w:val="24"/>
+        </w:rPr>
+        <w:t xml:space="preserve"> </w:t>
+      </w:r>
+      <w:r>
+        <w:rPr>
+          <w:rFonts w:ascii="Times New Roman" w:hAnsi="Times New Roman" w:cs="Times New Roman"/>
+          <w:i/>
+          <w:iCs/>
+          <w:sz w:val="24"/>
+          <w:szCs w:val="24"/>
+        </w:rPr>
+        <w:t>string</w:t>
+      </w:r>
+      <w:r>
+        <w:rPr>
+          <w:rFonts w:ascii="Times New Roman" w:hAnsi="Times New Roman" w:cs="Times New Roman"/>
+          <w:sz w:val="24"/>
+          <w:szCs w:val="24"/>
+        </w:rPr>
+        <w:t>.</w:t>
+      </w:r>
+    </w:p>
+    <w:p>
+      <w:pPr>
+        <w:pStyle w:val="ListParagraph"/>
+        <w:spacing w:line="360" w:lineRule="auto"/>
+        <w:ind w:left="360" w:firstLine="360"/>
+        <w:jc w:val="both"/>
+        <w:rPr>
+          <w:rFonts w:ascii="Times New Roman" w:hAnsi="Times New Roman" w:cs="Times New Roman"/>
+          <w:sz w:val="24"/>
+          <w:szCs w:val="24"/>
+        </w:rPr>
+      </w:pPr>
+      <w:proofErr w:type="spellStart"/>
+      <w:r>
+        <w:rPr>
+          <w:rFonts w:ascii="Times New Roman" w:hAnsi="Times New Roman" w:cs="Times New Roman"/>
+          <w:sz w:val="24"/>
+          <w:szCs w:val="24"/>
+        </w:rPr>
+        <w:t>Berikut</w:t>
+      </w:r>
+      <w:proofErr w:type="spellEnd"/>
+      <w:r>
+        <w:rPr>
+          <w:rFonts w:ascii="Times New Roman" w:hAnsi="Times New Roman" w:cs="Times New Roman"/>
+          <w:sz w:val="24"/>
+          <w:szCs w:val="24"/>
+        </w:rPr>
+        <w:t xml:space="preserve"> </w:t>
+      </w:r>
+      <w:proofErr w:type="spellStart"/>
+      <w:r>
+        <w:rPr>
+          <w:rFonts w:ascii="Times New Roman" w:hAnsi="Times New Roman" w:cs="Times New Roman"/>
+          <w:sz w:val="24"/>
+          <w:szCs w:val="24"/>
+        </w:rPr>
+        <w:t>adalah</w:t>
+      </w:r>
+      <w:proofErr w:type="spellEnd"/>
+      <w:r>
+        <w:rPr>
+          <w:rFonts w:ascii="Times New Roman" w:hAnsi="Times New Roman" w:cs="Times New Roman"/>
+          <w:sz w:val="24"/>
+          <w:szCs w:val="24"/>
+        </w:rPr>
+        <w:t xml:space="preserve"> </w:t>
+      </w:r>
+      <w:proofErr w:type="spellStart"/>
+      <w:r>
+        <w:rPr>
+          <w:rFonts w:ascii="Times New Roman" w:hAnsi="Times New Roman" w:cs="Times New Roman"/>
+          <w:sz w:val="24"/>
+          <w:szCs w:val="24"/>
+        </w:rPr>
+        <w:t>contoh</w:t>
+      </w:r>
+      <w:proofErr w:type="spellEnd"/>
+      <w:r>
+        <w:rPr>
+          <w:rFonts w:ascii="Times New Roman" w:hAnsi="Times New Roman" w:cs="Times New Roman"/>
+          <w:sz w:val="24"/>
+          <w:szCs w:val="24"/>
+        </w:rPr>
+        <w:t xml:space="preserve"> </w:t>
+      </w:r>
+      <w:proofErr w:type="spellStart"/>
+      <w:r>
+        <w:rPr>
+          <w:rFonts w:ascii="Times New Roman" w:hAnsi="Times New Roman" w:cs="Times New Roman"/>
+          <w:sz w:val="24"/>
+          <w:szCs w:val="24"/>
+        </w:rPr>
+        <w:t>pencarian</w:t>
+      </w:r>
+      <w:proofErr w:type="spellEnd"/>
+      <w:r>
+        <w:rPr>
+          <w:rFonts w:ascii="Times New Roman" w:hAnsi="Times New Roman" w:cs="Times New Roman"/>
+          <w:sz w:val="24"/>
+          <w:szCs w:val="24"/>
+        </w:rPr>
+        <w:t xml:space="preserve"> </w:t>
+      </w:r>
+      <w:proofErr w:type="spellStart"/>
+      <w:r>
+        <w:rPr>
+          <w:rFonts w:ascii="Times New Roman" w:hAnsi="Times New Roman" w:cs="Times New Roman"/>
+          <w:sz w:val="24"/>
+          <w:szCs w:val="24"/>
+        </w:rPr>
+        <w:t>menggunakan</w:t>
+      </w:r>
+      <w:proofErr w:type="spellEnd"/>
+      <w:r>
+        <w:rPr>
+          <w:rFonts w:ascii="Times New Roman" w:hAnsi="Times New Roman" w:cs="Times New Roman"/>
+          <w:sz w:val="24"/>
+          <w:szCs w:val="24"/>
+        </w:rPr>
+        <w:t xml:space="preserve"> </w:t>
+      </w:r>
+      <w:proofErr w:type="spellStart"/>
+      <w:r>
+        <w:rPr>
+          <w:rFonts w:ascii="Times New Roman" w:hAnsi="Times New Roman" w:cs="Times New Roman"/>
+          <w:sz w:val="24"/>
+          <w:szCs w:val="24"/>
+        </w:rPr>
+        <w:t>algoritma</w:t>
+      </w:r>
+      <w:proofErr w:type="spellEnd"/>
+      <w:r>
+        <w:rPr>
+          <w:rFonts w:ascii="Times New Roman" w:hAnsi="Times New Roman" w:cs="Times New Roman"/>
+          <w:sz w:val="24"/>
+          <w:szCs w:val="24"/>
+        </w:rPr>
+        <w:t xml:space="preserve"> </w:t>
+      </w:r>
+      <w:proofErr w:type="gramStart"/>
+      <w:r>
+        <w:rPr>
+          <w:rFonts w:ascii="Times New Roman" w:hAnsi="Times New Roman" w:cs="Times New Roman"/>
+          <w:sz w:val="24"/>
+          <w:szCs w:val="24"/>
+        </w:rPr>
+        <w:t>KMP :</w:t>
+      </w:r>
+      <w:proofErr w:type="gramEnd"/>
+    </w:p>
+    <w:p>
+      <w:pPr>
+        <w:keepNext/>
+        <w:spacing w:line="360" w:lineRule="auto"/>
+        <w:jc w:val="center"/>
+      </w:pPr>
+      <w:r>
+        <w:rPr>
+          <w:noProof/>
+        </w:rPr>
+        <w:lastRenderedPageBreak/>
+        <w:drawing>
+          <wp:inline distT="0" distB="0" distL="0" distR="0" wp14:anchorId="09391B06" wp14:editId="30C67A89">
+            <wp:extent cx="5943600" cy="3213735"/>
+            <wp:effectExtent l="0" t="0" r="0" b="5715"/>
+            <wp:docPr id="4" name="Picture 4"/>
+            <wp:cNvGraphicFramePr>
+              <a:graphicFrameLocks xmlns:a="http://schemas.openxmlformats.org/drawingml/2006/main" noChangeAspect="1"/>
+            </wp:cNvGraphicFramePr>
+            <a:graphic xmlns:a="http://schemas.openxmlformats.org/drawingml/2006/main">
+              <a:graphicData uri="http://schemas.openxmlformats.org/drawingml/2006/picture">
+                <pic:pic xmlns:pic="http://schemas.openxmlformats.org/drawingml/2006/picture">
+                  <pic:nvPicPr>
+                    <pic:cNvPr id="1" name=""/>
+                    <pic:cNvPicPr/>
+                  </pic:nvPicPr>
+                  <pic:blipFill>
+                    <a:blip r:embed="rId7"/>
+                    <a:stretch>
+                      <a:fillRect/>
+                    </a:stretch>
+                  </pic:blipFill>
+                  <pic:spPr>
+                    <a:xfrm>
+                      <a:off x="0" y="0"/>
+                      <a:ext cx="5943600" cy="3213735"/>
+                    </a:xfrm>
+                    <a:prstGeom prst="rect">
+                      <a:avLst/>
+                    </a:prstGeom>
+                  </pic:spPr>
+                </pic:pic>
+              </a:graphicData>
+            </a:graphic>
+          </wp:inline>
+        </w:drawing>
+      </w:r>
+    </w:p>
+    <w:p>
+      <w:pPr>
+        <w:pStyle w:val="Caption"/>
+        <w:jc w:val="center"/>
+        <w:rPr>
+          <w:rFonts w:ascii="Times New Roman" w:hAnsi="Times New Roman" w:cs="Times New Roman"/>
+          <w:i w:val="0"/>
+          <w:iCs w:val="0"/>
+          <w:color w:val="auto"/>
+          <w:sz w:val="20"/>
+          <w:szCs w:val="20"/>
+        </w:rPr>
+      </w:pPr>
+      <w:r>
+        <w:rPr>
+          <w:rFonts w:ascii="Times New Roman" w:hAnsi="Times New Roman" w:cs="Times New Roman"/>
+          <w:i w:val="0"/>
+          <w:iCs w:val="0"/>
+          <w:color w:val="auto"/>
+          <w:sz w:val="20"/>
+          <w:szCs w:val="20"/>
+        </w:rPr>
+        <w:t xml:space="preserve">Gambar </w:t>
+      </w:r>
+      <w:r>
+        <w:rPr>
+          <w:rFonts w:ascii="Times New Roman" w:hAnsi="Times New Roman" w:cs="Times New Roman"/>
+          <w:i w:val="0"/>
+          <w:iCs w:val="0"/>
+          <w:color w:val="auto"/>
+          <w:sz w:val="20"/>
+          <w:szCs w:val="20"/>
+        </w:rPr>
+        <w:fldChar w:fldCharType="begin"/>
+      </w:r>
+      <w:r>
+        <w:rPr>
+          <w:rFonts w:ascii="Times New Roman" w:hAnsi="Times New Roman" w:cs="Times New Roman"/>
+          <w:i w:val="0"/>
+          <w:iCs w:val="0"/>
+          <w:color w:val="auto"/>
+          <w:sz w:val="20"/>
+          <w:szCs w:val="20"/>
+        </w:rPr>
+        <w:instrText xml:space="preserve"> SEQ Gambar \* ARABIC </w:instrText>
+      </w:r>
+      <w:r>
+        <w:rPr>
+          <w:rFonts w:ascii="Times New Roman" w:hAnsi="Times New Roman" w:cs="Times New Roman"/>
+          <w:i w:val="0"/>
+          <w:iCs w:val="0"/>
+          <w:color w:val="auto"/>
+          <w:sz w:val="20"/>
+          <w:szCs w:val="20"/>
+        </w:rPr>
+        <w:fldChar w:fldCharType="separate"/>
+      </w:r>
+      <w:r>
+        <w:rPr>
+          <w:rFonts w:ascii="Times New Roman" w:hAnsi="Times New Roman" w:cs="Times New Roman"/>
+          <w:i w:val="0"/>
+          <w:iCs w:val="0"/>
+          <w:noProof/>
+          <w:color w:val="auto"/>
+          <w:sz w:val="20"/>
+          <w:szCs w:val="20"/>
+        </w:rPr>
+        <w:t>1</w:t>
+      </w:r>
+      <w:r>
+        <w:rPr>
+          <w:rFonts w:ascii="Times New Roman" w:hAnsi="Times New Roman" w:cs="Times New Roman"/>
+          <w:i w:val="0"/>
+          <w:iCs w:val="0"/>
+          <w:color w:val="auto"/>
+          <w:sz w:val="20"/>
+          <w:szCs w:val="20"/>
+        </w:rPr>
+        <w:fldChar w:fldCharType="end"/>
+      </w:r>
+      <w:r>
+        <w:rPr>
+          <w:rFonts w:ascii="Times New Roman" w:hAnsi="Times New Roman" w:cs="Times New Roman"/>
+          <w:i w:val="0"/>
+          <w:iCs w:val="0"/>
+          <w:color w:val="auto"/>
+          <w:sz w:val="20"/>
+          <w:szCs w:val="20"/>
+        </w:rPr>
+        <w:t xml:space="preserve">. </w:t>
+      </w:r>
+      <w:proofErr w:type="spellStart"/>
+      <w:r>
+        <w:rPr>
+          <w:rFonts w:ascii="Times New Roman" w:hAnsi="Times New Roman" w:cs="Times New Roman"/>
+          <w:i w:val="0"/>
+          <w:iCs w:val="0"/>
+          <w:color w:val="auto"/>
+          <w:sz w:val="20"/>
+          <w:szCs w:val="20"/>
+        </w:rPr>
+        <w:t>Pencocokan</w:t>
+      </w:r>
+      <w:proofErr w:type="spellEnd"/>
+      <w:r>
+        <w:rPr>
+          <w:rFonts w:ascii="Times New Roman" w:hAnsi="Times New Roman" w:cs="Times New Roman"/>
+          <w:i w:val="0"/>
+          <w:iCs w:val="0"/>
+          <w:color w:val="auto"/>
+          <w:sz w:val="20"/>
+          <w:szCs w:val="20"/>
+        </w:rPr>
+        <w:t xml:space="preserve"> </w:t>
+      </w:r>
+      <w:r>
+        <w:rPr>
+          <w:rFonts w:ascii="Times New Roman" w:hAnsi="Times New Roman" w:cs="Times New Roman"/>
+          <w:color w:val="auto"/>
+          <w:sz w:val="20"/>
+          <w:szCs w:val="20"/>
+        </w:rPr>
+        <w:t>string</w:t>
+      </w:r>
+      <w:r>
+        <w:rPr>
+          <w:rFonts w:ascii="Times New Roman" w:hAnsi="Times New Roman" w:cs="Times New Roman"/>
+          <w:i w:val="0"/>
+          <w:iCs w:val="0"/>
+          <w:color w:val="auto"/>
+          <w:sz w:val="20"/>
+          <w:szCs w:val="20"/>
+        </w:rPr>
+        <w:t xml:space="preserve"> </w:t>
+      </w:r>
+      <w:proofErr w:type="spellStart"/>
+      <w:r>
+        <w:rPr>
+          <w:rFonts w:ascii="Times New Roman" w:hAnsi="Times New Roman" w:cs="Times New Roman"/>
+          <w:i w:val="0"/>
+          <w:iCs w:val="0"/>
+          <w:color w:val="auto"/>
+          <w:sz w:val="20"/>
+          <w:szCs w:val="20"/>
+        </w:rPr>
+        <w:t>dengan</w:t>
+      </w:r>
+      <w:proofErr w:type="spellEnd"/>
+      <w:r>
+        <w:rPr>
+          <w:rFonts w:ascii="Times New Roman" w:hAnsi="Times New Roman" w:cs="Times New Roman"/>
+          <w:i w:val="0"/>
+          <w:iCs w:val="0"/>
+          <w:color w:val="auto"/>
+          <w:sz w:val="20"/>
+          <w:szCs w:val="20"/>
+        </w:rPr>
+        <w:t xml:space="preserve"> </w:t>
+      </w:r>
+      <w:proofErr w:type="spellStart"/>
+      <w:r>
+        <w:rPr>
+          <w:rFonts w:ascii="Times New Roman" w:hAnsi="Times New Roman" w:cs="Times New Roman"/>
+          <w:i w:val="0"/>
+          <w:iCs w:val="0"/>
+          <w:color w:val="auto"/>
+          <w:sz w:val="20"/>
+          <w:szCs w:val="20"/>
+        </w:rPr>
+        <w:t>algoritma</w:t>
+      </w:r>
+      <w:proofErr w:type="spellEnd"/>
+      <w:r>
+        <w:rPr>
+          <w:rFonts w:ascii="Times New Roman" w:hAnsi="Times New Roman" w:cs="Times New Roman"/>
+          <w:i w:val="0"/>
+          <w:iCs w:val="0"/>
+          <w:color w:val="auto"/>
+          <w:sz w:val="20"/>
+          <w:szCs w:val="20"/>
+        </w:rPr>
+        <w:t xml:space="preserve"> KMP (</w:t>
+      </w:r>
+      <w:proofErr w:type="spellStart"/>
+      <w:r>
+        <w:rPr>
+          <w:rFonts w:ascii="Times New Roman" w:hAnsi="Times New Roman" w:cs="Times New Roman"/>
+          <w:i w:val="0"/>
+          <w:iCs w:val="0"/>
+          <w:color w:val="auto"/>
+          <w:sz w:val="20"/>
+          <w:szCs w:val="20"/>
+        </w:rPr>
+        <w:t>diambil</w:t>
+      </w:r>
+      <w:proofErr w:type="spellEnd"/>
+      <w:r>
+        <w:rPr>
+          <w:rFonts w:ascii="Times New Roman" w:hAnsi="Times New Roman" w:cs="Times New Roman"/>
+          <w:i w:val="0"/>
+          <w:iCs w:val="0"/>
+          <w:color w:val="auto"/>
+          <w:sz w:val="20"/>
+          <w:szCs w:val="20"/>
+        </w:rPr>
+        <w:t xml:space="preserve"> </w:t>
+      </w:r>
+      <w:proofErr w:type="spellStart"/>
+      <w:r>
+        <w:rPr>
+          <w:rFonts w:ascii="Times New Roman" w:hAnsi="Times New Roman" w:cs="Times New Roman"/>
+          <w:i w:val="0"/>
+          <w:iCs w:val="0"/>
+          <w:color w:val="auto"/>
+          <w:sz w:val="20"/>
+          <w:szCs w:val="20"/>
+        </w:rPr>
+        <w:t>dari</w:t>
+      </w:r>
+      <w:proofErr w:type="spellEnd"/>
+      <w:r>
+        <w:rPr>
+          <w:rFonts w:ascii="Times New Roman" w:hAnsi="Times New Roman" w:cs="Times New Roman"/>
+          <w:i w:val="0"/>
+          <w:iCs w:val="0"/>
+          <w:color w:val="auto"/>
+          <w:sz w:val="20"/>
+          <w:szCs w:val="20"/>
+        </w:rPr>
+        <w:t xml:space="preserve"> </w:t>
+      </w:r>
+      <w:proofErr w:type="spellStart"/>
+      <w:r>
+        <w:rPr>
+          <w:rFonts w:ascii="Times New Roman" w:hAnsi="Times New Roman" w:cs="Times New Roman"/>
+          <w:i w:val="0"/>
+          <w:iCs w:val="0"/>
+          <w:color w:val="auto"/>
+          <w:sz w:val="20"/>
+          <w:szCs w:val="20"/>
+        </w:rPr>
+        <w:t>Bahan</w:t>
+      </w:r>
+      <w:proofErr w:type="spellEnd"/>
+      <w:r>
+        <w:rPr>
+          <w:rFonts w:ascii="Times New Roman" w:hAnsi="Times New Roman" w:cs="Times New Roman"/>
+          <w:i w:val="0"/>
+          <w:iCs w:val="0"/>
+          <w:color w:val="auto"/>
+          <w:sz w:val="20"/>
+          <w:szCs w:val="20"/>
+        </w:rPr>
+        <w:t xml:space="preserve"> </w:t>
+      </w:r>
+      <w:proofErr w:type="spellStart"/>
+      <w:r>
+        <w:rPr>
+          <w:rFonts w:ascii="Times New Roman" w:hAnsi="Times New Roman" w:cs="Times New Roman"/>
+          <w:i w:val="0"/>
+          <w:iCs w:val="0"/>
+          <w:color w:val="auto"/>
+          <w:sz w:val="20"/>
+          <w:szCs w:val="20"/>
+        </w:rPr>
+        <w:t>Kuliah</w:t>
+      </w:r>
+      <w:proofErr w:type="spellEnd"/>
+      <w:r>
+        <w:rPr>
+          <w:rFonts w:ascii="Times New Roman" w:hAnsi="Times New Roman" w:cs="Times New Roman"/>
+          <w:i w:val="0"/>
+          <w:iCs w:val="0"/>
+          <w:color w:val="auto"/>
+          <w:sz w:val="20"/>
+          <w:szCs w:val="20"/>
+        </w:rPr>
+        <w:t xml:space="preserve"> IF2211 </w:t>
+      </w:r>
+      <w:proofErr w:type="spellStart"/>
+      <w:r>
+        <w:rPr>
+          <w:rFonts w:ascii="Times New Roman" w:hAnsi="Times New Roman" w:cs="Times New Roman"/>
+          <w:i w:val="0"/>
+          <w:iCs w:val="0"/>
+          <w:color w:val="auto"/>
+          <w:sz w:val="20"/>
+          <w:szCs w:val="20"/>
+        </w:rPr>
+        <w:t>Strategi</w:t>
+      </w:r>
+      <w:proofErr w:type="spellEnd"/>
+      <w:r>
+        <w:rPr>
+          <w:rFonts w:ascii="Times New Roman" w:hAnsi="Times New Roman" w:cs="Times New Roman"/>
+          <w:i w:val="0"/>
+          <w:iCs w:val="0"/>
+          <w:color w:val="auto"/>
+          <w:sz w:val="20"/>
+          <w:szCs w:val="20"/>
+        </w:rPr>
+        <w:t xml:space="preserve"> </w:t>
+      </w:r>
+      <w:proofErr w:type="spellStart"/>
+      <w:r>
+        <w:rPr>
+          <w:rFonts w:ascii="Times New Roman" w:hAnsi="Times New Roman" w:cs="Times New Roman"/>
+          <w:i w:val="0"/>
+          <w:iCs w:val="0"/>
+          <w:color w:val="auto"/>
+          <w:sz w:val="20"/>
+          <w:szCs w:val="20"/>
+        </w:rPr>
+        <w:t>Algoritma</w:t>
+      </w:r>
+      <w:proofErr w:type="spellEnd"/>
+      <w:r>
+        <w:rPr>
+          <w:rFonts w:ascii="Times New Roman" w:hAnsi="Times New Roman" w:cs="Times New Roman"/>
+          <w:i w:val="0"/>
+          <w:iCs w:val="0"/>
+          <w:color w:val="auto"/>
+          <w:sz w:val="20"/>
+          <w:szCs w:val="20"/>
+        </w:rPr>
+        <w:t xml:space="preserve">, </w:t>
+      </w:r>
+      <w:proofErr w:type="spellStart"/>
+      <w:r>
+        <w:rPr>
+          <w:rFonts w:ascii="Times New Roman" w:hAnsi="Times New Roman" w:cs="Times New Roman"/>
+          <w:i w:val="0"/>
+          <w:iCs w:val="0"/>
+          <w:color w:val="auto"/>
+          <w:sz w:val="20"/>
+          <w:szCs w:val="20"/>
+        </w:rPr>
+        <w:t>Pencocokan</w:t>
+      </w:r>
+      <w:proofErr w:type="spellEnd"/>
+      <w:r>
+        <w:rPr>
+          <w:rFonts w:ascii="Times New Roman" w:hAnsi="Times New Roman" w:cs="Times New Roman"/>
+          <w:i w:val="0"/>
+          <w:iCs w:val="0"/>
+          <w:color w:val="auto"/>
+          <w:sz w:val="20"/>
+          <w:szCs w:val="20"/>
+        </w:rPr>
+        <w:t xml:space="preserve"> </w:t>
+      </w:r>
+      <w:r>
+        <w:rPr>
+          <w:rFonts w:ascii="Times New Roman" w:hAnsi="Times New Roman" w:cs="Times New Roman"/>
+          <w:color w:val="auto"/>
+          <w:sz w:val="20"/>
+          <w:szCs w:val="20"/>
+        </w:rPr>
+        <w:t xml:space="preserve">String </w:t>
+      </w:r>
+      <w:r>
+        <w:rPr>
+          <w:rFonts w:ascii="Times New Roman" w:hAnsi="Times New Roman" w:cs="Times New Roman"/>
+          <w:i w:val="0"/>
+          <w:iCs w:val="0"/>
+          <w:color w:val="auto"/>
+          <w:sz w:val="20"/>
+          <w:szCs w:val="20"/>
+        </w:rPr>
+        <w:t>(</w:t>
+      </w:r>
+      <w:r>
+        <w:rPr>
+          <w:rFonts w:ascii="Times New Roman" w:hAnsi="Times New Roman" w:cs="Times New Roman"/>
+          <w:color w:val="auto"/>
+          <w:sz w:val="20"/>
+          <w:szCs w:val="20"/>
+        </w:rPr>
+        <w:t>String/Pattern Matching</w:t>
+      </w:r>
+      <w:r>
+        <w:rPr>
+          <w:rFonts w:ascii="Times New Roman" w:hAnsi="Times New Roman" w:cs="Times New Roman"/>
+          <w:i w:val="0"/>
+          <w:iCs w:val="0"/>
+          <w:color w:val="auto"/>
+          <w:sz w:val="20"/>
+          <w:szCs w:val="20"/>
+        </w:rPr>
+        <w:t>)</w:t>
       </w:r>
     </w:p>
     <w:p>
@@ -420,6 +4244,7 @@
           <w:ilvl w:val="0"/>
           <w:numId w:val="2"/>
         </w:numPr>
+        <w:spacing w:line="360" w:lineRule="auto"/>
         <w:rPr>
           <w:rFonts w:ascii="Times New Roman" w:hAnsi="Times New Roman" w:cs="Times New Roman"/>
           <w:b/>
@@ -428,6 +4253,7 @@
           <w:szCs w:val="24"/>
         </w:rPr>
       </w:pPr>
+      <w:proofErr w:type="spellStart"/>
       <w:r>
         <w:rPr>
           <w:rFonts w:ascii="Times New Roman" w:hAnsi="Times New Roman" w:cs="Times New Roman"/>
@@ -436,7 +4262,48 @@
           <w:sz w:val="24"/>
           <w:szCs w:val="24"/>
         </w:rPr>
-        <w:t>Algoritma Boyer-Moore (BM)</w:t>
+        <w:t>Algoritma</w:t>
+      </w:r>
+      <w:proofErr w:type="spellEnd"/>
+      <w:r>
+        <w:rPr>
+          <w:rFonts w:ascii="Times New Roman" w:hAnsi="Times New Roman" w:cs="Times New Roman"/>
+          <w:b/>
+          <w:bCs/>
+          <w:sz w:val="24"/>
+          <w:szCs w:val="24"/>
+        </w:rPr>
+        <w:t xml:space="preserve"> Boyer-Moore (BM)</w:t>
+      </w:r>
+    </w:p>
+    <w:p>
+      <w:pPr>
+        <w:spacing w:line="360" w:lineRule="auto"/>
+        <w:ind w:left="360" w:firstLine="360"/>
+        <w:jc w:val="both"/>
+        <w:rPr>
+          <w:rFonts w:ascii="Times New Roman" w:hAnsi="Times New Roman" w:cs="Times New Roman"/>
+          <w:sz w:val="24"/>
+          <w:szCs w:val="24"/>
+        </w:rPr>
+      </w:pPr>
+      <w:proofErr w:type="spellStart"/>
+      <w:r>
+        <w:rPr>
+          <w:rFonts w:ascii="Times New Roman" w:hAnsi="Times New Roman" w:cs="Times New Roman"/>
+          <w:sz w:val="24"/>
+          <w:szCs w:val="24"/>
+        </w:rPr>
+        <w:t>Algoritma</w:t>
+      </w:r>
+      <w:proofErr w:type="spellEnd"/>
+      <w:r>
+        <w:rPr>
+          <w:rFonts w:ascii="Times New Roman" w:hAnsi="Times New Roman" w:cs="Times New Roman"/>
+          <w:sz w:val="24"/>
+          <w:szCs w:val="24"/>
+        </w:rPr>
+        <w:t xml:space="preserve"> Boyer-Moore</w:t>
       </w:r>
     </w:p>
     <w:p>
@@ -446,6 +4313,7 @@
           <w:ilvl w:val="0"/>
           <w:numId w:val="2"/>
         </w:numPr>
+        <w:spacing w:line="360" w:lineRule="auto"/>
         <w:rPr>
           <w:rFonts w:ascii="Times New Roman" w:hAnsi="Times New Roman" w:cs="Times New Roman"/>
           <w:b/>
@@ -467,6 +4335,631 @@
     </w:p>
     <w:p>
       <w:pPr>
+        <w:pStyle w:val="ListParagraph"/>
+        <w:spacing w:line="360" w:lineRule="auto"/>
+        <w:rPr>
+          <w:rFonts w:ascii="Times New Roman" w:hAnsi="Times New Roman" w:cs="Times New Roman"/>
+          <w:b/>
+          <w:bCs/>
+          <w:sz w:val="24"/>
+          <w:szCs w:val="24"/>
+        </w:rPr>
+      </w:pPr>
+    </w:p>
+    <w:p>
+      <w:pPr>
+        <w:shd w:val="clear" w:color="auto" w:fill="2B2B2B"/>
+        <w:tabs>
+          <w:tab w:val="left" w:pos="916"/>
+          <w:tab w:val="left" w:pos="1832"/>
+          <w:tab w:val="left" w:pos="2748"/>
+          <w:tab w:val="left" w:pos="3664"/>
+          <w:tab w:val="left" w:pos="4580"/>
+          <w:tab w:val="left" w:pos="5496"/>
+          <w:tab w:val="left" w:pos="6412"/>
+          <w:tab w:val="left" w:pos="7328"/>
+          <w:tab w:val="left" w:pos="8244"/>
+          <w:tab w:val="left" w:pos="9160"/>
+          <w:tab w:val="left" w:pos="10076"/>
+          <w:tab w:val="left" w:pos="10992"/>
+          <w:tab w:val="left" w:pos="11908"/>
+          <w:tab w:val="left" w:pos="12824"/>
+          <w:tab w:val="left" w:pos="13740"/>
+          <w:tab w:val="left" w:pos="14656"/>
+        </w:tabs>
+        <w:spacing w:after="0" w:line="240" w:lineRule="auto"/>
+        <w:rPr>
+          <w:rFonts w:ascii="Consolas" w:eastAsia="Times New Roman" w:hAnsi="Consolas" w:cs="Courier New"/>
+          <w:color w:val="A9B7C6"/>
+        </w:rPr>
+      </w:pPr>
+      <w:r>
+        <w:rPr>
+          <w:rFonts w:ascii="Consolas" w:eastAsia="Times New Roman" w:hAnsi="Consolas" w:cs="Courier New"/>
+          <w:color w:val="CC7832"/>
+        </w:rPr>
+        <w:t xml:space="preserve">if </w:t>
+      </w:r>
+      <w:r>
+        <w:rPr>
+          <w:rFonts w:ascii="Consolas" w:eastAsia="Times New Roman" w:hAnsi="Consolas" w:cs="Courier New"/>
+          <w:color w:val="A9B7C6"/>
+        </w:rPr>
+        <w:t xml:space="preserve">(card </w:t>
+      </w:r>
+      <w:proofErr w:type="spellStart"/>
+      <w:r>
+        <w:rPr>
+          <w:rFonts w:ascii="Consolas" w:eastAsia="Times New Roman" w:hAnsi="Consolas" w:cs="Courier New"/>
+          <w:color w:val="CC7832"/>
+        </w:rPr>
+        <w:t>instanceof</w:t>
+      </w:r>
+      <w:proofErr w:type="spellEnd"/>
+      <w:r>
+        <w:rPr>
+          <w:rFonts w:ascii="Consolas" w:eastAsia="Times New Roman" w:hAnsi="Consolas" w:cs="Courier New"/>
+          <w:color w:val="CC7832"/>
+        </w:rPr>
+        <w:t xml:space="preserve"> </w:t>
+      </w:r>
+      <w:proofErr w:type="spellStart"/>
+      <w:r>
+        <w:rPr>
+          <w:rFonts w:ascii="Consolas" w:eastAsia="Times New Roman" w:hAnsi="Consolas" w:cs="Courier New"/>
+          <w:color w:val="A9B7C6"/>
+        </w:rPr>
+        <w:t>CharacterCard</w:t>
+      </w:r>
+      <w:proofErr w:type="spellEnd"/>
+      <w:r>
+        <w:rPr>
+          <w:rFonts w:ascii="Consolas" w:eastAsia="Times New Roman" w:hAnsi="Consolas" w:cs="Courier New"/>
+          <w:color w:val="A9B7C6"/>
+        </w:rPr>
+        <w:t>) {</w:t>
+      </w:r>
+      <w:r>
+        <w:rPr>
+          <w:rFonts w:ascii="Consolas" w:eastAsia="Times New Roman" w:hAnsi="Consolas" w:cs="Courier New"/>
+          <w:color w:val="A9B7C6"/>
+        </w:rPr>
+        <w:br/>
+        <w:t xml:space="preserve">    </w:t>
+      </w:r>
+      <w:proofErr w:type="spellStart"/>
+      <w:r>
+        <w:rPr>
+          <w:rFonts w:ascii="Consolas" w:eastAsia="Times New Roman" w:hAnsi="Consolas" w:cs="Courier New"/>
+          <w:color w:val="A9B7C6"/>
+        </w:rPr>
+        <w:t>colorCard</w:t>
+      </w:r>
+      <w:proofErr w:type="spellEnd"/>
+      <w:r>
+        <w:rPr>
+          <w:rFonts w:ascii="Consolas" w:eastAsia="Times New Roman" w:hAnsi="Consolas" w:cs="Courier New"/>
+          <w:color w:val="A9B7C6"/>
+        </w:rPr>
+        <w:t xml:space="preserve"> = </w:t>
+      </w:r>
+      <w:r>
+        <w:rPr>
+          <w:rFonts w:ascii="Consolas" w:eastAsia="Times New Roman" w:hAnsi="Consolas" w:cs="Courier New"/>
+          <w:color w:val="6A8759"/>
+        </w:rPr>
+        <w:t>"F3D06F"</w:t>
+      </w:r>
+      <w:r>
+        <w:rPr>
+          <w:rFonts w:ascii="Consolas" w:eastAsia="Times New Roman" w:hAnsi="Consolas" w:cs="Courier New"/>
+          <w:color w:val="CC7832"/>
+        </w:rPr>
+        <w:t xml:space="preserve">; </w:t>
+      </w:r>
+      <w:r>
+        <w:rPr>
+          <w:rFonts w:ascii="Consolas" w:eastAsia="Times New Roman" w:hAnsi="Consolas" w:cs="Courier New"/>
+          <w:color w:val="808080"/>
+        </w:rPr>
+        <w:t>//</w:t>
+      </w:r>
+      <w:proofErr w:type="spellStart"/>
+      <w:r>
+        <w:rPr>
+          <w:rFonts w:ascii="Consolas" w:eastAsia="Times New Roman" w:hAnsi="Consolas" w:cs="Courier New"/>
+          <w:color w:val="808080"/>
+        </w:rPr>
+        <w:t>kuning</w:t>
+      </w:r>
+      <w:proofErr w:type="spellEnd"/>
+      <w:r>
+        <w:rPr>
+          <w:rFonts w:ascii="Consolas" w:eastAsia="Times New Roman" w:hAnsi="Consolas" w:cs="Courier New"/>
+          <w:color w:val="808080"/>
+        </w:rPr>
+        <w:br/>
+      </w:r>
+      <w:r>
+        <w:rPr>
+          <w:rFonts w:ascii="Consolas" w:eastAsia="Times New Roman" w:hAnsi="Consolas" w:cs="Courier New"/>
+          <w:color w:val="A9B7C6"/>
+        </w:rPr>
+        <w:t xml:space="preserve">} </w:t>
+      </w:r>
+      <w:r>
+        <w:rPr>
+          <w:rFonts w:ascii="Consolas" w:eastAsia="Times New Roman" w:hAnsi="Consolas" w:cs="Courier New"/>
+          <w:color w:val="CC7832"/>
+        </w:rPr>
+        <w:t xml:space="preserve">else if </w:t>
+      </w:r>
+      <w:r>
+        <w:rPr>
+          <w:rFonts w:ascii="Consolas" w:eastAsia="Times New Roman" w:hAnsi="Consolas" w:cs="Courier New"/>
+          <w:color w:val="A9B7C6"/>
+        </w:rPr>
+        <w:t xml:space="preserve">(card </w:t>
+      </w:r>
+      <w:proofErr w:type="spellStart"/>
+      <w:r>
+        <w:rPr>
+          <w:rFonts w:ascii="Consolas" w:eastAsia="Times New Roman" w:hAnsi="Consolas" w:cs="Courier New"/>
+          <w:color w:val="CC7832"/>
+        </w:rPr>
+        <w:t>instanceof</w:t>
+      </w:r>
+      <w:proofErr w:type="spellEnd"/>
+      <w:r>
+        <w:rPr>
+          <w:rFonts w:ascii="Consolas" w:eastAsia="Times New Roman" w:hAnsi="Consolas" w:cs="Courier New"/>
+          <w:color w:val="CC7832"/>
+        </w:rPr>
+        <w:t xml:space="preserve"> </w:t>
+      </w:r>
+      <w:proofErr w:type="spellStart"/>
+      <w:r>
+        <w:rPr>
+          <w:rFonts w:ascii="Consolas" w:eastAsia="Times New Roman" w:hAnsi="Consolas" w:cs="Courier New"/>
+          <w:color w:val="A9B7C6"/>
+        </w:rPr>
+        <w:t>LandCard</w:t>
+      </w:r>
+      <w:proofErr w:type="spellEnd"/>
+      <w:r>
+        <w:rPr>
+          <w:rFonts w:ascii="Consolas" w:eastAsia="Times New Roman" w:hAnsi="Consolas" w:cs="Courier New"/>
+          <w:color w:val="A9B7C6"/>
+        </w:rPr>
+        <w:t>) {</w:t>
+      </w:r>
+      <w:r>
+        <w:rPr>
+          <w:rFonts w:ascii="Consolas" w:eastAsia="Times New Roman" w:hAnsi="Consolas" w:cs="Courier New"/>
+          <w:color w:val="A9B7C6"/>
+        </w:rPr>
+        <w:br/>
+        <w:t xml:space="preserve">    </w:t>
+      </w:r>
+      <w:proofErr w:type="spellStart"/>
+      <w:r>
+        <w:rPr>
+          <w:rFonts w:ascii="Consolas" w:eastAsia="Times New Roman" w:hAnsi="Consolas" w:cs="Courier New"/>
+          <w:color w:val="A9B7C6"/>
+        </w:rPr>
+        <w:t>colorCard</w:t>
+      </w:r>
+      <w:proofErr w:type="spellEnd"/>
+      <w:r>
+        <w:rPr>
+          <w:rFonts w:ascii="Consolas" w:eastAsia="Times New Roman" w:hAnsi="Consolas" w:cs="Courier New"/>
+          <w:color w:val="A9B7C6"/>
+        </w:rPr>
+        <w:t xml:space="preserve"> = </w:t>
+      </w:r>
+      <w:r>
+        <w:rPr>
+          <w:rFonts w:ascii="Consolas" w:eastAsia="Times New Roman" w:hAnsi="Consolas" w:cs="Courier New"/>
+          <w:color w:val="6A8759"/>
+        </w:rPr>
+        <w:t>"01BAEB"</w:t>
+      </w:r>
+      <w:r>
+        <w:rPr>
+          <w:rFonts w:ascii="Consolas" w:eastAsia="Times New Roman" w:hAnsi="Consolas" w:cs="Courier New"/>
+          <w:color w:val="CC7832"/>
+        </w:rPr>
+        <w:t xml:space="preserve">; </w:t>
+      </w:r>
+      <w:r>
+        <w:rPr>
+          <w:rFonts w:ascii="Consolas" w:eastAsia="Times New Roman" w:hAnsi="Consolas" w:cs="Courier New"/>
+          <w:color w:val="808080"/>
+        </w:rPr>
+        <w:t>//</w:t>
+      </w:r>
+      <w:proofErr w:type="spellStart"/>
+      <w:r>
+        <w:rPr>
+          <w:rFonts w:ascii="Consolas" w:eastAsia="Times New Roman" w:hAnsi="Consolas" w:cs="Courier New"/>
+          <w:color w:val="808080"/>
+        </w:rPr>
+        <w:t>biru</w:t>
+      </w:r>
+      <w:proofErr w:type="spellEnd"/>
+      <w:r>
+        <w:rPr>
+          <w:rFonts w:ascii="Consolas" w:eastAsia="Times New Roman" w:hAnsi="Consolas" w:cs="Courier New"/>
+          <w:color w:val="808080"/>
+        </w:rPr>
+        <w:br/>
+      </w:r>
+      <w:r>
+        <w:rPr>
+          <w:rFonts w:ascii="Consolas" w:eastAsia="Times New Roman" w:hAnsi="Consolas" w:cs="Courier New"/>
+          <w:color w:val="A9B7C6"/>
+        </w:rPr>
+        <w:t xml:space="preserve">} </w:t>
+      </w:r>
+      <w:r>
+        <w:rPr>
+          <w:rFonts w:ascii="Consolas" w:eastAsia="Times New Roman" w:hAnsi="Consolas" w:cs="Courier New"/>
+          <w:color w:val="CC7832"/>
+        </w:rPr>
+        <w:t xml:space="preserve">else if </w:t>
+      </w:r>
+      <w:r>
+        <w:rPr>
+          <w:rFonts w:ascii="Consolas" w:eastAsia="Times New Roman" w:hAnsi="Consolas" w:cs="Courier New"/>
+          <w:color w:val="A9B7C6"/>
+        </w:rPr>
+        <w:t xml:space="preserve">(card </w:t>
+      </w:r>
+      <w:proofErr w:type="spellStart"/>
+      <w:r>
+        <w:rPr>
+          <w:rFonts w:ascii="Consolas" w:eastAsia="Times New Roman" w:hAnsi="Consolas" w:cs="Courier New"/>
+          <w:color w:val="CC7832"/>
+        </w:rPr>
+        <w:t>instanceof</w:t>
+      </w:r>
+      <w:proofErr w:type="spellEnd"/>
+      <w:r>
+        <w:rPr>
+          <w:rFonts w:ascii="Consolas" w:eastAsia="Times New Roman" w:hAnsi="Consolas" w:cs="Courier New"/>
+          <w:color w:val="CC7832"/>
+        </w:rPr>
+        <w:t xml:space="preserve"> </w:t>
+      </w:r>
+      <w:proofErr w:type="spellStart"/>
+      <w:r>
+        <w:rPr>
+          <w:rFonts w:ascii="Consolas" w:eastAsia="Times New Roman" w:hAnsi="Consolas" w:cs="Courier New"/>
+          <w:color w:val="A9B7C6"/>
+        </w:rPr>
+        <w:t>AuraCard</w:t>
+      </w:r>
+      <w:proofErr w:type="spellEnd"/>
+      <w:r>
+        <w:rPr>
+          <w:rFonts w:ascii="Consolas" w:eastAsia="Times New Roman" w:hAnsi="Consolas" w:cs="Courier New"/>
+          <w:color w:val="A9B7C6"/>
+        </w:rPr>
+        <w:t>) {</w:t>
+      </w:r>
+      <w:r>
+        <w:rPr>
+          <w:rFonts w:ascii="Consolas" w:eastAsia="Times New Roman" w:hAnsi="Consolas" w:cs="Courier New"/>
+          <w:color w:val="A9B7C6"/>
+        </w:rPr>
+        <w:br/>
+        <w:t xml:space="preserve">    </w:t>
+      </w:r>
+      <w:proofErr w:type="spellStart"/>
+      <w:r>
+        <w:rPr>
+          <w:rFonts w:ascii="Consolas" w:eastAsia="Times New Roman" w:hAnsi="Consolas" w:cs="Courier New"/>
+          <w:color w:val="A9B7C6"/>
+        </w:rPr>
+        <w:t>colorCard</w:t>
+      </w:r>
+      <w:proofErr w:type="spellEnd"/>
+      <w:r>
+        <w:rPr>
+          <w:rFonts w:ascii="Consolas" w:eastAsia="Times New Roman" w:hAnsi="Consolas" w:cs="Courier New"/>
+          <w:color w:val="A9B7C6"/>
+        </w:rPr>
+        <w:t xml:space="preserve"> = </w:t>
+      </w:r>
+      <w:r>
+        <w:rPr>
+          <w:rFonts w:ascii="Consolas" w:eastAsia="Times New Roman" w:hAnsi="Consolas" w:cs="Courier New"/>
+          <w:color w:val="6A8759"/>
+        </w:rPr>
+        <w:t>"D13539"</w:t>
+      </w:r>
+      <w:r>
+        <w:rPr>
+          <w:rFonts w:ascii="Consolas" w:eastAsia="Times New Roman" w:hAnsi="Consolas" w:cs="Courier New"/>
+          <w:color w:val="CC7832"/>
+        </w:rPr>
+        <w:t xml:space="preserve">; </w:t>
+      </w:r>
+      <w:r>
+        <w:rPr>
+          <w:rFonts w:ascii="Consolas" w:eastAsia="Times New Roman" w:hAnsi="Consolas" w:cs="Courier New"/>
+          <w:color w:val="808080"/>
+        </w:rPr>
+        <w:t>//</w:t>
+      </w:r>
+      <w:proofErr w:type="spellStart"/>
+      <w:r>
+        <w:rPr>
+          <w:rFonts w:ascii="Consolas" w:eastAsia="Times New Roman" w:hAnsi="Consolas" w:cs="Courier New"/>
+          <w:color w:val="808080"/>
+        </w:rPr>
+        <w:t>merah</w:t>
+      </w:r>
+      <w:proofErr w:type="spellEnd"/>
+      <w:r>
+        <w:rPr>
+          <w:rFonts w:ascii="Consolas" w:eastAsia="Times New Roman" w:hAnsi="Consolas" w:cs="Courier New"/>
+          <w:color w:val="808080"/>
+        </w:rPr>
+        <w:br/>
+      </w:r>
+      <w:r>
+        <w:rPr>
+          <w:rFonts w:ascii="Consolas" w:eastAsia="Times New Roman" w:hAnsi="Consolas" w:cs="Courier New"/>
+          <w:color w:val="A9B7C6"/>
+        </w:rPr>
+        <w:t xml:space="preserve">} </w:t>
+      </w:r>
+      <w:r>
+        <w:rPr>
+          <w:rFonts w:ascii="Consolas" w:eastAsia="Times New Roman" w:hAnsi="Consolas" w:cs="Courier New"/>
+          <w:color w:val="CC7832"/>
+        </w:rPr>
+        <w:t xml:space="preserve">else if </w:t>
+      </w:r>
+      <w:r>
+        <w:rPr>
+          <w:rFonts w:ascii="Consolas" w:eastAsia="Times New Roman" w:hAnsi="Consolas" w:cs="Courier New"/>
+          <w:color w:val="A9B7C6"/>
+        </w:rPr>
+        <w:t xml:space="preserve">(card </w:t>
+      </w:r>
+      <w:proofErr w:type="spellStart"/>
+      <w:r>
+        <w:rPr>
+          <w:rFonts w:ascii="Consolas" w:eastAsia="Times New Roman" w:hAnsi="Consolas" w:cs="Courier New"/>
+          <w:color w:val="CC7832"/>
+        </w:rPr>
+        <w:t>instanceof</w:t>
+      </w:r>
+      <w:proofErr w:type="spellEnd"/>
+      <w:r>
+        <w:rPr>
+          <w:rFonts w:ascii="Consolas" w:eastAsia="Times New Roman" w:hAnsi="Consolas" w:cs="Courier New"/>
+          <w:color w:val="CC7832"/>
+        </w:rPr>
+        <w:t xml:space="preserve"> </w:t>
+      </w:r>
+      <w:proofErr w:type="spellStart"/>
+      <w:r>
+        <w:rPr>
+          <w:rFonts w:ascii="Consolas" w:eastAsia="Times New Roman" w:hAnsi="Consolas" w:cs="Courier New"/>
+          <w:color w:val="A9B7C6"/>
+        </w:rPr>
+        <w:t>DestroyCard</w:t>
+      </w:r>
+      <w:proofErr w:type="spellEnd"/>
+      <w:r>
+        <w:rPr>
+          <w:rFonts w:ascii="Consolas" w:eastAsia="Times New Roman" w:hAnsi="Consolas" w:cs="Courier New"/>
+          <w:color w:val="A9B7C6"/>
+        </w:rPr>
+        <w:t>) {</w:t>
+      </w:r>
+      <w:r>
+        <w:rPr>
+          <w:rFonts w:ascii="Consolas" w:eastAsia="Times New Roman" w:hAnsi="Consolas" w:cs="Courier New"/>
+          <w:color w:val="A9B7C6"/>
+        </w:rPr>
+        <w:br/>
+        <w:t xml:space="preserve">    </w:t>
+      </w:r>
+      <w:proofErr w:type="spellStart"/>
+      <w:r>
+        <w:rPr>
+          <w:rFonts w:ascii="Consolas" w:eastAsia="Times New Roman" w:hAnsi="Consolas" w:cs="Courier New"/>
+          <w:color w:val="A9B7C6"/>
+        </w:rPr>
+        <w:t>colorCard</w:t>
+      </w:r>
+      <w:proofErr w:type="spellEnd"/>
+      <w:r>
+        <w:rPr>
+          <w:rFonts w:ascii="Consolas" w:eastAsia="Times New Roman" w:hAnsi="Consolas" w:cs="Courier New"/>
+          <w:color w:val="A9B7C6"/>
+        </w:rPr>
+        <w:t xml:space="preserve"> = </w:t>
+      </w:r>
+      <w:r>
+        <w:rPr>
+          <w:rFonts w:ascii="Consolas" w:eastAsia="Times New Roman" w:hAnsi="Consolas" w:cs="Courier New"/>
+          <w:color w:val="6A8759"/>
+        </w:rPr>
+        <w:t>"65C387"</w:t>
+      </w:r>
+      <w:r>
+        <w:rPr>
+          <w:rFonts w:ascii="Consolas" w:eastAsia="Times New Roman" w:hAnsi="Consolas" w:cs="Courier New"/>
+          <w:color w:val="CC7832"/>
+        </w:rPr>
+        <w:t xml:space="preserve">; </w:t>
+      </w:r>
+      <w:r>
+        <w:rPr>
+          <w:rFonts w:ascii="Consolas" w:eastAsia="Times New Roman" w:hAnsi="Consolas" w:cs="Courier New"/>
+          <w:color w:val="808080"/>
+        </w:rPr>
+        <w:t>//</w:t>
+      </w:r>
+      <w:proofErr w:type="spellStart"/>
+      <w:r>
+        <w:rPr>
+          <w:rFonts w:ascii="Consolas" w:eastAsia="Times New Roman" w:hAnsi="Consolas" w:cs="Courier New"/>
+          <w:color w:val="808080"/>
+        </w:rPr>
+        <w:t>ijo</w:t>
+      </w:r>
+      <w:proofErr w:type="spellEnd"/>
+      <w:r>
+        <w:rPr>
+          <w:rFonts w:ascii="Consolas" w:eastAsia="Times New Roman" w:hAnsi="Consolas" w:cs="Courier New"/>
+          <w:color w:val="808080"/>
+        </w:rPr>
+        <w:br/>
+      </w:r>
+      <w:r>
+        <w:rPr>
+          <w:rFonts w:ascii="Consolas" w:eastAsia="Times New Roman" w:hAnsi="Consolas" w:cs="Courier New"/>
+          <w:color w:val="A9B7C6"/>
+        </w:rPr>
+        <w:t xml:space="preserve">} </w:t>
+      </w:r>
+      <w:r>
+        <w:rPr>
+          <w:rFonts w:ascii="Consolas" w:eastAsia="Times New Roman" w:hAnsi="Consolas" w:cs="Courier New"/>
+          <w:color w:val="CC7832"/>
+        </w:rPr>
+        <w:t xml:space="preserve">else if </w:t>
+      </w:r>
+      <w:r>
+        <w:rPr>
+          <w:rFonts w:ascii="Consolas" w:eastAsia="Times New Roman" w:hAnsi="Consolas" w:cs="Courier New"/>
+          <w:color w:val="A9B7C6"/>
+        </w:rPr>
+        <w:t xml:space="preserve">(card </w:t>
+      </w:r>
+      <w:proofErr w:type="spellStart"/>
+      <w:r>
+        <w:rPr>
+          <w:rFonts w:ascii="Consolas" w:eastAsia="Times New Roman" w:hAnsi="Consolas" w:cs="Courier New"/>
+          <w:color w:val="CC7832"/>
+        </w:rPr>
+        <w:t>instanceof</w:t>
+      </w:r>
+      <w:proofErr w:type="spellEnd"/>
+      <w:r>
+        <w:rPr>
+          <w:rFonts w:ascii="Consolas" w:eastAsia="Times New Roman" w:hAnsi="Consolas" w:cs="Courier New"/>
+          <w:color w:val="CC7832"/>
+        </w:rPr>
+        <w:t xml:space="preserve"> </w:t>
+      </w:r>
+      <w:proofErr w:type="spellStart"/>
+      <w:r>
+        <w:rPr>
+          <w:rFonts w:ascii="Consolas" w:eastAsia="Times New Roman" w:hAnsi="Consolas" w:cs="Courier New"/>
+          <w:color w:val="A9B7C6"/>
+        </w:rPr>
+        <w:t>PowerUpCard</w:t>
+      </w:r>
+      <w:proofErr w:type="spellEnd"/>
+      <w:r>
+        <w:rPr>
+          <w:rFonts w:ascii="Consolas" w:eastAsia="Times New Roman" w:hAnsi="Consolas" w:cs="Courier New"/>
+          <w:color w:val="A9B7C6"/>
+        </w:rPr>
+        <w:t>) {</w:t>
+      </w:r>
+      <w:r>
+        <w:rPr>
+          <w:rFonts w:ascii="Consolas" w:eastAsia="Times New Roman" w:hAnsi="Consolas" w:cs="Courier New"/>
+          <w:color w:val="A9B7C6"/>
+        </w:rPr>
+        <w:br/>
+        <w:t xml:space="preserve">    </w:t>
+      </w:r>
+      <w:proofErr w:type="spellStart"/>
+      <w:r>
+        <w:rPr>
+          <w:rFonts w:ascii="Consolas" w:eastAsia="Times New Roman" w:hAnsi="Consolas" w:cs="Courier New"/>
+          <w:color w:val="A9B7C6"/>
+        </w:rPr>
+        <w:t>colorCard</w:t>
+      </w:r>
+      <w:proofErr w:type="spellEnd"/>
+      <w:r>
+        <w:rPr>
+          <w:rFonts w:ascii="Consolas" w:eastAsia="Times New Roman" w:hAnsi="Consolas" w:cs="Courier New"/>
+          <w:color w:val="A9B7C6"/>
+        </w:rPr>
+        <w:t xml:space="preserve"> = </w:t>
+      </w:r>
+      <w:r>
+        <w:rPr>
+          <w:rFonts w:ascii="Consolas" w:eastAsia="Times New Roman" w:hAnsi="Consolas" w:cs="Courier New"/>
+          <w:color w:val="6A8759"/>
+        </w:rPr>
+        <w:t>"A57FBB"</w:t>
+      </w:r>
+      <w:r>
+        <w:rPr>
+          <w:rFonts w:ascii="Consolas" w:eastAsia="Times New Roman" w:hAnsi="Consolas" w:cs="Courier New"/>
+          <w:color w:val="CC7832"/>
+        </w:rPr>
+        <w:t xml:space="preserve">; </w:t>
+      </w:r>
+      <w:r>
+        <w:rPr>
+          <w:rFonts w:ascii="Consolas" w:eastAsia="Times New Roman" w:hAnsi="Consolas" w:cs="Courier New"/>
+          <w:color w:val="808080"/>
+        </w:rPr>
+        <w:t>//</w:t>
+      </w:r>
+      <w:proofErr w:type="spellStart"/>
+      <w:r>
+        <w:rPr>
+          <w:rFonts w:ascii="Consolas" w:eastAsia="Times New Roman" w:hAnsi="Consolas" w:cs="Courier New"/>
+          <w:color w:val="808080"/>
+        </w:rPr>
+        <w:t>ungu</w:t>
+      </w:r>
+      <w:proofErr w:type="spellEnd"/>
+      <w:r>
+        <w:rPr>
+          <w:rFonts w:ascii="Consolas" w:eastAsia="Times New Roman" w:hAnsi="Consolas" w:cs="Courier New"/>
+          <w:color w:val="808080"/>
+        </w:rPr>
+        <w:br/>
+      </w:r>
+      <w:r>
+        <w:rPr>
+          <w:rFonts w:ascii="Consolas" w:eastAsia="Times New Roman" w:hAnsi="Consolas" w:cs="Courier New"/>
+          <w:color w:val="A9B7C6"/>
+        </w:rPr>
+        <w:t>}</w:t>
+      </w:r>
+    </w:p>
+    <w:p>
+      <w:pPr>
+        <w:pStyle w:val="ListParagraph"/>
+        <w:spacing w:line="360" w:lineRule="auto"/>
+        <w:rPr>
+          <w:rFonts w:ascii="Times New Roman" w:hAnsi="Times New Roman" w:cs="Times New Roman"/>
+          <w:b/>
+          <w:bCs/>
+          <w:sz w:val="24"/>
+          <w:szCs w:val="24"/>
+        </w:rPr>
+      </w:pPr>
+    </w:p>
+    <w:p>
+      <w:pPr>
+        <w:spacing w:line="360" w:lineRule="auto"/>
         <w:jc w:val="center"/>
         <w:rPr>
           <w:rFonts w:ascii="Times New Roman" w:eastAsia="Times New Roman" w:hAnsi="Times New Roman" w:cs="Times New Roman"/>
@@ -479,6 +4972,7 @@
     <w:p>
       <w:pPr>
         <w:pStyle w:val="Heading1"/>
+        <w:spacing w:line="360" w:lineRule="auto"/>
         <w:jc w:val="center"/>
         <w:rPr>
           <w:rFonts w:ascii="Times New Roman" w:eastAsia="Times New Roman" w:hAnsi="Times New Roman" w:cs="Times New Roman"/>
@@ -496,6 +4990,7 @@
           <w:sz w:val="28"/>
           <w:szCs w:val="28"/>
         </w:rPr>
+        <w:lastRenderedPageBreak/>
         <w:t>BAB II</w:t>
       </w:r>
       <w:r>
@@ -517,6 +5012,7 @@
           <w:ilvl w:val="0"/>
           <w:numId w:val="4"/>
         </w:numPr>
+        <w:spacing w:line="360" w:lineRule="auto"/>
         <w:rPr>
           <w:rFonts w:ascii="Times New Roman" w:hAnsi="Times New Roman" w:cs="Times New Roman"/>
           <w:b/>
@@ -538,6 +5034,7 @@
     </w:p>
     <w:p>
       <w:pPr>
+        <w:spacing w:line="360" w:lineRule="auto"/>
         <w:jc w:val="center"/>
         <w:rPr>
           <w:rFonts w:ascii="Times New Roman" w:eastAsia="Times New Roman" w:hAnsi="Times New Roman" w:cs="Times New Roman"/>
@@ -550,6 +5047,7 @@
     <w:p>
       <w:pPr>
         <w:pStyle w:val="Heading1"/>
+        <w:spacing w:line="360" w:lineRule="auto"/>
         <w:jc w:val="center"/>
         <w:rPr>
           <w:rFonts w:ascii="Times New Roman" w:eastAsia="Times New Roman" w:hAnsi="Times New Roman" w:cs="Times New Roman"/>
@@ -583,6 +5081,7 @@
     </w:p>
     <w:p>
       <w:pPr>
+        <w:spacing w:line="360" w:lineRule="auto"/>
         <w:rPr>
           <w:rFonts w:ascii="Times New Roman" w:hAnsi="Times New Roman" w:cs="Times New Roman"/>
         </w:rPr>
@@ -1403,7 +5902,6 @@
   <w:style w:type="character" w:default="1" w:styleId="DefaultParagraphFont">
     <w:name w:val="Default Paragraph Font"/>
     <w:uiPriority w:val="1"/>
-    <w:semiHidden/>
     <w:unhideWhenUsed/>
   </w:style>
   <w:style w:type="table" w:default="1" w:styleId="TableNormal">
@@ -1450,6 +5948,71 @@
       <w:ind w:left="720"/>
       <w:contextualSpacing/>
     </w:pPr>
+  </w:style>
+  <w:style w:type="paragraph" w:styleId="Caption">
+    <w:name w:val="caption"/>
+    <w:basedOn w:val="Normal"/>
+    <w:next w:val="Normal"/>
+    <w:uiPriority w:val="35"/>
+    <w:unhideWhenUsed/>
+    <w:qFormat/>
+    <w:rsid w:val="001071E0"/>
+    <w:pPr>
+      <w:spacing w:after="200" w:line="240" w:lineRule="auto"/>
+    </w:pPr>
+    <w:rPr>
+      <w:i/>
+      <w:iCs/>
+      <w:color w:val="1F497D" w:themeColor="text2"/>
+      <w:sz w:val="18"/>
+      <w:szCs w:val="18"/>
+    </w:rPr>
+  </w:style>
+  <w:style w:type="paragraph" w:styleId="HTMLPreformatted">
+    <w:name w:val="HTML Preformatted"/>
+    <w:basedOn w:val="Normal"/>
+    <w:link w:val="HTMLPreformattedChar"/>
+    <w:uiPriority w:val="99"/>
+    <w:semiHidden/>
+    <w:unhideWhenUsed/>
+    <w:rsid w:val="00F33767"/>
+    <w:pPr>
+      <w:tabs>
+        <w:tab w:val="left" w:pos="916"/>
+        <w:tab w:val="left" w:pos="1832"/>
+        <w:tab w:val="left" w:pos="2748"/>
+        <w:tab w:val="left" w:pos="3664"/>
+        <w:tab w:val="left" w:pos="4580"/>
+        <w:tab w:val="left" w:pos="5496"/>
+        <w:tab w:val="left" w:pos="6412"/>
+        <w:tab w:val="left" w:pos="7328"/>
+        <w:tab w:val="left" w:pos="8244"/>
+        <w:tab w:val="left" w:pos="9160"/>
+        <w:tab w:val="left" w:pos="10076"/>
+        <w:tab w:val="left" w:pos="10992"/>
+        <w:tab w:val="left" w:pos="11908"/>
+        <w:tab w:val="left" w:pos="12824"/>
+        <w:tab w:val="left" w:pos="13740"/>
+        <w:tab w:val="left" w:pos="14656"/>
+      </w:tabs>
+      <w:spacing w:after="0" w:line="240" w:lineRule="auto"/>
+    </w:pPr>
+    <w:rPr>
+      <w:rFonts w:ascii="Courier New" w:eastAsia="Times New Roman" w:hAnsi="Courier New" w:cs="Courier New"/>
+    </w:rPr>
+  </w:style>
+  <w:style w:type="character" w:customStyle="1" w:styleId="HTMLPreformattedChar">
+    <w:name w:val="HTML Preformatted Char"/>
+    <w:basedOn w:val="DefaultParagraphFont"/>
+    <w:link w:val="HTMLPreformatted"/>
+    <w:uiPriority w:val="99"/>
+    <w:semiHidden/>
+    <w:rsid w:val="00F33767"/>
+    <w:rPr>
+      <w:rFonts w:ascii="Courier New" w:eastAsia="Times New Roman" w:hAnsi="Courier New" w:cs="Courier New"/>
+      <w:sz w:val="20"/>
+      <w:szCs w:val="20"/>
+    </w:rPr>
   </w:style>
 </w:styles>
 </file>
@@ -1744,7 +6307,7 @@
 </file>
 
 <file path=customXml/itemProps1.xml><?xml version="1.0" encoding="utf-8"?>
-<ds:datastoreItem xmlns:ds="http://schemas.openxmlformats.org/officeDocument/2006/customXml" ds:itemID="{D000D8E3-7522-4901-936C-423B91B7AB24}">
+<ds:datastoreItem xmlns:ds="http://schemas.openxmlformats.org/officeDocument/2006/customXml" ds:itemID="{2B9BF7C7-5829-4FDD-82D9-6A541B929B34}">
   <ds:schemaRefs>
     <ds:schemaRef ds:uri="http://schemas.openxmlformats.org/officeDocument/2006/bibliography"/>
   </ds:schemaRefs>

</xml_diff>

<commit_message>
update laporan and styling
</commit_message>
<xml_diff>
--- a/doc/Laporan Tugas Kecil 4 Strategi Algoritma.docx
+++ b/doc/Laporan Tugas Kecil 4 Strategi Algoritma.docx
@@ -4305,6 +4305,3664 @@
         </w:rPr>
         <w:t xml:space="preserve"> Boyer-Moore</w:t>
       </w:r>
+      <w:r>
+        <w:rPr>
+          <w:rFonts w:ascii="Times New Roman" w:hAnsi="Times New Roman" w:cs="Times New Roman"/>
+          <w:sz w:val="24"/>
+          <w:szCs w:val="24"/>
+        </w:rPr>
+        <w:t xml:space="preserve"> </w:t>
+      </w:r>
+      <w:proofErr w:type="spellStart"/>
+      <w:r>
+        <w:rPr>
+          <w:rFonts w:ascii="Times New Roman" w:hAnsi="Times New Roman" w:cs="Times New Roman"/>
+          <w:sz w:val="24"/>
+          <w:szCs w:val="24"/>
+        </w:rPr>
+        <w:t>adalah</w:t>
+      </w:r>
+      <w:proofErr w:type="spellEnd"/>
+      <w:r>
+        <w:rPr>
+          <w:rFonts w:ascii="Times New Roman" w:hAnsi="Times New Roman" w:cs="Times New Roman"/>
+          <w:sz w:val="24"/>
+          <w:szCs w:val="24"/>
+        </w:rPr>
+        <w:t xml:space="preserve"> salah </w:t>
+      </w:r>
+      <w:proofErr w:type="spellStart"/>
+      <w:r>
+        <w:rPr>
+          <w:rFonts w:ascii="Times New Roman" w:hAnsi="Times New Roman" w:cs="Times New Roman"/>
+          <w:sz w:val="24"/>
+          <w:szCs w:val="24"/>
+        </w:rPr>
+        <w:t>satu</w:t>
+      </w:r>
+      <w:proofErr w:type="spellEnd"/>
+      <w:r>
+        <w:rPr>
+          <w:rFonts w:ascii="Times New Roman" w:hAnsi="Times New Roman" w:cs="Times New Roman"/>
+          <w:sz w:val="24"/>
+          <w:szCs w:val="24"/>
+        </w:rPr>
+        <w:t xml:space="preserve"> </w:t>
+      </w:r>
+      <w:proofErr w:type="spellStart"/>
+      <w:r>
+        <w:rPr>
+          <w:rFonts w:ascii="Times New Roman" w:hAnsi="Times New Roman" w:cs="Times New Roman"/>
+          <w:sz w:val="24"/>
+          <w:szCs w:val="24"/>
+        </w:rPr>
+        <w:t>algoritma</w:t>
+      </w:r>
+      <w:proofErr w:type="spellEnd"/>
+      <w:r>
+        <w:rPr>
+          <w:rFonts w:ascii="Times New Roman" w:hAnsi="Times New Roman" w:cs="Times New Roman"/>
+          <w:sz w:val="24"/>
+          <w:szCs w:val="24"/>
+        </w:rPr>
+        <w:t xml:space="preserve"> </w:t>
+      </w:r>
+      <w:proofErr w:type="spellStart"/>
+      <w:r>
+        <w:rPr>
+          <w:rFonts w:ascii="Times New Roman" w:hAnsi="Times New Roman" w:cs="Times New Roman"/>
+          <w:sz w:val="24"/>
+          <w:szCs w:val="24"/>
+        </w:rPr>
+        <w:t>pencocokan</w:t>
+      </w:r>
+      <w:proofErr w:type="spellEnd"/>
+      <w:r>
+        <w:rPr>
+          <w:rFonts w:ascii="Times New Roman" w:hAnsi="Times New Roman" w:cs="Times New Roman"/>
+          <w:sz w:val="24"/>
+          <w:szCs w:val="24"/>
+        </w:rPr>
+        <w:t xml:space="preserve"> </w:t>
+      </w:r>
+      <w:r>
+        <w:rPr>
+          <w:rFonts w:ascii="Times New Roman" w:hAnsi="Times New Roman" w:cs="Times New Roman"/>
+          <w:i/>
+          <w:iCs/>
+          <w:sz w:val="24"/>
+          <w:szCs w:val="24"/>
+        </w:rPr>
+        <w:t>string</w:t>
+      </w:r>
+      <w:r>
+        <w:rPr>
+          <w:rFonts w:ascii="Times New Roman" w:hAnsi="Times New Roman" w:cs="Times New Roman"/>
+          <w:sz w:val="24"/>
+          <w:szCs w:val="24"/>
+        </w:rPr>
+        <w:t xml:space="preserve"> </w:t>
+      </w:r>
+      <w:proofErr w:type="spellStart"/>
+      <w:r>
+        <w:rPr>
+          <w:rFonts w:ascii="Times New Roman" w:hAnsi="Times New Roman" w:cs="Times New Roman"/>
+          <w:sz w:val="24"/>
+          <w:szCs w:val="24"/>
+        </w:rPr>
+        <w:t>dengan</w:t>
+      </w:r>
+      <w:proofErr w:type="spellEnd"/>
+      <w:r>
+        <w:rPr>
+          <w:rFonts w:ascii="Times New Roman" w:hAnsi="Times New Roman" w:cs="Times New Roman"/>
+          <w:sz w:val="24"/>
+          <w:szCs w:val="24"/>
+        </w:rPr>
+        <w:t xml:space="preserve"> </w:t>
+      </w:r>
+      <w:proofErr w:type="spellStart"/>
+      <w:r>
+        <w:rPr>
+          <w:rFonts w:ascii="Times New Roman" w:hAnsi="Times New Roman" w:cs="Times New Roman"/>
+          <w:sz w:val="24"/>
+          <w:szCs w:val="24"/>
+        </w:rPr>
+        <w:t>teknik</w:t>
+      </w:r>
+      <w:proofErr w:type="spellEnd"/>
+      <w:r>
+        <w:rPr>
+          <w:rFonts w:ascii="Times New Roman" w:hAnsi="Times New Roman" w:cs="Times New Roman"/>
+          <w:sz w:val="24"/>
+          <w:szCs w:val="24"/>
+        </w:rPr>
+        <w:t xml:space="preserve"> yang </w:t>
+      </w:r>
+      <w:proofErr w:type="spellStart"/>
+      <w:r>
+        <w:rPr>
+          <w:rFonts w:ascii="Times New Roman" w:hAnsi="Times New Roman" w:cs="Times New Roman"/>
+          <w:sz w:val="24"/>
+          <w:szCs w:val="24"/>
+        </w:rPr>
+        <w:t>cukup</w:t>
+      </w:r>
+      <w:proofErr w:type="spellEnd"/>
+      <w:r>
+        <w:rPr>
+          <w:rFonts w:ascii="Times New Roman" w:hAnsi="Times New Roman" w:cs="Times New Roman"/>
+          <w:sz w:val="24"/>
+          <w:szCs w:val="24"/>
+        </w:rPr>
+        <w:t xml:space="preserve"> </w:t>
+      </w:r>
+      <w:proofErr w:type="spellStart"/>
+      <w:r>
+        <w:rPr>
+          <w:rFonts w:ascii="Times New Roman" w:hAnsi="Times New Roman" w:cs="Times New Roman"/>
+          <w:sz w:val="24"/>
+          <w:szCs w:val="24"/>
+        </w:rPr>
+        <w:t>unik</w:t>
+      </w:r>
+      <w:proofErr w:type="spellEnd"/>
+      <w:r>
+        <w:rPr>
+          <w:rFonts w:ascii="Times New Roman" w:hAnsi="Times New Roman" w:cs="Times New Roman"/>
+          <w:sz w:val="24"/>
+          <w:szCs w:val="24"/>
+        </w:rPr>
+        <w:t xml:space="preserve"> </w:t>
+      </w:r>
+      <w:proofErr w:type="spellStart"/>
+      <w:r>
+        <w:rPr>
+          <w:rFonts w:ascii="Times New Roman" w:hAnsi="Times New Roman" w:cs="Times New Roman"/>
+          <w:sz w:val="24"/>
+          <w:szCs w:val="24"/>
+        </w:rPr>
+        <w:t>namun</w:t>
+      </w:r>
+      <w:proofErr w:type="spellEnd"/>
+      <w:r>
+        <w:rPr>
+          <w:rFonts w:ascii="Times New Roman" w:hAnsi="Times New Roman" w:cs="Times New Roman"/>
+          <w:sz w:val="24"/>
+          <w:szCs w:val="24"/>
+        </w:rPr>
+        <w:t xml:space="preserve"> </w:t>
+      </w:r>
+      <w:proofErr w:type="spellStart"/>
+      <w:r>
+        <w:rPr>
+          <w:rFonts w:ascii="Times New Roman" w:hAnsi="Times New Roman" w:cs="Times New Roman"/>
+          <w:sz w:val="24"/>
+          <w:szCs w:val="24"/>
+        </w:rPr>
+        <w:t>dinilai</w:t>
+      </w:r>
+      <w:proofErr w:type="spellEnd"/>
+      <w:r>
+        <w:rPr>
+          <w:rFonts w:ascii="Times New Roman" w:hAnsi="Times New Roman" w:cs="Times New Roman"/>
+          <w:sz w:val="24"/>
+          <w:szCs w:val="24"/>
+        </w:rPr>
+        <w:t xml:space="preserve"> paling </w:t>
+      </w:r>
+      <w:proofErr w:type="spellStart"/>
+      <w:r>
+        <w:rPr>
+          <w:rFonts w:ascii="Times New Roman" w:hAnsi="Times New Roman" w:cs="Times New Roman"/>
+          <w:sz w:val="24"/>
+          <w:szCs w:val="24"/>
+        </w:rPr>
+        <w:t>efisien</w:t>
+      </w:r>
+      <w:proofErr w:type="spellEnd"/>
+      <w:r>
+        <w:rPr>
+          <w:rFonts w:ascii="Times New Roman" w:hAnsi="Times New Roman" w:cs="Times New Roman"/>
+          <w:sz w:val="24"/>
+          <w:szCs w:val="24"/>
+        </w:rPr>
+        <w:t xml:space="preserve">. </w:t>
+      </w:r>
+      <w:proofErr w:type="spellStart"/>
+      <w:r>
+        <w:rPr>
+          <w:rFonts w:ascii="Times New Roman" w:hAnsi="Times New Roman" w:cs="Times New Roman"/>
+          <w:sz w:val="24"/>
+          <w:szCs w:val="24"/>
+        </w:rPr>
+        <w:t>Algoritma</w:t>
+      </w:r>
+      <w:proofErr w:type="spellEnd"/>
+      <w:r>
+        <w:rPr>
+          <w:rFonts w:ascii="Times New Roman" w:hAnsi="Times New Roman" w:cs="Times New Roman"/>
+          <w:sz w:val="24"/>
+          <w:szCs w:val="24"/>
+        </w:rPr>
+        <w:t xml:space="preserve"> Boyer</w:t>
+      </w:r>
+      <w:r>
+        <w:rPr>
+          <w:rFonts w:ascii="Times New Roman" w:hAnsi="Times New Roman" w:cs="Times New Roman"/>
+          <w:sz w:val="24"/>
+          <w:szCs w:val="24"/>
+        </w:rPr>
+        <w:t xml:space="preserve">-Moore </w:t>
+      </w:r>
+      <w:proofErr w:type="spellStart"/>
+      <w:r>
+        <w:rPr>
+          <w:rFonts w:ascii="Times New Roman" w:hAnsi="Times New Roman" w:cs="Times New Roman"/>
+          <w:sz w:val="24"/>
+          <w:szCs w:val="24"/>
+        </w:rPr>
+        <w:t>menggunakan</w:t>
+      </w:r>
+      <w:proofErr w:type="spellEnd"/>
+      <w:r>
+        <w:rPr>
+          <w:rFonts w:ascii="Times New Roman" w:hAnsi="Times New Roman" w:cs="Times New Roman"/>
+          <w:sz w:val="24"/>
+          <w:szCs w:val="24"/>
+        </w:rPr>
+        <w:t xml:space="preserve"> 2 </w:t>
+      </w:r>
+      <w:proofErr w:type="spellStart"/>
+      <w:r>
+        <w:rPr>
+          <w:rFonts w:ascii="Times New Roman" w:hAnsi="Times New Roman" w:cs="Times New Roman"/>
+          <w:sz w:val="24"/>
+          <w:szCs w:val="24"/>
+        </w:rPr>
+        <w:t>teknik</w:t>
+      </w:r>
+      <w:proofErr w:type="spellEnd"/>
+      <w:r>
+        <w:rPr>
+          <w:rFonts w:ascii="Times New Roman" w:hAnsi="Times New Roman" w:cs="Times New Roman"/>
+          <w:sz w:val="24"/>
+          <w:szCs w:val="24"/>
+        </w:rPr>
+        <w:t xml:space="preserve">, </w:t>
+      </w:r>
+      <w:proofErr w:type="spellStart"/>
+      <w:r>
+        <w:rPr>
+          <w:rFonts w:ascii="Times New Roman" w:hAnsi="Times New Roman" w:cs="Times New Roman"/>
+          <w:sz w:val="24"/>
+          <w:szCs w:val="24"/>
+        </w:rPr>
+        <w:t>yaitu</w:t>
+      </w:r>
+      <w:proofErr w:type="spellEnd"/>
+      <w:r>
+        <w:rPr>
+          <w:rFonts w:ascii="Times New Roman" w:hAnsi="Times New Roman" w:cs="Times New Roman"/>
+          <w:sz w:val="24"/>
+          <w:szCs w:val="24"/>
+        </w:rPr>
+        <w:t xml:space="preserve"> </w:t>
+      </w:r>
+      <w:r>
+        <w:rPr>
+          <w:rFonts w:ascii="Times New Roman" w:hAnsi="Times New Roman" w:cs="Times New Roman"/>
+          <w:i/>
+          <w:iCs/>
+          <w:sz w:val="24"/>
+          <w:szCs w:val="24"/>
+        </w:rPr>
+        <w:t>looking-glass technique</w:t>
+      </w:r>
+      <w:r>
+        <w:rPr>
+          <w:rFonts w:ascii="Times New Roman" w:hAnsi="Times New Roman" w:cs="Times New Roman"/>
+          <w:sz w:val="24"/>
+          <w:szCs w:val="24"/>
+        </w:rPr>
+        <w:t xml:space="preserve"> dan </w:t>
+      </w:r>
+      <w:r>
+        <w:rPr>
+          <w:rFonts w:ascii="Times New Roman" w:hAnsi="Times New Roman" w:cs="Times New Roman"/>
+          <w:i/>
+          <w:iCs/>
+          <w:sz w:val="24"/>
+          <w:szCs w:val="24"/>
+        </w:rPr>
+        <w:t>character-jump technique</w:t>
+      </w:r>
+      <w:r>
+        <w:rPr>
+          <w:rFonts w:ascii="Times New Roman" w:hAnsi="Times New Roman" w:cs="Times New Roman"/>
+          <w:sz w:val="24"/>
+          <w:szCs w:val="24"/>
+        </w:rPr>
+        <w:t>. Teknik</w:t>
+      </w:r>
+      <w:r>
+        <w:rPr>
+          <w:rFonts w:ascii="Times New Roman" w:hAnsi="Times New Roman" w:cs="Times New Roman"/>
+          <w:i/>
+          <w:iCs/>
+          <w:sz w:val="24"/>
+          <w:szCs w:val="24"/>
+        </w:rPr>
+        <w:t xml:space="preserve"> </w:t>
+      </w:r>
+      <w:proofErr w:type="gramStart"/>
+      <w:r>
+        <w:rPr>
+          <w:rFonts w:ascii="Times New Roman" w:hAnsi="Times New Roman" w:cs="Times New Roman"/>
+          <w:i/>
+          <w:iCs/>
+          <w:sz w:val="24"/>
+          <w:szCs w:val="24"/>
+        </w:rPr>
+        <w:t>looking-glass</w:t>
+      </w:r>
+      <w:proofErr w:type="gramEnd"/>
+      <w:r>
+        <w:rPr>
+          <w:rFonts w:ascii="Times New Roman" w:hAnsi="Times New Roman" w:cs="Times New Roman"/>
+          <w:sz w:val="24"/>
+          <w:szCs w:val="24"/>
+        </w:rPr>
+        <w:t xml:space="preserve"> ini </w:t>
+      </w:r>
+      <w:proofErr w:type="spellStart"/>
+      <w:r>
+        <w:rPr>
+          <w:rFonts w:ascii="Times New Roman" w:hAnsi="Times New Roman" w:cs="Times New Roman"/>
+          <w:sz w:val="24"/>
+          <w:szCs w:val="24"/>
+        </w:rPr>
+        <w:t>akan</w:t>
+      </w:r>
+      <w:proofErr w:type="spellEnd"/>
+      <w:r>
+        <w:rPr>
+          <w:rFonts w:ascii="Times New Roman" w:hAnsi="Times New Roman" w:cs="Times New Roman"/>
+          <w:sz w:val="24"/>
+          <w:szCs w:val="24"/>
+        </w:rPr>
+        <w:t xml:space="preserve"> </w:t>
+      </w:r>
+      <w:proofErr w:type="spellStart"/>
+      <w:r>
+        <w:rPr>
+          <w:rFonts w:ascii="Times New Roman" w:hAnsi="Times New Roman" w:cs="Times New Roman"/>
+          <w:sz w:val="24"/>
+          <w:szCs w:val="24"/>
+        </w:rPr>
+        <w:t>mencocokkan</w:t>
+      </w:r>
+      <w:proofErr w:type="spellEnd"/>
+      <w:r>
+        <w:rPr>
+          <w:rFonts w:ascii="Times New Roman" w:hAnsi="Times New Roman" w:cs="Times New Roman"/>
+          <w:sz w:val="24"/>
+          <w:szCs w:val="24"/>
+        </w:rPr>
+        <w:t xml:space="preserve"> </w:t>
+      </w:r>
+      <w:r>
+        <w:rPr>
+          <w:rFonts w:ascii="Times New Roman" w:hAnsi="Times New Roman" w:cs="Times New Roman"/>
+          <w:i/>
+          <w:iCs/>
+          <w:sz w:val="24"/>
+          <w:szCs w:val="24"/>
+        </w:rPr>
+        <w:t>pattern</w:t>
+      </w:r>
+      <w:r>
+        <w:rPr>
+          <w:rFonts w:ascii="Times New Roman" w:hAnsi="Times New Roman" w:cs="Times New Roman"/>
+          <w:sz w:val="24"/>
+          <w:szCs w:val="24"/>
+        </w:rPr>
+        <w:t xml:space="preserve"> </w:t>
+      </w:r>
+      <w:proofErr w:type="spellStart"/>
+      <w:r>
+        <w:rPr>
+          <w:rFonts w:ascii="Times New Roman" w:hAnsi="Times New Roman" w:cs="Times New Roman"/>
+          <w:sz w:val="24"/>
+          <w:szCs w:val="24"/>
+        </w:rPr>
+        <w:t>dengan</w:t>
+      </w:r>
+      <w:proofErr w:type="spellEnd"/>
+      <w:r>
+        <w:rPr>
+          <w:rFonts w:ascii="Times New Roman" w:hAnsi="Times New Roman" w:cs="Times New Roman"/>
+          <w:sz w:val="24"/>
+          <w:szCs w:val="24"/>
+        </w:rPr>
+        <w:t xml:space="preserve"> </w:t>
+      </w:r>
+      <w:r>
+        <w:rPr>
+          <w:rFonts w:ascii="Times New Roman" w:hAnsi="Times New Roman" w:cs="Times New Roman"/>
+          <w:i/>
+          <w:iCs/>
+          <w:sz w:val="24"/>
+          <w:szCs w:val="24"/>
+        </w:rPr>
+        <w:t>text</w:t>
+      </w:r>
+      <w:r>
+        <w:rPr>
+          <w:rFonts w:ascii="Times New Roman" w:hAnsi="Times New Roman" w:cs="Times New Roman"/>
+          <w:sz w:val="24"/>
+          <w:szCs w:val="24"/>
+        </w:rPr>
+        <w:t xml:space="preserve"> </w:t>
+      </w:r>
+      <w:proofErr w:type="spellStart"/>
+      <w:r>
+        <w:rPr>
+          <w:rFonts w:ascii="Times New Roman" w:hAnsi="Times New Roman" w:cs="Times New Roman"/>
+          <w:sz w:val="24"/>
+          <w:szCs w:val="24"/>
+        </w:rPr>
+        <w:t>dengan</w:t>
+      </w:r>
+      <w:proofErr w:type="spellEnd"/>
+      <w:r>
+        <w:rPr>
+          <w:rFonts w:ascii="Times New Roman" w:hAnsi="Times New Roman" w:cs="Times New Roman"/>
+          <w:sz w:val="24"/>
+          <w:szCs w:val="24"/>
+        </w:rPr>
+        <w:t xml:space="preserve"> </w:t>
+      </w:r>
+      <w:proofErr w:type="spellStart"/>
+      <w:r>
+        <w:rPr>
+          <w:rFonts w:ascii="Times New Roman" w:hAnsi="Times New Roman" w:cs="Times New Roman"/>
+          <w:sz w:val="24"/>
+          <w:szCs w:val="24"/>
+        </w:rPr>
+        <w:t>pengecekan</w:t>
+      </w:r>
+      <w:proofErr w:type="spellEnd"/>
+      <w:r>
+        <w:rPr>
+          <w:rFonts w:ascii="Times New Roman" w:hAnsi="Times New Roman" w:cs="Times New Roman"/>
+          <w:sz w:val="24"/>
+          <w:szCs w:val="24"/>
+        </w:rPr>
+        <w:t xml:space="preserve"> </w:t>
+      </w:r>
+      <w:proofErr w:type="spellStart"/>
+      <w:r>
+        <w:rPr>
+          <w:rFonts w:ascii="Times New Roman" w:hAnsi="Times New Roman" w:cs="Times New Roman"/>
+          <w:sz w:val="24"/>
+          <w:szCs w:val="24"/>
+        </w:rPr>
+        <w:t>mundur</w:t>
+      </w:r>
+      <w:proofErr w:type="spellEnd"/>
+      <w:r>
+        <w:rPr>
+          <w:rFonts w:ascii="Times New Roman" w:hAnsi="Times New Roman" w:cs="Times New Roman"/>
+          <w:sz w:val="24"/>
+          <w:szCs w:val="24"/>
+        </w:rPr>
+        <w:t xml:space="preserve">. </w:t>
+      </w:r>
+      <w:proofErr w:type="spellStart"/>
+      <w:r>
+        <w:rPr>
+          <w:rFonts w:ascii="Times New Roman" w:hAnsi="Times New Roman" w:cs="Times New Roman"/>
+          <w:sz w:val="24"/>
+          <w:szCs w:val="24"/>
+        </w:rPr>
+        <w:t>Pengecekan</w:t>
+      </w:r>
+      <w:proofErr w:type="spellEnd"/>
+      <w:r>
+        <w:rPr>
+          <w:rFonts w:ascii="Times New Roman" w:hAnsi="Times New Roman" w:cs="Times New Roman"/>
+          <w:sz w:val="24"/>
+          <w:szCs w:val="24"/>
+        </w:rPr>
+        <w:t xml:space="preserve"> </w:t>
+      </w:r>
+      <w:proofErr w:type="spellStart"/>
+      <w:r>
+        <w:rPr>
+          <w:rFonts w:ascii="Times New Roman" w:hAnsi="Times New Roman" w:cs="Times New Roman"/>
+          <w:sz w:val="24"/>
+          <w:szCs w:val="24"/>
+        </w:rPr>
+        <w:t>mundur</w:t>
+      </w:r>
+      <w:proofErr w:type="spellEnd"/>
+      <w:r>
+        <w:rPr>
+          <w:rFonts w:ascii="Times New Roman" w:hAnsi="Times New Roman" w:cs="Times New Roman"/>
+          <w:sz w:val="24"/>
+          <w:szCs w:val="24"/>
+        </w:rPr>
+        <w:t xml:space="preserve"> </w:t>
+      </w:r>
+      <w:proofErr w:type="spellStart"/>
+      <w:r>
+        <w:rPr>
+          <w:rFonts w:ascii="Times New Roman" w:hAnsi="Times New Roman" w:cs="Times New Roman"/>
+          <w:sz w:val="24"/>
+          <w:szCs w:val="24"/>
+        </w:rPr>
+        <w:t>seperti</w:t>
+      </w:r>
+      <w:proofErr w:type="spellEnd"/>
+      <w:r>
+        <w:rPr>
+          <w:rFonts w:ascii="Times New Roman" w:hAnsi="Times New Roman" w:cs="Times New Roman"/>
+          <w:sz w:val="24"/>
+          <w:szCs w:val="24"/>
+        </w:rPr>
+        <w:t xml:space="preserve"> ini </w:t>
+      </w:r>
+      <w:proofErr w:type="spellStart"/>
+      <w:r>
+        <w:rPr>
+          <w:rFonts w:ascii="Times New Roman" w:hAnsi="Times New Roman" w:cs="Times New Roman"/>
+          <w:sz w:val="24"/>
+          <w:szCs w:val="24"/>
+        </w:rPr>
+        <w:t>efisien</w:t>
+      </w:r>
+      <w:proofErr w:type="spellEnd"/>
+      <w:r>
+        <w:rPr>
+          <w:rFonts w:ascii="Times New Roman" w:hAnsi="Times New Roman" w:cs="Times New Roman"/>
+          <w:sz w:val="24"/>
+          <w:szCs w:val="24"/>
+        </w:rPr>
+        <w:t xml:space="preserve"> </w:t>
+      </w:r>
+      <w:proofErr w:type="spellStart"/>
+      <w:r>
+        <w:rPr>
+          <w:rFonts w:ascii="Times New Roman" w:hAnsi="Times New Roman" w:cs="Times New Roman"/>
+          <w:sz w:val="24"/>
+          <w:szCs w:val="24"/>
+        </w:rPr>
+        <w:t>karena</w:t>
+      </w:r>
+      <w:proofErr w:type="spellEnd"/>
+      <w:r>
+        <w:rPr>
+          <w:rFonts w:ascii="Times New Roman" w:hAnsi="Times New Roman" w:cs="Times New Roman"/>
+          <w:sz w:val="24"/>
+          <w:szCs w:val="24"/>
+        </w:rPr>
+        <w:t xml:space="preserve"> </w:t>
+      </w:r>
+      <w:proofErr w:type="spellStart"/>
+      <w:r>
+        <w:rPr>
+          <w:rFonts w:ascii="Times New Roman" w:hAnsi="Times New Roman" w:cs="Times New Roman"/>
+          <w:sz w:val="24"/>
+          <w:szCs w:val="24"/>
+        </w:rPr>
+        <w:t>dapat</w:t>
+      </w:r>
+      <w:proofErr w:type="spellEnd"/>
+      <w:r>
+        <w:rPr>
+          <w:rFonts w:ascii="Times New Roman" w:hAnsi="Times New Roman" w:cs="Times New Roman"/>
+          <w:sz w:val="24"/>
+          <w:szCs w:val="24"/>
+        </w:rPr>
+        <w:t xml:space="preserve"> </w:t>
+      </w:r>
+      <w:proofErr w:type="spellStart"/>
+      <w:r>
+        <w:rPr>
+          <w:rFonts w:ascii="Times New Roman" w:hAnsi="Times New Roman" w:cs="Times New Roman"/>
+          <w:sz w:val="24"/>
+          <w:szCs w:val="24"/>
+        </w:rPr>
+        <w:t>memprediksi</w:t>
+      </w:r>
+      <w:proofErr w:type="spellEnd"/>
+      <w:r>
+        <w:rPr>
+          <w:rFonts w:ascii="Times New Roman" w:hAnsi="Times New Roman" w:cs="Times New Roman"/>
+          <w:sz w:val="24"/>
+          <w:szCs w:val="24"/>
+        </w:rPr>
+        <w:t xml:space="preserve"> </w:t>
+      </w:r>
+      <w:proofErr w:type="spellStart"/>
+      <w:r>
+        <w:rPr>
+          <w:rFonts w:ascii="Times New Roman" w:hAnsi="Times New Roman" w:cs="Times New Roman"/>
+          <w:sz w:val="24"/>
+          <w:szCs w:val="24"/>
+        </w:rPr>
+        <w:t>pergeseran</w:t>
+      </w:r>
+      <w:proofErr w:type="spellEnd"/>
+      <w:r>
+        <w:rPr>
+          <w:rFonts w:ascii="Times New Roman" w:hAnsi="Times New Roman" w:cs="Times New Roman"/>
+          <w:sz w:val="24"/>
+          <w:szCs w:val="24"/>
+        </w:rPr>
+        <w:t xml:space="preserve"> yang </w:t>
+      </w:r>
+      <w:proofErr w:type="spellStart"/>
+      <w:r>
+        <w:rPr>
+          <w:rFonts w:ascii="Times New Roman" w:hAnsi="Times New Roman" w:cs="Times New Roman"/>
+          <w:sz w:val="24"/>
+          <w:szCs w:val="24"/>
+        </w:rPr>
+        <w:t>akan</w:t>
+      </w:r>
+      <w:proofErr w:type="spellEnd"/>
+      <w:r>
+        <w:rPr>
+          <w:rFonts w:ascii="Times New Roman" w:hAnsi="Times New Roman" w:cs="Times New Roman"/>
+          <w:sz w:val="24"/>
+          <w:szCs w:val="24"/>
+        </w:rPr>
+        <w:t xml:space="preserve"> </w:t>
+      </w:r>
+      <w:proofErr w:type="spellStart"/>
+      <w:r>
+        <w:rPr>
+          <w:rFonts w:ascii="Times New Roman" w:hAnsi="Times New Roman" w:cs="Times New Roman"/>
+          <w:sz w:val="24"/>
+          <w:szCs w:val="24"/>
+        </w:rPr>
+        <w:t>dilakukan</w:t>
+      </w:r>
+      <w:proofErr w:type="spellEnd"/>
+      <w:r>
+        <w:rPr>
+          <w:rFonts w:ascii="Times New Roman" w:hAnsi="Times New Roman" w:cs="Times New Roman"/>
+          <w:sz w:val="24"/>
+          <w:szCs w:val="24"/>
+        </w:rPr>
+        <w:t xml:space="preserve"> </w:t>
+      </w:r>
+      <w:proofErr w:type="spellStart"/>
+      <w:r>
+        <w:rPr>
+          <w:rFonts w:ascii="Times New Roman" w:hAnsi="Times New Roman" w:cs="Times New Roman"/>
+          <w:sz w:val="24"/>
+          <w:szCs w:val="24"/>
+        </w:rPr>
+        <w:t>selanjutnya</w:t>
+      </w:r>
+      <w:proofErr w:type="spellEnd"/>
+      <w:r>
+        <w:rPr>
+          <w:rFonts w:ascii="Times New Roman" w:hAnsi="Times New Roman" w:cs="Times New Roman"/>
+          <w:sz w:val="24"/>
+          <w:szCs w:val="24"/>
+        </w:rPr>
+        <w:t xml:space="preserve"> </w:t>
+      </w:r>
+      <w:proofErr w:type="spellStart"/>
+      <w:r>
+        <w:rPr>
+          <w:rFonts w:ascii="Times New Roman" w:hAnsi="Times New Roman" w:cs="Times New Roman"/>
+          <w:sz w:val="24"/>
+          <w:szCs w:val="24"/>
+        </w:rPr>
+        <w:t>secara</w:t>
+      </w:r>
+      <w:proofErr w:type="spellEnd"/>
+      <w:r>
+        <w:rPr>
+          <w:rFonts w:ascii="Times New Roman" w:hAnsi="Times New Roman" w:cs="Times New Roman"/>
+          <w:sz w:val="24"/>
+          <w:szCs w:val="24"/>
+        </w:rPr>
+        <w:t xml:space="preserve"> optimal. Lalu </w:t>
+      </w:r>
+      <w:proofErr w:type="spellStart"/>
+      <w:r>
+        <w:rPr>
+          <w:rFonts w:ascii="Times New Roman" w:hAnsi="Times New Roman" w:cs="Times New Roman"/>
+          <w:sz w:val="24"/>
+          <w:szCs w:val="24"/>
+        </w:rPr>
+        <w:t>teknik</w:t>
+      </w:r>
+      <w:proofErr w:type="spellEnd"/>
+      <w:r>
+        <w:rPr>
+          <w:rFonts w:ascii="Times New Roman" w:hAnsi="Times New Roman" w:cs="Times New Roman"/>
+          <w:sz w:val="24"/>
+          <w:szCs w:val="24"/>
+        </w:rPr>
+        <w:t xml:space="preserve"> </w:t>
+      </w:r>
+      <w:r>
+        <w:rPr>
+          <w:rFonts w:ascii="Times New Roman" w:hAnsi="Times New Roman" w:cs="Times New Roman"/>
+          <w:i/>
+          <w:iCs/>
+          <w:sz w:val="24"/>
+          <w:szCs w:val="24"/>
+        </w:rPr>
+        <w:t>character-jump</w:t>
+      </w:r>
+      <w:r>
+        <w:rPr>
+          <w:rFonts w:ascii="Times New Roman" w:hAnsi="Times New Roman" w:cs="Times New Roman"/>
+          <w:sz w:val="24"/>
+          <w:szCs w:val="24"/>
+        </w:rPr>
+        <w:t xml:space="preserve"> </w:t>
+      </w:r>
+      <w:proofErr w:type="spellStart"/>
+      <w:r>
+        <w:rPr>
+          <w:rFonts w:ascii="Times New Roman" w:hAnsi="Times New Roman" w:cs="Times New Roman"/>
+          <w:sz w:val="24"/>
+          <w:szCs w:val="24"/>
+        </w:rPr>
+        <w:t>adalah</w:t>
+      </w:r>
+      <w:proofErr w:type="spellEnd"/>
+      <w:r>
+        <w:rPr>
+          <w:rFonts w:ascii="Times New Roman" w:hAnsi="Times New Roman" w:cs="Times New Roman"/>
+          <w:sz w:val="24"/>
+          <w:szCs w:val="24"/>
+        </w:rPr>
+        <w:t xml:space="preserve"> </w:t>
+      </w:r>
+      <w:proofErr w:type="spellStart"/>
+      <w:r>
+        <w:rPr>
+          <w:rFonts w:ascii="Times New Roman" w:hAnsi="Times New Roman" w:cs="Times New Roman"/>
+          <w:sz w:val="24"/>
+          <w:szCs w:val="24"/>
+        </w:rPr>
+        <w:t>teknik</w:t>
+      </w:r>
+      <w:proofErr w:type="spellEnd"/>
+      <w:r>
+        <w:rPr>
+          <w:rFonts w:ascii="Times New Roman" w:hAnsi="Times New Roman" w:cs="Times New Roman"/>
+          <w:sz w:val="24"/>
+          <w:szCs w:val="24"/>
+        </w:rPr>
+        <w:t xml:space="preserve"> </w:t>
+      </w:r>
+      <w:proofErr w:type="spellStart"/>
+      <w:r>
+        <w:rPr>
+          <w:rFonts w:ascii="Times New Roman" w:hAnsi="Times New Roman" w:cs="Times New Roman"/>
+          <w:sz w:val="24"/>
+          <w:szCs w:val="24"/>
+        </w:rPr>
+        <w:t>pergeseran</w:t>
+      </w:r>
+      <w:proofErr w:type="spellEnd"/>
+      <w:r>
+        <w:rPr>
+          <w:rFonts w:ascii="Times New Roman" w:hAnsi="Times New Roman" w:cs="Times New Roman"/>
+          <w:sz w:val="24"/>
+          <w:szCs w:val="24"/>
+        </w:rPr>
+        <w:t xml:space="preserve"> yang </w:t>
+      </w:r>
+      <w:proofErr w:type="spellStart"/>
+      <w:r>
+        <w:rPr>
+          <w:rFonts w:ascii="Times New Roman" w:hAnsi="Times New Roman" w:cs="Times New Roman"/>
+          <w:sz w:val="24"/>
+          <w:szCs w:val="24"/>
+        </w:rPr>
+        <w:t>dilakukan</w:t>
+      </w:r>
+      <w:proofErr w:type="spellEnd"/>
+      <w:r>
+        <w:rPr>
+          <w:rFonts w:ascii="Times New Roman" w:hAnsi="Times New Roman" w:cs="Times New Roman"/>
+          <w:sz w:val="24"/>
+          <w:szCs w:val="24"/>
+        </w:rPr>
+        <w:t xml:space="preserve"> pada </w:t>
+      </w:r>
+      <w:proofErr w:type="spellStart"/>
+      <w:r>
+        <w:rPr>
+          <w:rFonts w:ascii="Times New Roman" w:hAnsi="Times New Roman" w:cs="Times New Roman"/>
+          <w:sz w:val="24"/>
+          <w:szCs w:val="24"/>
+        </w:rPr>
+        <w:t>algoritma</w:t>
+      </w:r>
+      <w:proofErr w:type="spellEnd"/>
+      <w:r>
+        <w:rPr>
+          <w:rFonts w:ascii="Times New Roman" w:hAnsi="Times New Roman" w:cs="Times New Roman"/>
+          <w:sz w:val="24"/>
+          <w:szCs w:val="24"/>
+        </w:rPr>
+        <w:t xml:space="preserve"> Boyer-Moore </w:t>
+      </w:r>
+      <w:proofErr w:type="spellStart"/>
+      <w:r>
+        <w:rPr>
+          <w:rFonts w:ascii="Times New Roman" w:hAnsi="Times New Roman" w:cs="Times New Roman"/>
+          <w:sz w:val="24"/>
+          <w:szCs w:val="24"/>
+        </w:rPr>
+        <w:t>dengan</w:t>
+      </w:r>
+      <w:proofErr w:type="spellEnd"/>
+      <w:r>
+        <w:rPr>
+          <w:rFonts w:ascii="Times New Roman" w:hAnsi="Times New Roman" w:cs="Times New Roman"/>
+          <w:sz w:val="24"/>
+          <w:szCs w:val="24"/>
+        </w:rPr>
+        <w:t xml:space="preserve"> </w:t>
+      </w:r>
+      <w:proofErr w:type="spellStart"/>
+      <w:r>
+        <w:rPr>
+          <w:rFonts w:ascii="Times New Roman" w:hAnsi="Times New Roman" w:cs="Times New Roman"/>
+          <w:sz w:val="24"/>
+          <w:szCs w:val="24"/>
+        </w:rPr>
+        <w:t>mempertimbangkan</w:t>
+      </w:r>
+      <w:proofErr w:type="spellEnd"/>
+      <w:r>
+        <w:rPr>
+          <w:rFonts w:ascii="Times New Roman" w:hAnsi="Times New Roman" w:cs="Times New Roman"/>
+          <w:sz w:val="24"/>
+          <w:szCs w:val="24"/>
+        </w:rPr>
+        <w:t xml:space="preserve"> </w:t>
+      </w:r>
+      <w:proofErr w:type="spellStart"/>
+      <w:r>
+        <w:rPr>
+          <w:rFonts w:ascii="Times New Roman" w:hAnsi="Times New Roman" w:cs="Times New Roman"/>
+          <w:sz w:val="24"/>
+          <w:szCs w:val="24"/>
+        </w:rPr>
+        <w:t>lokasi</w:t>
+      </w:r>
+      <w:proofErr w:type="spellEnd"/>
+      <w:r>
+        <w:rPr>
+          <w:rFonts w:ascii="Times New Roman" w:hAnsi="Times New Roman" w:cs="Times New Roman"/>
+          <w:sz w:val="24"/>
+          <w:szCs w:val="24"/>
+        </w:rPr>
+        <w:t xml:space="preserve"> </w:t>
+      </w:r>
+      <w:proofErr w:type="spellStart"/>
+      <w:r>
+        <w:rPr>
+          <w:rFonts w:ascii="Times New Roman" w:hAnsi="Times New Roman" w:cs="Times New Roman"/>
+          <w:sz w:val="24"/>
+          <w:szCs w:val="24"/>
+        </w:rPr>
+        <w:t>kemunculan</w:t>
+      </w:r>
+      <w:proofErr w:type="spellEnd"/>
+      <w:r>
+        <w:rPr>
+          <w:rFonts w:ascii="Times New Roman" w:hAnsi="Times New Roman" w:cs="Times New Roman"/>
+          <w:sz w:val="24"/>
+          <w:szCs w:val="24"/>
+        </w:rPr>
+        <w:t xml:space="preserve"> </w:t>
+      </w:r>
+      <w:proofErr w:type="spellStart"/>
+      <w:r>
+        <w:rPr>
+          <w:rFonts w:ascii="Times New Roman" w:hAnsi="Times New Roman" w:cs="Times New Roman"/>
+          <w:sz w:val="24"/>
+          <w:szCs w:val="24"/>
+        </w:rPr>
+        <w:t>karakter</w:t>
+      </w:r>
+      <w:proofErr w:type="spellEnd"/>
+      <w:r>
+        <w:rPr>
+          <w:rFonts w:ascii="Times New Roman" w:hAnsi="Times New Roman" w:cs="Times New Roman"/>
+          <w:sz w:val="24"/>
+          <w:szCs w:val="24"/>
+        </w:rPr>
+        <w:t xml:space="preserve"> yang </w:t>
+      </w:r>
+      <w:r>
+        <w:rPr>
+          <w:rFonts w:ascii="Times New Roman" w:hAnsi="Times New Roman" w:cs="Times New Roman"/>
+          <w:i/>
+          <w:iCs/>
+          <w:sz w:val="24"/>
+          <w:szCs w:val="24"/>
+        </w:rPr>
+        <w:t>mismatch</w:t>
+      </w:r>
+      <w:r>
+        <w:rPr>
+          <w:rFonts w:ascii="Times New Roman" w:hAnsi="Times New Roman" w:cs="Times New Roman"/>
+          <w:sz w:val="24"/>
+          <w:szCs w:val="24"/>
+        </w:rPr>
+        <w:t xml:space="preserve"> </w:t>
+      </w:r>
+      <w:proofErr w:type="spellStart"/>
+      <w:r>
+        <w:rPr>
+          <w:rFonts w:ascii="Times New Roman" w:hAnsi="Times New Roman" w:cs="Times New Roman"/>
+          <w:sz w:val="24"/>
+          <w:szCs w:val="24"/>
+        </w:rPr>
+        <w:t>antara</w:t>
+      </w:r>
+      <w:proofErr w:type="spellEnd"/>
+      <w:r>
+        <w:rPr>
+          <w:rFonts w:ascii="Times New Roman" w:hAnsi="Times New Roman" w:cs="Times New Roman"/>
+          <w:sz w:val="24"/>
+          <w:szCs w:val="24"/>
+        </w:rPr>
+        <w:t xml:space="preserve"> </w:t>
+      </w:r>
+      <w:r>
+        <w:rPr>
+          <w:rFonts w:ascii="Times New Roman" w:hAnsi="Times New Roman" w:cs="Times New Roman"/>
+          <w:i/>
+          <w:iCs/>
+          <w:sz w:val="24"/>
+          <w:szCs w:val="24"/>
+        </w:rPr>
+        <w:t xml:space="preserve">pattern </w:t>
+      </w:r>
+      <w:proofErr w:type="spellStart"/>
+      <w:r>
+        <w:rPr>
+          <w:rFonts w:ascii="Times New Roman" w:hAnsi="Times New Roman" w:cs="Times New Roman"/>
+          <w:sz w:val="24"/>
+          <w:szCs w:val="24"/>
+        </w:rPr>
+        <w:t>dengan</w:t>
+      </w:r>
+      <w:proofErr w:type="spellEnd"/>
+      <w:r>
+        <w:rPr>
+          <w:rFonts w:ascii="Times New Roman" w:hAnsi="Times New Roman" w:cs="Times New Roman"/>
+          <w:sz w:val="24"/>
+          <w:szCs w:val="24"/>
+        </w:rPr>
+        <w:t xml:space="preserve"> </w:t>
+      </w:r>
+      <w:r>
+        <w:rPr>
+          <w:rFonts w:ascii="Times New Roman" w:hAnsi="Times New Roman" w:cs="Times New Roman"/>
+          <w:i/>
+          <w:iCs/>
+          <w:sz w:val="24"/>
+          <w:szCs w:val="24"/>
+        </w:rPr>
+        <w:t>text</w:t>
+      </w:r>
+      <w:r>
+        <w:rPr>
+          <w:rFonts w:ascii="Times New Roman" w:hAnsi="Times New Roman" w:cs="Times New Roman"/>
+          <w:sz w:val="24"/>
+          <w:szCs w:val="24"/>
+        </w:rPr>
+        <w:t xml:space="preserve">. </w:t>
+      </w:r>
+      <w:proofErr w:type="spellStart"/>
+      <w:r>
+        <w:rPr>
+          <w:rFonts w:ascii="Times New Roman" w:hAnsi="Times New Roman" w:cs="Times New Roman"/>
+          <w:sz w:val="24"/>
+          <w:szCs w:val="24"/>
+        </w:rPr>
+        <w:t>Terdapat</w:t>
+      </w:r>
+      <w:proofErr w:type="spellEnd"/>
+      <w:r>
+        <w:rPr>
+          <w:rFonts w:ascii="Times New Roman" w:hAnsi="Times New Roman" w:cs="Times New Roman"/>
+          <w:sz w:val="24"/>
+          <w:szCs w:val="24"/>
+        </w:rPr>
+        <w:t xml:space="preserve"> </w:t>
+      </w:r>
+      <w:proofErr w:type="spellStart"/>
+      <w:r>
+        <w:rPr>
+          <w:rFonts w:ascii="Times New Roman" w:hAnsi="Times New Roman" w:cs="Times New Roman"/>
+          <w:sz w:val="24"/>
+          <w:szCs w:val="24"/>
+        </w:rPr>
+        <w:t>tiga</w:t>
+      </w:r>
+      <w:proofErr w:type="spellEnd"/>
+      <w:r>
+        <w:rPr>
+          <w:rFonts w:ascii="Times New Roman" w:hAnsi="Times New Roman" w:cs="Times New Roman"/>
+          <w:sz w:val="24"/>
+          <w:szCs w:val="24"/>
+        </w:rPr>
+        <w:t xml:space="preserve"> </w:t>
+      </w:r>
+      <w:proofErr w:type="spellStart"/>
+      <w:r>
+        <w:rPr>
+          <w:rFonts w:ascii="Times New Roman" w:hAnsi="Times New Roman" w:cs="Times New Roman"/>
+          <w:sz w:val="24"/>
+          <w:szCs w:val="24"/>
+        </w:rPr>
+        <w:t>kasus</w:t>
+      </w:r>
+      <w:proofErr w:type="spellEnd"/>
+      <w:r>
+        <w:rPr>
+          <w:rFonts w:ascii="Times New Roman" w:hAnsi="Times New Roman" w:cs="Times New Roman"/>
+          <w:sz w:val="24"/>
+          <w:szCs w:val="24"/>
+        </w:rPr>
+        <w:t xml:space="preserve"> </w:t>
+      </w:r>
+      <w:proofErr w:type="spellStart"/>
+      <w:r>
+        <w:rPr>
+          <w:rFonts w:ascii="Times New Roman" w:hAnsi="Times New Roman" w:cs="Times New Roman"/>
+          <w:sz w:val="24"/>
+          <w:szCs w:val="24"/>
+        </w:rPr>
+        <w:t>dalam</w:t>
+      </w:r>
+      <w:proofErr w:type="spellEnd"/>
+      <w:r>
+        <w:rPr>
+          <w:rFonts w:ascii="Times New Roman" w:hAnsi="Times New Roman" w:cs="Times New Roman"/>
+          <w:sz w:val="24"/>
+          <w:szCs w:val="24"/>
+        </w:rPr>
+        <w:t xml:space="preserve"> </w:t>
+      </w:r>
+      <w:proofErr w:type="spellStart"/>
+      <w:r>
+        <w:rPr>
+          <w:rFonts w:ascii="Times New Roman" w:hAnsi="Times New Roman" w:cs="Times New Roman"/>
+          <w:sz w:val="24"/>
+          <w:szCs w:val="24"/>
+        </w:rPr>
+        <w:t>teknik</w:t>
+      </w:r>
+      <w:proofErr w:type="spellEnd"/>
+      <w:r>
+        <w:rPr>
+          <w:rFonts w:ascii="Times New Roman" w:hAnsi="Times New Roman" w:cs="Times New Roman"/>
+          <w:sz w:val="24"/>
+          <w:szCs w:val="24"/>
+        </w:rPr>
+        <w:t xml:space="preserve"> </w:t>
+      </w:r>
+      <w:r>
+        <w:rPr>
+          <w:rFonts w:ascii="Times New Roman" w:hAnsi="Times New Roman" w:cs="Times New Roman"/>
+          <w:i/>
+          <w:iCs/>
+          <w:sz w:val="24"/>
+          <w:szCs w:val="24"/>
+        </w:rPr>
+        <w:t>character-jump</w:t>
+      </w:r>
+      <w:r>
+        <w:rPr>
+          <w:rFonts w:ascii="Times New Roman" w:hAnsi="Times New Roman" w:cs="Times New Roman"/>
+          <w:sz w:val="24"/>
+          <w:szCs w:val="24"/>
+        </w:rPr>
+        <w:t xml:space="preserve"> ini, </w:t>
+      </w:r>
+      <w:proofErr w:type="spellStart"/>
+      <w:r>
+        <w:rPr>
+          <w:rFonts w:ascii="Times New Roman" w:hAnsi="Times New Roman" w:cs="Times New Roman"/>
+          <w:sz w:val="24"/>
+          <w:szCs w:val="24"/>
+        </w:rPr>
+        <w:t>yaitu</w:t>
+      </w:r>
+      <w:proofErr w:type="spellEnd"/>
+      <w:r>
+        <w:rPr>
+          <w:rFonts w:ascii="Times New Roman" w:hAnsi="Times New Roman" w:cs="Times New Roman"/>
+          <w:sz w:val="24"/>
+          <w:szCs w:val="24"/>
+        </w:rPr>
+        <w:t xml:space="preserve"> </w:t>
+      </w:r>
+      <w:proofErr w:type="spellStart"/>
+      <w:r>
+        <w:rPr>
+          <w:rFonts w:ascii="Times New Roman" w:hAnsi="Times New Roman" w:cs="Times New Roman"/>
+          <w:sz w:val="24"/>
+          <w:szCs w:val="24"/>
+        </w:rPr>
+        <w:t>karakter</w:t>
+      </w:r>
+      <w:proofErr w:type="spellEnd"/>
+      <w:r>
+        <w:rPr>
+          <w:rFonts w:ascii="Times New Roman" w:hAnsi="Times New Roman" w:cs="Times New Roman"/>
+          <w:sz w:val="24"/>
+          <w:szCs w:val="24"/>
+        </w:rPr>
+        <w:t xml:space="preserve"> yang </w:t>
+      </w:r>
+      <w:r>
+        <w:rPr>
+          <w:rFonts w:ascii="Times New Roman" w:hAnsi="Times New Roman" w:cs="Times New Roman"/>
+          <w:i/>
+          <w:iCs/>
+          <w:sz w:val="24"/>
+          <w:szCs w:val="24"/>
+        </w:rPr>
+        <w:t xml:space="preserve">mismatch </w:t>
+      </w:r>
+      <w:r>
+        <w:rPr>
+          <w:rFonts w:ascii="Times New Roman" w:hAnsi="Times New Roman" w:cs="Times New Roman"/>
+          <w:sz w:val="24"/>
+          <w:szCs w:val="24"/>
+        </w:rPr>
+        <w:t xml:space="preserve">pada </w:t>
+      </w:r>
+      <w:r>
+        <w:rPr>
+          <w:rFonts w:ascii="Times New Roman" w:hAnsi="Times New Roman" w:cs="Times New Roman"/>
+          <w:i/>
+          <w:iCs/>
+          <w:sz w:val="24"/>
+          <w:szCs w:val="24"/>
+        </w:rPr>
+        <w:t>text</w:t>
+      </w:r>
+      <w:r>
+        <w:rPr>
+          <w:rFonts w:ascii="Times New Roman" w:hAnsi="Times New Roman" w:cs="Times New Roman"/>
+          <w:sz w:val="24"/>
+          <w:szCs w:val="24"/>
+        </w:rPr>
+        <w:t xml:space="preserve"> </w:t>
+      </w:r>
+      <w:proofErr w:type="spellStart"/>
+      <w:r>
+        <w:rPr>
+          <w:rFonts w:ascii="Times New Roman" w:hAnsi="Times New Roman" w:cs="Times New Roman"/>
+          <w:sz w:val="24"/>
+          <w:szCs w:val="24"/>
+        </w:rPr>
+        <w:t>ditemukan</w:t>
+      </w:r>
+      <w:proofErr w:type="spellEnd"/>
+      <w:r>
+        <w:rPr>
+          <w:rFonts w:ascii="Times New Roman" w:hAnsi="Times New Roman" w:cs="Times New Roman"/>
+          <w:sz w:val="24"/>
+          <w:szCs w:val="24"/>
+        </w:rPr>
+        <w:t xml:space="preserve"> di </w:t>
+      </w:r>
+      <w:proofErr w:type="spellStart"/>
+      <w:r>
+        <w:rPr>
+          <w:rFonts w:ascii="Times New Roman" w:hAnsi="Times New Roman" w:cs="Times New Roman"/>
+          <w:sz w:val="24"/>
+          <w:szCs w:val="24"/>
+        </w:rPr>
+        <w:t>sebelah</w:t>
+      </w:r>
+      <w:proofErr w:type="spellEnd"/>
+      <w:r>
+        <w:rPr>
+          <w:rFonts w:ascii="Times New Roman" w:hAnsi="Times New Roman" w:cs="Times New Roman"/>
+          <w:sz w:val="24"/>
+          <w:szCs w:val="24"/>
+        </w:rPr>
+        <w:t xml:space="preserve"> </w:t>
+      </w:r>
+      <w:proofErr w:type="spellStart"/>
+      <w:r>
+        <w:rPr>
+          <w:rFonts w:ascii="Times New Roman" w:hAnsi="Times New Roman" w:cs="Times New Roman"/>
+          <w:sz w:val="24"/>
+          <w:szCs w:val="24"/>
+        </w:rPr>
+        <w:t>kiri</w:t>
+      </w:r>
+      <w:proofErr w:type="spellEnd"/>
+      <w:r>
+        <w:rPr>
+          <w:rFonts w:ascii="Times New Roman" w:hAnsi="Times New Roman" w:cs="Times New Roman"/>
+          <w:sz w:val="24"/>
+          <w:szCs w:val="24"/>
+        </w:rPr>
+        <w:t xml:space="preserve"> </w:t>
+      </w:r>
+      <w:proofErr w:type="spellStart"/>
+      <w:r>
+        <w:rPr>
+          <w:rFonts w:ascii="Times New Roman" w:hAnsi="Times New Roman" w:cs="Times New Roman"/>
+          <w:sz w:val="24"/>
+          <w:szCs w:val="24"/>
+        </w:rPr>
+        <w:t>karakter</w:t>
+      </w:r>
+      <w:proofErr w:type="spellEnd"/>
+      <w:r>
+        <w:rPr>
+          <w:rFonts w:ascii="Times New Roman" w:hAnsi="Times New Roman" w:cs="Times New Roman"/>
+          <w:i/>
+          <w:iCs/>
+          <w:sz w:val="24"/>
+          <w:szCs w:val="24"/>
+        </w:rPr>
+        <w:t xml:space="preserve"> mismatch</w:t>
+      </w:r>
+      <w:r>
+        <w:rPr>
+          <w:rFonts w:ascii="Times New Roman" w:hAnsi="Times New Roman" w:cs="Times New Roman"/>
+          <w:sz w:val="24"/>
+          <w:szCs w:val="24"/>
+        </w:rPr>
+        <w:t xml:space="preserve"> pada </w:t>
+      </w:r>
+      <w:r>
+        <w:rPr>
+          <w:rFonts w:ascii="Times New Roman" w:hAnsi="Times New Roman" w:cs="Times New Roman"/>
+          <w:i/>
+          <w:iCs/>
+          <w:sz w:val="24"/>
+          <w:szCs w:val="24"/>
+        </w:rPr>
+        <w:t>pattern</w:t>
+      </w:r>
+      <w:r>
+        <w:rPr>
+          <w:rFonts w:ascii="Times New Roman" w:hAnsi="Times New Roman" w:cs="Times New Roman"/>
+          <w:sz w:val="24"/>
+          <w:szCs w:val="24"/>
+        </w:rPr>
+        <w:t xml:space="preserve">, </w:t>
+      </w:r>
+      <w:proofErr w:type="spellStart"/>
+      <w:r>
+        <w:rPr>
+          <w:rFonts w:ascii="Times New Roman" w:hAnsi="Times New Roman" w:cs="Times New Roman"/>
+          <w:sz w:val="24"/>
+          <w:szCs w:val="24"/>
+        </w:rPr>
+        <w:t>karakter</w:t>
+      </w:r>
+      <w:proofErr w:type="spellEnd"/>
+      <w:r>
+        <w:rPr>
+          <w:rFonts w:ascii="Times New Roman" w:hAnsi="Times New Roman" w:cs="Times New Roman"/>
+          <w:sz w:val="24"/>
+          <w:szCs w:val="24"/>
+        </w:rPr>
+        <w:t xml:space="preserve"> yang </w:t>
+      </w:r>
+      <w:r>
+        <w:rPr>
+          <w:rFonts w:ascii="Times New Roman" w:hAnsi="Times New Roman" w:cs="Times New Roman"/>
+          <w:i/>
+          <w:iCs/>
+          <w:sz w:val="24"/>
+          <w:szCs w:val="24"/>
+        </w:rPr>
+        <w:t>mismatch</w:t>
+      </w:r>
+      <w:r>
+        <w:rPr>
+          <w:rFonts w:ascii="Times New Roman" w:hAnsi="Times New Roman" w:cs="Times New Roman"/>
+          <w:sz w:val="24"/>
+          <w:szCs w:val="24"/>
+        </w:rPr>
+        <w:t xml:space="preserve"> pada </w:t>
+      </w:r>
+      <w:r>
+        <w:rPr>
+          <w:rFonts w:ascii="Times New Roman" w:hAnsi="Times New Roman" w:cs="Times New Roman"/>
+          <w:i/>
+          <w:iCs/>
+          <w:sz w:val="24"/>
+          <w:szCs w:val="24"/>
+        </w:rPr>
+        <w:t>text</w:t>
+      </w:r>
+      <w:r>
+        <w:rPr>
+          <w:rFonts w:ascii="Times New Roman" w:hAnsi="Times New Roman" w:cs="Times New Roman"/>
+          <w:sz w:val="24"/>
+          <w:szCs w:val="24"/>
+        </w:rPr>
+        <w:t xml:space="preserve"> </w:t>
+      </w:r>
+      <w:proofErr w:type="spellStart"/>
+      <w:r>
+        <w:rPr>
+          <w:rFonts w:ascii="Times New Roman" w:hAnsi="Times New Roman" w:cs="Times New Roman"/>
+          <w:sz w:val="24"/>
+          <w:szCs w:val="24"/>
+        </w:rPr>
+        <w:t>ditemukan</w:t>
+      </w:r>
+      <w:proofErr w:type="spellEnd"/>
+      <w:r>
+        <w:rPr>
+          <w:rFonts w:ascii="Times New Roman" w:hAnsi="Times New Roman" w:cs="Times New Roman"/>
+          <w:sz w:val="24"/>
+          <w:szCs w:val="24"/>
+        </w:rPr>
+        <w:t xml:space="preserve"> di </w:t>
+      </w:r>
+      <w:proofErr w:type="spellStart"/>
+      <w:r>
+        <w:rPr>
+          <w:rFonts w:ascii="Times New Roman" w:hAnsi="Times New Roman" w:cs="Times New Roman"/>
+          <w:sz w:val="24"/>
+          <w:szCs w:val="24"/>
+        </w:rPr>
+        <w:t>sebelah</w:t>
+      </w:r>
+      <w:proofErr w:type="spellEnd"/>
+      <w:r>
+        <w:rPr>
+          <w:rFonts w:ascii="Times New Roman" w:hAnsi="Times New Roman" w:cs="Times New Roman"/>
+          <w:sz w:val="24"/>
+          <w:szCs w:val="24"/>
+        </w:rPr>
+        <w:t xml:space="preserve"> </w:t>
+      </w:r>
+      <w:proofErr w:type="spellStart"/>
+      <w:r>
+        <w:rPr>
+          <w:rFonts w:ascii="Times New Roman" w:hAnsi="Times New Roman" w:cs="Times New Roman"/>
+          <w:sz w:val="24"/>
+          <w:szCs w:val="24"/>
+        </w:rPr>
+        <w:t>kanan</w:t>
+      </w:r>
+      <w:proofErr w:type="spellEnd"/>
+      <w:r>
+        <w:rPr>
+          <w:rFonts w:ascii="Times New Roman" w:hAnsi="Times New Roman" w:cs="Times New Roman"/>
+          <w:sz w:val="24"/>
+          <w:szCs w:val="24"/>
+        </w:rPr>
+        <w:t xml:space="preserve"> </w:t>
+      </w:r>
+      <w:proofErr w:type="spellStart"/>
+      <w:r>
+        <w:rPr>
+          <w:rFonts w:ascii="Times New Roman" w:hAnsi="Times New Roman" w:cs="Times New Roman"/>
+          <w:sz w:val="24"/>
+          <w:szCs w:val="24"/>
+        </w:rPr>
+        <w:t>karakter</w:t>
+      </w:r>
+      <w:proofErr w:type="spellEnd"/>
+      <w:r>
+        <w:rPr>
+          <w:rFonts w:ascii="Times New Roman" w:hAnsi="Times New Roman" w:cs="Times New Roman"/>
+          <w:sz w:val="24"/>
+          <w:szCs w:val="24"/>
+        </w:rPr>
+        <w:t xml:space="preserve"> </w:t>
+      </w:r>
+      <w:r>
+        <w:rPr>
+          <w:rFonts w:ascii="Times New Roman" w:hAnsi="Times New Roman" w:cs="Times New Roman"/>
+          <w:i/>
+          <w:iCs/>
+          <w:sz w:val="24"/>
+          <w:szCs w:val="24"/>
+        </w:rPr>
+        <w:t>mismatch</w:t>
+      </w:r>
+      <w:r>
+        <w:rPr>
+          <w:rFonts w:ascii="Times New Roman" w:hAnsi="Times New Roman" w:cs="Times New Roman"/>
+          <w:sz w:val="24"/>
+          <w:szCs w:val="24"/>
+        </w:rPr>
+        <w:t xml:space="preserve"> pada </w:t>
+      </w:r>
+      <w:r>
+        <w:rPr>
+          <w:rFonts w:ascii="Times New Roman" w:hAnsi="Times New Roman" w:cs="Times New Roman"/>
+          <w:i/>
+          <w:iCs/>
+          <w:sz w:val="24"/>
+          <w:szCs w:val="24"/>
+        </w:rPr>
+        <w:t>pattern</w:t>
+      </w:r>
+      <w:r>
+        <w:rPr>
+          <w:rFonts w:ascii="Times New Roman" w:hAnsi="Times New Roman" w:cs="Times New Roman"/>
+          <w:sz w:val="24"/>
+          <w:szCs w:val="24"/>
+        </w:rPr>
+        <w:t xml:space="preserve">, dan </w:t>
+      </w:r>
+      <w:proofErr w:type="spellStart"/>
+      <w:r>
+        <w:rPr>
+          <w:rFonts w:ascii="Times New Roman" w:hAnsi="Times New Roman" w:cs="Times New Roman"/>
+          <w:sz w:val="24"/>
+          <w:szCs w:val="24"/>
+        </w:rPr>
+        <w:t>karakter</w:t>
+      </w:r>
+      <w:proofErr w:type="spellEnd"/>
+      <w:r>
+        <w:rPr>
+          <w:rFonts w:ascii="Times New Roman" w:hAnsi="Times New Roman" w:cs="Times New Roman"/>
+          <w:sz w:val="24"/>
+          <w:szCs w:val="24"/>
+        </w:rPr>
+        <w:t xml:space="preserve"> yang </w:t>
+      </w:r>
+      <w:r>
+        <w:rPr>
+          <w:rFonts w:ascii="Times New Roman" w:hAnsi="Times New Roman" w:cs="Times New Roman"/>
+          <w:i/>
+          <w:iCs/>
+          <w:sz w:val="24"/>
+          <w:szCs w:val="24"/>
+        </w:rPr>
+        <w:t>mismatch</w:t>
+      </w:r>
+      <w:r>
+        <w:rPr>
+          <w:rFonts w:ascii="Times New Roman" w:hAnsi="Times New Roman" w:cs="Times New Roman"/>
+          <w:sz w:val="24"/>
+          <w:szCs w:val="24"/>
+        </w:rPr>
+        <w:t xml:space="preserve"> pada </w:t>
+      </w:r>
+      <w:r>
+        <w:rPr>
+          <w:rFonts w:ascii="Times New Roman" w:hAnsi="Times New Roman" w:cs="Times New Roman"/>
+          <w:i/>
+          <w:iCs/>
+          <w:sz w:val="24"/>
+          <w:szCs w:val="24"/>
+        </w:rPr>
+        <w:t>text</w:t>
+      </w:r>
+      <w:r>
+        <w:rPr>
+          <w:rFonts w:ascii="Times New Roman" w:hAnsi="Times New Roman" w:cs="Times New Roman"/>
+          <w:sz w:val="24"/>
+          <w:szCs w:val="24"/>
+        </w:rPr>
+        <w:t xml:space="preserve"> </w:t>
+      </w:r>
+      <w:proofErr w:type="spellStart"/>
+      <w:r>
+        <w:rPr>
+          <w:rFonts w:ascii="Times New Roman" w:hAnsi="Times New Roman" w:cs="Times New Roman"/>
+          <w:sz w:val="24"/>
+          <w:szCs w:val="24"/>
+        </w:rPr>
+        <w:t>tidak</w:t>
+      </w:r>
+      <w:proofErr w:type="spellEnd"/>
+      <w:r>
+        <w:rPr>
+          <w:rFonts w:ascii="Times New Roman" w:hAnsi="Times New Roman" w:cs="Times New Roman"/>
+          <w:sz w:val="24"/>
+          <w:szCs w:val="24"/>
+        </w:rPr>
+        <w:t xml:space="preserve"> </w:t>
+      </w:r>
+      <w:proofErr w:type="spellStart"/>
+      <w:r>
+        <w:rPr>
+          <w:rFonts w:ascii="Times New Roman" w:hAnsi="Times New Roman" w:cs="Times New Roman"/>
+          <w:sz w:val="24"/>
+          <w:szCs w:val="24"/>
+        </w:rPr>
+        <w:t>terdapat</w:t>
+      </w:r>
+      <w:proofErr w:type="spellEnd"/>
+      <w:r>
+        <w:rPr>
+          <w:rFonts w:ascii="Times New Roman" w:hAnsi="Times New Roman" w:cs="Times New Roman"/>
+          <w:sz w:val="24"/>
+          <w:szCs w:val="24"/>
+        </w:rPr>
+        <w:t xml:space="preserve"> pada </w:t>
+      </w:r>
+      <w:r>
+        <w:rPr>
+          <w:rFonts w:ascii="Times New Roman" w:hAnsi="Times New Roman" w:cs="Times New Roman"/>
+          <w:i/>
+          <w:iCs/>
+          <w:sz w:val="24"/>
+          <w:szCs w:val="24"/>
+        </w:rPr>
+        <w:t>pattern</w:t>
+      </w:r>
+      <w:r>
+        <w:rPr>
+          <w:rFonts w:ascii="Times New Roman" w:hAnsi="Times New Roman" w:cs="Times New Roman"/>
+          <w:sz w:val="24"/>
+          <w:szCs w:val="24"/>
+        </w:rPr>
+        <w:t>.</w:t>
+      </w:r>
+    </w:p>
+    <w:p>
+      <w:pPr>
+        <w:spacing w:line="360" w:lineRule="auto"/>
+        <w:ind w:left="360" w:firstLine="360"/>
+        <w:jc w:val="both"/>
+        <w:rPr>
+          <w:rFonts w:ascii="Times New Roman" w:hAnsi="Times New Roman" w:cs="Times New Roman"/>
+          <w:sz w:val="24"/>
+          <w:szCs w:val="24"/>
+        </w:rPr>
+      </w:pPr>
+      <w:r>
+        <w:rPr>
+          <w:rFonts w:ascii="Times New Roman" w:hAnsi="Times New Roman" w:cs="Times New Roman"/>
+          <w:sz w:val="24"/>
+          <w:szCs w:val="24"/>
+        </w:rPr>
+        <w:t xml:space="preserve">Sama </w:t>
+      </w:r>
+      <w:proofErr w:type="spellStart"/>
+      <w:r>
+        <w:rPr>
+          <w:rFonts w:ascii="Times New Roman" w:hAnsi="Times New Roman" w:cs="Times New Roman"/>
+          <w:sz w:val="24"/>
+          <w:szCs w:val="24"/>
+        </w:rPr>
+        <w:t>seperti</w:t>
+      </w:r>
+      <w:proofErr w:type="spellEnd"/>
+      <w:r>
+        <w:rPr>
+          <w:rFonts w:ascii="Times New Roman" w:hAnsi="Times New Roman" w:cs="Times New Roman"/>
+          <w:sz w:val="24"/>
+          <w:szCs w:val="24"/>
+        </w:rPr>
+        <w:t xml:space="preserve"> </w:t>
+      </w:r>
+      <w:proofErr w:type="spellStart"/>
+      <w:r>
+        <w:rPr>
+          <w:rFonts w:ascii="Times New Roman" w:hAnsi="Times New Roman" w:cs="Times New Roman"/>
+          <w:sz w:val="24"/>
+          <w:szCs w:val="24"/>
+        </w:rPr>
+        <w:t>algoritma</w:t>
+      </w:r>
+      <w:proofErr w:type="spellEnd"/>
+      <w:r>
+        <w:rPr>
+          <w:rFonts w:ascii="Times New Roman" w:hAnsi="Times New Roman" w:cs="Times New Roman"/>
+          <w:sz w:val="24"/>
+          <w:szCs w:val="24"/>
+        </w:rPr>
+        <w:t xml:space="preserve"> Knuth-Morris-Pratt, </w:t>
+      </w:r>
+      <w:proofErr w:type="spellStart"/>
+      <w:r>
+        <w:rPr>
+          <w:rFonts w:ascii="Times New Roman" w:hAnsi="Times New Roman" w:cs="Times New Roman"/>
+          <w:sz w:val="24"/>
+          <w:szCs w:val="24"/>
+        </w:rPr>
+        <w:t>algoritma</w:t>
+      </w:r>
+      <w:proofErr w:type="spellEnd"/>
+      <w:r>
+        <w:rPr>
+          <w:rFonts w:ascii="Times New Roman" w:hAnsi="Times New Roman" w:cs="Times New Roman"/>
+          <w:sz w:val="24"/>
+          <w:szCs w:val="24"/>
+        </w:rPr>
+        <w:t xml:space="preserve"> Boyer-Moore juga </w:t>
+      </w:r>
+      <w:proofErr w:type="spellStart"/>
+      <w:r>
+        <w:rPr>
+          <w:rFonts w:ascii="Times New Roman" w:hAnsi="Times New Roman" w:cs="Times New Roman"/>
+          <w:sz w:val="24"/>
+          <w:szCs w:val="24"/>
+        </w:rPr>
+        <w:t>membutuhkan</w:t>
+      </w:r>
+      <w:proofErr w:type="spellEnd"/>
+      <w:r>
+        <w:rPr>
+          <w:rFonts w:ascii="Times New Roman" w:hAnsi="Times New Roman" w:cs="Times New Roman"/>
+          <w:sz w:val="24"/>
+          <w:szCs w:val="24"/>
+        </w:rPr>
+        <w:t xml:space="preserve"> </w:t>
+      </w:r>
+      <w:r>
+        <w:rPr>
+          <w:rFonts w:ascii="Times New Roman" w:hAnsi="Times New Roman" w:cs="Times New Roman"/>
+          <w:i/>
+          <w:iCs/>
+          <w:sz w:val="24"/>
+          <w:szCs w:val="24"/>
+        </w:rPr>
+        <w:t>pre-processing</w:t>
+      </w:r>
+      <w:r>
+        <w:rPr>
+          <w:rFonts w:ascii="Times New Roman" w:hAnsi="Times New Roman" w:cs="Times New Roman"/>
+          <w:sz w:val="24"/>
+          <w:szCs w:val="24"/>
+        </w:rPr>
+        <w:t xml:space="preserve"> </w:t>
+      </w:r>
+      <w:proofErr w:type="spellStart"/>
+      <w:r>
+        <w:rPr>
+          <w:rFonts w:ascii="Times New Roman" w:hAnsi="Times New Roman" w:cs="Times New Roman"/>
+          <w:sz w:val="24"/>
+          <w:szCs w:val="24"/>
+        </w:rPr>
+        <w:t>untuk</w:t>
+      </w:r>
+      <w:proofErr w:type="spellEnd"/>
+      <w:r>
+        <w:rPr>
+          <w:rFonts w:ascii="Times New Roman" w:hAnsi="Times New Roman" w:cs="Times New Roman"/>
+          <w:sz w:val="24"/>
+          <w:szCs w:val="24"/>
+        </w:rPr>
+        <w:t xml:space="preserve"> </w:t>
+      </w:r>
+      <w:proofErr w:type="spellStart"/>
+      <w:r>
+        <w:rPr>
+          <w:rFonts w:ascii="Times New Roman" w:hAnsi="Times New Roman" w:cs="Times New Roman"/>
+          <w:sz w:val="24"/>
+          <w:szCs w:val="24"/>
+        </w:rPr>
+        <w:t>mendapatkan</w:t>
+      </w:r>
+      <w:proofErr w:type="spellEnd"/>
+      <w:r>
+        <w:rPr>
+          <w:rFonts w:ascii="Times New Roman" w:hAnsi="Times New Roman" w:cs="Times New Roman"/>
+          <w:sz w:val="24"/>
+          <w:szCs w:val="24"/>
+        </w:rPr>
+        <w:t xml:space="preserve"> </w:t>
+      </w:r>
+      <w:proofErr w:type="spellStart"/>
+      <w:r>
+        <w:rPr>
+          <w:rFonts w:ascii="Times New Roman" w:hAnsi="Times New Roman" w:cs="Times New Roman"/>
+          <w:sz w:val="24"/>
+          <w:szCs w:val="24"/>
+        </w:rPr>
+        <w:t>lokasi</w:t>
+      </w:r>
+      <w:proofErr w:type="spellEnd"/>
+      <w:r>
+        <w:rPr>
+          <w:rFonts w:ascii="Times New Roman" w:hAnsi="Times New Roman" w:cs="Times New Roman"/>
+          <w:sz w:val="24"/>
+          <w:szCs w:val="24"/>
+        </w:rPr>
+        <w:t xml:space="preserve"> </w:t>
+      </w:r>
+      <w:proofErr w:type="spellStart"/>
+      <w:r>
+        <w:rPr>
+          <w:rFonts w:ascii="Times New Roman" w:hAnsi="Times New Roman" w:cs="Times New Roman"/>
+          <w:sz w:val="24"/>
+          <w:szCs w:val="24"/>
+        </w:rPr>
+        <w:t>kemunculan</w:t>
+      </w:r>
+      <w:proofErr w:type="spellEnd"/>
+      <w:r>
+        <w:rPr>
+          <w:rFonts w:ascii="Times New Roman" w:hAnsi="Times New Roman" w:cs="Times New Roman"/>
+          <w:sz w:val="24"/>
+          <w:szCs w:val="24"/>
+        </w:rPr>
+        <w:t xml:space="preserve"> </w:t>
+      </w:r>
+      <w:proofErr w:type="spellStart"/>
+      <w:r>
+        <w:rPr>
+          <w:rFonts w:ascii="Times New Roman" w:hAnsi="Times New Roman" w:cs="Times New Roman"/>
+          <w:sz w:val="24"/>
+          <w:szCs w:val="24"/>
+        </w:rPr>
+        <w:t>karakter</w:t>
+      </w:r>
+      <w:proofErr w:type="spellEnd"/>
+      <w:r>
+        <w:rPr>
+          <w:rFonts w:ascii="Times New Roman" w:hAnsi="Times New Roman" w:cs="Times New Roman"/>
+          <w:sz w:val="24"/>
+          <w:szCs w:val="24"/>
+        </w:rPr>
+        <w:t xml:space="preserve"> yang </w:t>
+      </w:r>
+      <w:proofErr w:type="spellStart"/>
+      <w:r>
+        <w:rPr>
+          <w:rFonts w:ascii="Times New Roman" w:hAnsi="Times New Roman" w:cs="Times New Roman"/>
+          <w:sz w:val="24"/>
+          <w:szCs w:val="24"/>
+        </w:rPr>
+        <w:t>ada</w:t>
+      </w:r>
+      <w:proofErr w:type="spellEnd"/>
+      <w:r>
+        <w:rPr>
+          <w:rFonts w:ascii="Times New Roman" w:hAnsi="Times New Roman" w:cs="Times New Roman"/>
+          <w:sz w:val="24"/>
+          <w:szCs w:val="24"/>
+        </w:rPr>
+        <w:t xml:space="preserve"> pada </w:t>
+      </w:r>
+      <w:r>
+        <w:rPr>
+          <w:rFonts w:ascii="Times New Roman" w:hAnsi="Times New Roman" w:cs="Times New Roman"/>
+          <w:i/>
+          <w:iCs/>
+          <w:sz w:val="24"/>
+          <w:szCs w:val="24"/>
+        </w:rPr>
+        <w:t>text</w:t>
+      </w:r>
+      <w:r>
+        <w:rPr>
+          <w:rFonts w:ascii="Times New Roman" w:hAnsi="Times New Roman" w:cs="Times New Roman"/>
+          <w:sz w:val="24"/>
+          <w:szCs w:val="24"/>
+        </w:rPr>
+        <w:t>.</w:t>
+      </w:r>
+      <w:r>
+        <w:rPr>
+          <w:rFonts w:ascii="Times New Roman" w:hAnsi="Times New Roman" w:cs="Times New Roman"/>
+          <w:sz w:val="24"/>
+          <w:szCs w:val="24"/>
+        </w:rPr>
+        <w:t xml:space="preserve"> </w:t>
+      </w:r>
+      <w:r>
+        <w:rPr>
+          <w:rFonts w:ascii="Times New Roman" w:hAnsi="Times New Roman" w:cs="Times New Roman"/>
+          <w:i/>
+          <w:iCs/>
+          <w:sz w:val="24"/>
+          <w:szCs w:val="24"/>
+        </w:rPr>
+        <w:t xml:space="preserve">Pre-processing </w:t>
+      </w:r>
+      <w:r>
+        <w:rPr>
+          <w:rFonts w:ascii="Times New Roman" w:hAnsi="Times New Roman" w:cs="Times New Roman"/>
+          <w:sz w:val="24"/>
+          <w:szCs w:val="24"/>
+        </w:rPr>
+        <w:t xml:space="preserve">pada </w:t>
+      </w:r>
+      <w:proofErr w:type="spellStart"/>
+      <w:r>
+        <w:rPr>
+          <w:rFonts w:ascii="Times New Roman" w:hAnsi="Times New Roman" w:cs="Times New Roman"/>
+          <w:sz w:val="24"/>
+          <w:szCs w:val="24"/>
+        </w:rPr>
+        <w:t>algoritma</w:t>
+      </w:r>
+      <w:proofErr w:type="spellEnd"/>
+      <w:r>
+        <w:rPr>
+          <w:rFonts w:ascii="Times New Roman" w:hAnsi="Times New Roman" w:cs="Times New Roman"/>
+          <w:sz w:val="24"/>
+          <w:szCs w:val="24"/>
+        </w:rPr>
+        <w:t xml:space="preserve"> ini </w:t>
+      </w:r>
+      <w:proofErr w:type="spellStart"/>
+      <w:r>
+        <w:rPr>
+          <w:rFonts w:ascii="Times New Roman" w:hAnsi="Times New Roman" w:cs="Times New Roman"/>
+          <w:sz w:val="24"/>
+          <w:szCs w:val="24"/>
+        </w:rPr>
+        <w:t>adalah</w:t>
+      </w:r>
+      <w:proofErr w:type="spellEnd"/>
+      <w:r>
+        <w:rPr>
+          <w:rFonts w:ascii="Times New Roman" w:hAnsi="Times New Roman" w:cs="Times New Roman"/>
+          <w:sz w:val="24"/>
+          <w:szCs w:val="24"/>
+        </w:rPr>
+        <w:t xml:space="preserve"> </w:t>
+      </w:r>
+      <w:proofErr w:type="spellStart"/>
+      <w:r>
+        <w:rPr>
+          <w:rFonts w:ascii="Times New Roman" w:hAnsi="Times New Roman" w:cs="Times New Roman"/>
+          <w:sz w:val="24"/>
+          <w:szCs w:val="24"/>
+        </w:rPr>
+        <w:t>digunakan</w:t>
+      </w:r>
+      <w:proofErr w:type="spellEnd"/>
+      <w:r>
+        <w:rPr>
+          <w:rFonts w:ascii="Times New Roman" w:hAnsi="Times New Roman" w:cs="Times New Roman"/>
+          <w:sz w:val="24"/>
+          <w:szCs w:val="24"/>
+        </w:rPr>
+        <w:t xml:space="preserve"> </w:t>
+      </w:r>
+      <w:proofErr w:type="spellStart"/>
+      <w:r>
+        <w:rPr>
+          <w:rFonts w:ascii="Times New Roman" w:hAnsi="Times New Roman" w:cs="Times New Roman"/>
+          <w:sz w:val="24"/>
+          <w:szCs w:val="24"/>
+        </w:rPr>
+        <w:t>untuk</w:t>
+      </w:r>
+      <w:proofErr w:type="spellEnd"/>
+      <w:r>
+        <w:rPr>
+          <w:rFonts w:ascii="Times New Roman" w:hAnsi="Times New Roman" w:cs="Times New Roman"/>
+          <w:sz w:val="24"/>
+          <w:szCs w:val="24"/>
+        </w:rPr>
+        <w:t xml:space="preserve"> </w:t>
+      </w:r>
+      <w:proofErr w:type="spellStart"/>
+      <w:r>
+        <w:rPr>
+          <w:rFonts w:ascii="Times New Roman" w:hAnsi="Times New Roman" w:cs="Times New Roman"/>
+          <w:sz w:val="24"/>
+          <w:szCs w:val="24"/>
+        </w:rPr>
+        <w:t>mencari</w:t>
+      </w:r>
+      <w:proofErr w:type="spellEnd"/>
+      <w:r>
+        <w:rPr>
+          <w:rFonts w:ascii="Times New Roman" w:hAnsi="Times New Roman" w:cs="Times New Roman"/>
+          <w:sz w:val="24"/>
+          <w:szCs w:val="24"/>
+        </w:rPr>
+        <w:t xml:space="preserve"> </w:t>
+      </w:r>
+      <w:proofErr w:type="spellStart"/>
+      <w:r>
+        <w:rPr>
+          <w:rFonts w:ascii="Times New Roman" w:hAnsi="Times New Roman" w:cs="Times New Roman"/>
+          <w:sz w:val="24"/>
+          <w:szCs w:val="24"/>
+        </w:rPr>
+        <w:t>lokasi</w:t>
+      </w:r>
+      <w:proofErr w:type="spellEnd"/>
+      <w:r>
+        <w:rPr>
+          <w:rFonts w:ascii="Times New Roman" w:hAnsi="Times New Roman" w:cs="Times New Roman"/>
+          <w:sz w:val="24"/>
+          <w:szCs w:val="24"/>
+        </w:rPr>
+        <w:t xml:space="preserve"> </w:t>
+      </w:r>
+      <w:r>
+        <w:rPr>
+          <w:rFonts w:ascii="Times New Roman" w:hAnsi="Times New Roman" w:cs="Times New Roman"/>
+          <w:i/>
+          <w:iCs/>
+          <w:sz w:val="24"/>
+          <w:szCs w:val="24"/>
+        </w:rPr>
+        <w:t xml:space="preserve">last </w:t>
+      </w:r>
+      <w:proofErr w:type="spellStart"/>
+      <w:r>
+        <w:rPr>
+          <w:rFonts w:ascii="Times New Roman" w:hAnsi="Times New Roman" w:cs="Times New Roman"/>
+          <w:i/>
+          <w:iCs/>
+          <w:sz w:val="24"/>
+          <w:szCs w:val="24"/>
+        </w:rPr>
+        <w:t>occurance</w:t>
+      </w:r>
+      <w:proofErr w:type="spellEnd"/>
+      <w:r>
+        <w:rPr>
+          <w:rFonts w:ascii="Times New Roman" w:hAnsi="Times New Roman" w:cs="Times New Roman"/>
+          <w:sz w:val="24"/>
+          <w:szCs w:val="24"/>
+        </w:rPr>
+        <w:t xml:space="preserve"> </w:t>
+      </w:r>
+      <w:proofErr w:type="spellStart"/>
+      <w:r>
+        <w:rPr>
+          <w:rFonts w:ascii="Times New Roman" w:hAnsi="Times New Roman" w:cs="Times New Roman"/>
+          <w:sz w:val="24"/>
+          <w:szCs w:val="24"/>
+        </w:rPr>
+        <w:t>dari</w:t>
+      </w:r>
+      <w:proofErr w:type="spellEnd"/>
+      <w:r>
+        <w:rPr>
+          <w:rFonts w:ascii="Times New Roman" w:hAnsi="Times New Roman" w:cs="Times New Roman"/>
+          <w:sz w:val="24"/>
+          <w:szCs w:val="24"/>
+        </w:rPr>
+        <w:t xml:space="preserve"> </w:t>
+      </w:r>
+      <w:proofErr w:type="spellStart"/>
+      <w:r>
+        <w:rPr>
+          <w:rFonts w:ascii="Times New Roman" w:hAnsi="Times New Roman" w:cs="Times New Roman"/>
+          <w:sz w:val="24"/>
+          <w:szCs w:val="24"/>
+        </w:rPr>
+        <w:t>setiap</w:t>
+      </w:r>
+      <w:proofErr w:type="spellEnd"/>
+      <w:r>
+        <w:rPr>
+          <w:rFonts w:ascii="Times New Roman" w:hAnsi="Times New Roman" w:cs="Times New Roman"/>
+          <w:sz w:val="24"/>
+          <w:szCs w:val="24"/>
+        </w:rPr>
+        <w:t xml:space="preserve"> </w:t>
+      </w:r>
+      <w:proofErr w:type="spellStart"/>
+      <w:r>
+        <w:rPr>
+          <w:rFonts w:ascii="Times New Roman" w:hAnsi="Times New Roman" w:cs="Times New Roman"/>
+          <w:sz w:val="24"/>
+          <w:szCs w:val="24"/>
+        </w:rPr>
+        <w:t>karakter</w:t>
+      </w:r>
+      <w:proofErr w:type="spellEnd"/>
+      <w:r>
+        <w:rPr>
+          <w:rFonts w:ascii="Times New Roman" w:hAnsi="Times New Roman" w:cs="Times New Roman"/>
+          <w:sz w:val="24"/>
+          <w:szCs w:val="24"/>
+        </w:rPr>
+        <w:t xml:space="preserve"> pada </w:t>
+      </w:r>
+      <w:r>
+        <w:rPr>
+          <w:rFonts w:ascii="Times New Roman" w:hAnsi="Times New Roman" w:cs="Times New Roman"/>
+          <w:i/>
+          <w:iCs/>
+          <w:sz w:val="24"/>
+          <w:szCs w:val="24"/>
+        </w:rPr>
+        <w:t>text</w:t>
+      </w:r>
+      <w:r>
+        <w:rPr>
+          <w:rFonts w:ascii="Times New Roman" w:hAnsi="Times New Roman" w:cs="Times New Roman"/>
+          <w:sz w:val="24"/>
+          <w:szCs w:val="24"/>
+        </w:rPr>
+        <w:t xml:space="preserve">. </w:t>
+      </w:r>
+      <w:r>
+        <w:rPr>
+          <w:rFonts w:ascii="Times New Roman" w:hAnsi="Times New Roman" w:cs="Times New Roman"/>
+          <w:sz w:val="24"/>
+          <w:szCs w:val="24"/>
+        </w:rPr>
+        <w:t xml:space="preserve">Jika </w:t>
+      </w:r>
+      <w:proofErr w:type="spellStart"/>
+      <w:r>
+        <w:rPr>
+          <w:rFonts w:ascii="Times New Roman" w:hAnsi="Times New Roman" w:cs="Times New Roman"/>
+          <w:sz w:val="24"/>
+          <w:szCs w:val="24"/>
+        </w:rPr>
+        <w:t>karakter</w:t>
+      </w:r>
+      <w:proofErr w:type="spellEnd"/>
+      <w:r>
+        <w:rPr>
+          <w:rFonts w:ascii="Times New Roman" w:hAnsi="Times New Roman" w:cs="Times New Roman"/>
+          <w:sz w:val="24"/>
+          <w:szCs w:val="24"/>
+        </w:rPr>
+        <w:t xml:space="preserve"> </w:t>
+      </w:r>
+      <w:proofErr w:type="spellStart"/>
+      <w:r>
+        <w:rPr>
+          <w:rFonts w:ascii="Times New Roman" w:hAnsi="Times New Roman" w:cs="Times New Roman"/>
+          <w:sz w:val="24"/>
+          <w:szCs w:val="24"/>
+        </w:rPr>
+        <w:t>ada</w:t>
+      </w:r>
+      <w:proofErr w:type="spellEnd"/>
+      <w:r>
+        <w:rPr>
+          <w:rFonts w:ascii="Times New Roman" w:hAnsi="Times New Roman" w:cs="Times New Roman"/>
+          <w:sz w:val="24"/>
+          <w:szCs w:val="24"/>
+        </w:rPr>
+        <w:t xml:space="preserve"> pada </w:t>
+      </w:r>
+      <w:r>
+        <w:rPr>
+          <w:rFonts w:ascii="Times New Roman" w:hAnsi="Times New Roman" w:cs="Times New Roman"/>
+          <w:i/>
+          <w:iCs/>
+          <w:sz w:val="24"/>
+          <w:szCs w:val="24"/>
+        </w:rPr>
+        <w:t>pattern</w:t>
+      </w:r>
+      <w:r>
+        <w:rPr>
+          <w:rFonts w:ascii="Times New Roman" w:hAnsi="Times New Roman" w:cs="Times New Roman"/>
+          <w:sz w:val="24"/>
+          <w:szCs w:val="24"/>
+        </w:rPr>
+        <w:t xml:space="preserve">, </w:t>
+      </w:r>
+      <w:proofErr w:type="spellStart"/>
+      <w:r>
+        <w:rPr>
+          <w:rFonts w:ascii="Times New Roman" w:hAnsi="Times New Roman" w:cs="Times New Roman"/>
+          <w:sz w:val="24"/>
+          <w:szCs w:val="24"/>
+        </w:rPr>
+        <w:t>maka</w:t>
+      </w:r>
+      <w:proofErr w:type="spellEnd"/>
+      <w:r>
+        <w:rPr>
+          <w:rFonts w:ascii="Times New Roman" w:hAnsi="Times New Roman" w:cs="Times New Roman"/>
+          <w:sz w:val="24"/>
+          <w:szCs w:val="24"/>
+        </w:rPr>
+        <w:t xml:space="preserve"> </w:t>
+      </w:r>
+      <w:proofErr w:type="spellStart"/>
+      <w:r>
+        <w:rPr>
+          <w:rFonts w:ascii="Times New Roman" w:hAnsi="Times New Roman" w:cs="Times New Roman"/>
+          <w:sz w:val="24"/>
+          <w:szCs w:val="24"/>
+        </w:rPr>
+        <w:t>nilai</w:t>
+      </w:r>
+      <w:proofErr w:type="spellEnd"/>
+      <w:r>
+        <w:rPr>
+          <w:rFonts w:ascii="Times New Roman" w:hAnsi="Times New Roman" w:cs="Times New Roman"/>
+          <w:sz w:val="24"/>
+          <w:szCs w:val="24"/>
+        </w:rPr>
+        <w:t xml:space="preserve"> </w:t>
+      </w:r>
+      <w:r>
+        <w:rPr>
+          <w:rFonts w:ascii="Times New Roman" w:hAnsi="Times New Roman" w:cs="Times New Roman"/>
+          <w:i/>
+          <w:iCs/>
+          <w:sz w:val="24"/>
+          <w:szCs w:val="24"/>
+        </w:rPr>
+        <w:t xml:space="preserve">last </w:t>
+      </w:r>
+      <w:proofErr w:type="spellStart"/>
+      <w:r>
+        <w:rPr>
+          <w:rFonts w:ascii="Times New Roman" w:hAnsi="Times New Roman" w:cs="Times New Roman"/>
+          <w:i/>
+          <w:iCs/>
+          <w:sz w:val="24"/>
+          <w:szCs w:val="24"/>
+        </w:rPr>
+        <w:t>occurance</w:t>
+      </w:r>
+      <w:r>
+        <w:rPr>
+          <w:rFonts w:ascii="Times New Roman" w:hAnsi="Times New Roman" w:cs="Times New Roman"/>
+          <w:sz w:val="24"/>
+          <w:szCs w:val="24"/>
+        </w:rPr>
+        <w:t>nya</w:t>
+      </w:r>
+      <w:proofErr w:type="spellEnd"/>
+      <w:r>
+        <w:rPr>
+          <w:rFonts w:ascii="Times New Roman" w:hAnsi="Times New Roman" w:cs="Times New Roman"/>
+          <w:sz w:val="24"/>
+          <w:szCs w:val="24"/>
+        </w:rPr>
+        <w:t xml:space="preserve"> </w:t>
+      </w:r>
+      <w:proofErr w:type="spellStart"/>
+      <w:r>
+        <w:rPr>
+          <w:rFonts w:ascii="Times New Roman" w:hAnsi="Times New Roman" w:cs="Times New Roman"/>
+          <w:sz w:val="24"/>
+          <w:szCs w:val="24"/>
+        </w:rPr>
+        <w:t>adalah</w:t>
+      </w:r>
+      <w:proofErr w:type="spellEnd"/>
+      <w:r>
+        <w:rPr>
+          <w:rFonts w:ascii="Times New Roman" w:hAnsi="Times New Roman" w:cs="Times New Roman"/>
+          <w:sz w:val="24"/>
+          <w:szCs w:val="24"/>
+        </w:rPr>
+        <w:t xml:space="preserve"> </w:t>
+      </w:r>
+      <w:proofErr w:type="spellStart"/>
+      <w:r>
+        <w:rPr>
+          <w:rFonts w:ascii="Times New Roman" w:hAnsi="Times New Roman" w:cs="Times New Roman"/>
+          <w:sz w:val="24"/>
+          <w:szCs w:val="24"/>
+        </w:rPr>
+        <w:lastRenderedPageBreak/>
+        <w:t>indeks</w:t>
+      </w:r>
+      <w:proofErr w:type="spellEnd"/>
+      <w:r>
+        <w:rPr>
+          <w:rFonts w:ascii="Times New Roman" w:hAnsi="Times New Roman" w:cs="Times New Roman"/>
+          <w:sz w:val="24"/>
+          <w:szCs w:val="24"/>
+        </w:rPr>
+        <w:t xml:space="preserve"> </w:t>
+      </w:r>
+      <w:proofErr w:type="spellStart"/>
+      <w:r>
+        <w:rPr>
+          <w:rFonts w:ascii="Times New Roman" w:hAnsi="Times New Roman" w:cs="Times New Roman"/>
+          <w:sz w:val="24"/>
+          <w:szCs w:val="24"/>
+        </w:rPr>
+        <w:t>terbesar</w:t>
+      </w:r>
+      <w:proofErr w:type="spellEnd"/>
+      <w:r>
+        <w:rPr>
+          <w:rFonts w:ascii="Times New Roman" w:hAnsi="Times New Roman" w:cs="Times New Roman"/>
+          <w:sz w:val="24"/>
+          <w:szCs w:val="24"/>
+        </w:rPr>
+        <w:t xml:space="preserve"> </w:t>
+      </w:r>
+      <w:proofErr w:type="spellStart"/>
+      <w:r>
+        <w:rPr>
+          <w:rFonts w:ascii="Times New Roman" w:hAnsi="Times New Roman" w:cs="Times New Roman"/>
+          <w:sz w:val="24"/>
+          <w:szCs w:val="24"/>
+        </w:rPr>
+        <w:t>kemunculan</w:t>
+      </w:r>
+      <w:proofErr w:type="spellEnd"/>
+      <w:r>
+        <w:rPr>
+          <w:rFonts w:ascii="Times New Roman" w:hAnsi="Times New Roman" w:cs="Times New Roman"/>
+          <w:sz w:val="24"/>
+          <w:szCs w:val="24"/>
+        </w:rPr>
+        <w:t xml:space="preserve"> </w:t>
+      </w:r>
+      <w:proofErr w:type="spellStart"/>
+      <w:r>
+        <w:rPr>
+          <w:rFonts w:ascii="Times New Roman" w:hAnsi="Times New Roman" w:cs="Times New Roman"/>
+          <w:sz w:val="24"/>
+          <w:szCs w:val="24"/>
+        </w:rPr>
+        <w:t>karakter</w:t>
+      </w:r>
+      <w:proofErr w:type="spellEnd"/>
+      <w:r>
+        <w:rPr>
+          <w:rFonts w:ascii="Times New Roman" w:hAnsi="Times New Roman" w:cs="Times New Roman"/>
+          <w:sz w:val="24"/>
+          <w:szCs w:val="24"/>
+        </w:rPr>
+        <w:t xml:space="preserve"> </w:t>
+      </w:r>
+      <w:proofErr w:type="spellStart"/>
+      <w:r>
+        <w:rPr>
+          <w:rFonts w:ascii="Times New Roman" w:hAnsi="Times New Roman" w:cs="Times New Roman"/>
+          <w:sz w:val="24"/>
+          <w:szCs w:val="24"/>
+        </w:rPr>
+        <w:t>tersebut</w:t>
+      </w:r>
+      <w:proofErr w:type="spellEnd"/>
+      <w:r>
+        <w:rPr>
+          <w:rFonts w:ascii="Times New Roman" w:hAnsi="Times New Roman" w:cs="Times New Roman"/>
+          <w:sz w:val="24"/>
+          <w:szCs w:val="24"/>
+        </w:rPr>
+        <w:t xml:space="preserve"> pada </w:t>
+      </w:r>
+      <w:r>
+        <w:rPr>
+          <w:rFonts w:ascii="Times New Roman" w:hAnsi="Times New Roman" w:cs="Times New Roman"/>
+          <w:i/>
+          <w:iCs/>
+          <w:sz w:val="24"/>
+          <w:szCs w:val="24"/>
+        </w:rPr>
+        <w:t xml:space="preserve">pattern </w:t>
+      </w:r>
+      <w:r>
+        <w:rPr>
+          <w:rFonts w:ascii="Times New Roman" w:hAnsi="Times New Roman" w:cs="Times New Roman"/>
+          <w:sz w:val="24"/>
+          <w:szCs w:val="24"/>
+        </w:rPr>
+        <w:t xml:space="preserve">P, </w:t>
+      </w:r>
+      <w:proofErr w:type="spellStart"/>
+      <w:r>
+        <w:rPr>
+          <w:rFonts w:ascii="Times New Roman" w:hAnsi="Times New Roman" w:cs="Times New Roman"/>
+          <w:sz w:val="24"/>
+          <w:szCs w:val="24"/>
+        </w:rPr>
+        <w:t>namun</w:t>
+      </w:r>
+      <w:proofErr w:type="spellEnd"/>
+      <w:r>
+        <w:rPr>
+          <w:rFonts w:ascii="Times New Roman" w:hAnsi="Times New Roman" w:cs="Times New Roman"/>
+          <w:sz w:val="24"/>
+          <w:szCs w:val="24"/>
+        </w:rPr>
+        <w:t xml:space="preserve"> </w:t>
+      </w:r>
+      <w:proofErr w:type="spellStart"/>
+      <w:r>
+        <w:rPr>
+          <w:rFonts w:ascii="Times New Roman" w:hAnsi="Times New Roman" w:cs="Times New Roman"/>
+          <w:sz w:val="24"/>
+          <w:szCs w:val="24"/>
+        </w:rPr>
+        <w:t>jika</w:t>
+      </w:r>
+      <w:proofErr w:type="spellEnd"/>
+      <w:r>
+        <w:rPr>
+          <w:rFonts w:ascii="Times New Roman" w:hAnsi="Times New Roman" w:cs="Times New Roman"/>
+          <w:sz w:val="24"/>
+          <w:szCs w:val="24"/>
+        </w:rPr>
+        <w:t xml:space="preserve"> </w:t>
+      </w:r>
+      <w:proofErr w:type="spellStart"/>
+      <w:r>
+        <w:rPr>
+          <w:rFonts w:ascii="Times New Roman" w:hAnsi="Times New Roman" w:cs="Times New Roman"/>
+          <w:sz w:val="24"/>
+          <w:szCs w:val="24"/>
+        </w:rPr>
+        <w:t>tidak</w:t>
+      </w:r>
+      <w:proofErr w:type="spellEnd"/>
+      <w:r>
+        <w:rPr>
+          <w:rFonts w:ascii="Times New Roman" w:hAnsi="Times New Roman" w:cs="Times New Roman"/>
+          <w:sz w:val="24"/>
+          <w:szCs w:val="24"/>
+        </w:rPr>
+        <w:t xml:space="preserve"> </w:t>
+      </w:r>
+      <w:proofErr w:type="spellStart"/>
+      <w:r>
+        <w:rPr>
+          <w:rFonts w:ascii="Times New Roman" w:hAnsi="Times New Roman" w:cs="Times New Roman"/>
+          <w:sz w:val="24"/>
+          <w:szCs w:val="24"/>
+        </w:rPr>
+        <w:t>ditemukan</w:t>
+      </w:r>
+      <w:proofErr w:type="spellEnd"/>
+      <w:r>
+        <w:rPr>
+          <w:rFonts w:ascii="Times New Roman" w:hAnsi="Times New Roman" w:cs="Times New Roman"/>
+          <w:sz w:val="24"/>
+          <w:szCs w:val="24"/>
+        </w:rPr>
+        <w:t xml:space="preserve">, </w:t>
+      </w:r>
+      <w:proofErr w:type="spellStart"/>
+      <w:r>
+        <w:rPr>
+          <w:rFonts w:ascii="Times New Roman" w:hAnsi="Times New Roman" w:cs="Times New Roman"/>
+          <w:sz w:val="24"/>
+          <w:szCs w:val="24"/>
+        </w:rPr>
+        <w:t>maka</w:t>
+      </w:r>
+      <w:proofErr w:type="spellEnd"/>
+      <w:r>
+        <w:rPr>
+          <w:rFonts w:ascii="Times New Roman" w:hAnsi="Times New Roman" w:cs="Times New Roman"/>
+          <w:sz w:val="24"/>
+          <w:szCs w:val="24"/>
+        </w:rPr>
+        <w:t xml:space="preserve"> </w:t>
+      </w:r>
+      <w:proofErr w:type="spellStart"/>
+      <w:r>
+        <w:rPr>
+          <w:rFonts w:ascii="Times New Roman" w:hAnsi="Times New Roman" w:cs="Times New Roman"/>
+          <w:sz w:val="24"/>
+          <w:szCs w:val="24"/>
+        </w:rPr>
+        <w:t>nilai</w:t>
+      </w:r>
+      <w:proofErr w:type="spellEnd"/>
+      <w:r>
+        <w:rPr>
+          <w:rFonts w:ascii="Times New Roman" w:hAnsi="Times New Roman" w:cs="Times New Roman"/>
+          <w:sz w:val="24"/>
+          <w:szCs w:val="24"/>
+        </w:rPr>
+        <w:t xml:space="preserve"> </w:t>
+      </w:r>
+      <w:r>
+        <w:rPr>
+          <w:rFonts w:ascii="Times New Roman" w:hAnsi="Times New Roman" w:cs="Times New Roman"/>
+          <w:i/>
+          <w:iCs/>
+          <w:sz w:val="24"/>
+          <w:szCs w:val="24"/>
+        </w:rPr>
+        <w:t xml:space="preserve">last </w:t>
+      </w:r>
+      <w:proofErr w:type="spellStart"/>
+      <w:r>
+        <w:rPr>
+          <w:rFonts w:ascii="Times New Roman" w:hAnsi="Times New Roman" w:cs="Times New Roman"/>
+          <w:i/>
+          <w:iCs/>
+          <w:sz w:val="24"/>
+          <w:szCs w:val="24"/>
+        </w:rPr>
+        <w:t>occurance</w:t>
+      </w:r>
+      <w:r>
+        <w:rPr>
+          <w:rFonts w:ascii="Times New Roman" w:hAnsi="Times New Roman" w:cs="Times New Roman"/>
+          <w:sz w:val="24"/>
+          <w:szCs w:val="24"/>
+        </w:rPr>
+        <w:t>nya</w:t>
+      </w:r>
+      <w:proofErr w:type="spellEnd"/>
+      <w:r>
+        <w:rPr>
+          <w:rFonts w:ascii="Times New Roman" w:hAnsi="Times New Roman" w:cs="Times New Roman"/>
+          <w:sz w:val="24"/>
+          <w:szCs w:val="24"/>
+        </w:rPr>
+        <w:t xml:space="preserve"> </w:t>
+      </w:r>
+      <w:proofErr w:type="spellStart"/>
+      <w:r>
+        <w:rPr>
+          <w:rFonts w:ascii="Times New Roman" w:hAnsi="Times New Roman" w:cs="Times New Roman"/>
+          <w:sz w:val="24"/>
+          <w:szCs w:val="24"/>
+        </w:rPr>
+        <w:t>adalah</w:t>
+      </w:r>
+      <w:proofErr w:type="spellEnd"/>
+      <w:r>
+        <w:rPr>
+          <w:rFonts w:ascii="Times New Roman" w:hAnsi="Times New Roman" w:cs="Times New Roman"/>
+          <w:sz w:val="24"/>
+          <w:szCs w:val="24"/>
+        </w:rPr>
+        <w:t xml:space="preserve"> -1. </w:t>
+      </w:r>
+      <w:proofErr w:type="spellStart"/>
+      <w:r>
+        <w:rPr>
+          <w:rFonts w:ascii="Times New Roman" w:hAnsi="Times New Roman" w:cs="Times New Roman"/>
+          <w:sz w:val="24"/>
+          <w:szCs w:val="24"/>
+        </w:rPr>
+        <w:t>Contoh</w:t>
+      </w:r>
+      <w:proofErr w:type="spellEnd"/>
+      <w:r>
+        <w:rPr>
+          <w:rFonts w:ascii="Times New Roman" w:hAnsi="Times New Roman" w:cs="Times New Roman"/>
+          <w:sz w:val="24"/>
+          <w:szCs w:val="24"/>
+        </w:rPr>
+        <w:t xml:space="preserve"> </w:t>
+      </w:r>
+      <w:proofErr w:type="spellStart"/>
+      <w:r>
+        <w:rPr>
+          <w:rFonts w:ascii="Times New Roman" w:hAnsi="Times New Roman" w:cs="Times New Roman"/>
+          <w:sz w:val="24"/>
+          <w:szCs w:val="24"/>
+        </w:rPr>
+        <w:t>mencari</w:t>
+      </w:r>
+      <w:proofErr w:type="spellEnd"/>
+      <w:r>
+        <w:rPr>
+          <w:rFonts w:ascii="Times New Roman" w:hAnsi="Times New Roman" w:cs="Times New Roman"/>
+          <w:sz w:val="24"/>
+          <w:szCs w:val="24"/>
+        </w:rPr>
+        <w:t xml:space="preserve"> </w:t>
+      </w:r>
+      <w:proofErr w:type="spellStart"/>
+      <w:r>
+        <w:rPr>
+          <w:rFonts w:ascii="Times New Roman" w:hAnsi="Times New Roman" w:cs="Times New Roman"/>
+          <w:sz w:val="24"/>
+          <w:szCs w:val="24"/>
+        </w:rPr>
+        <w:t>nilai</w:t>
+      </w:r>
+      <w:proofErr w:type="spellEnd"/>
+      <w:r>
+        <w:rPr>
+          <w:rFonts w:ascii="Times New Roman" w:hAnsi="Times New Roman" w:cs="Times New Roman"/>
+          <w:sz w:val="24"/>
+          <w:szCs w:val="24"/>
+        </w:rPr>
+        <w:t xml:space="preserve"> </w:t>
+      </w:r>
+      <w:r>
+        <w:rPr>
+          <w:rFonts w:ascii="Times New Roman" w:hAnsi="Times New Roman" w:cs="Times New Roman"/>
+          <w:i/>
+          <w:iCs/>
+          <w:sz w:val="24"/>
+          <w:szCs w:val="24"/>
+        </w:rPr>
+        <w:t xml:space="preserve">last </w:t>
+      </w:r>
+      <w:proofErr w:type="spellStart"/>
+      <w:r>
+        <w:rPr>
+          <w:rFonts w:ascii="Times New Roman" w:hAnsi="Times New Roman" w:cs="Times New Roman"/>
+          <w:i/>
+          <w:iCs/>
+          <w:sz w:val="24"/>
+          <w:szCs w:val="24"/>
+        </w:rPr>
+        <w:t>occurance</w:t>
+      </w:r>
+      <w:proofErr w:type="spellEnd"/>
+      <w:r>
+        <w:rPr>
+          <w:rFonts w:ascii="Times New Roman" w:hAnsi="Times New Roman" w:cs="Times New Roman"/>
+          <w:sz w:val="24"/>
+          <w:szCs w:val="24"/>
+        </w:rPr>
+        <w:t xml:space="preserve"> </w:t>
+      </w:r>
+      <w:proofErr w:type="spellStart"/>
+      <w:r>
+        <w:rPr>
+          <w:rFonts w:ascii="Times New Roman" w:hAnsi="Times New Roman" w:cs="Times New Roman"/>
+          <w:sz w:val="24"/>
+          <w:szCs w:val="24"/>
+        </w:rPr>
+        <w:t>adalah</w:t>
+      </w:r>
+      <w:proofErr w:type="spellEnd"/>
+      <w:r>
+        <w:rPr>
+          <w:rFonts w:ascii="Times New Roman" w:hAnsi="Times New Roman" w:cs="Times New Roman"/>
+          <w:sz w:val="24"/>
+          <w:szCs w:val="24"/>
+        </w:rPr>
+        <w:t xml:space="preserve"> </w:t>
+      </w:r>
+      <w:proofErr w:type="spellStart"/>
+      <w:r>
+        <w:rPr>
+          <w:rFonts w:ascii="Times New Roman" w:hAnsi="Times New Roman" w:cs="Times New Roman"/>
+          <w:sz w:val="24"/>
+          <w:szCs w:val="24"/>
+        </w:rPr>
+        <w:t>sebagai</w:t>
+      </w:r>
+      <w:proofErr w:type="spellEnd"/>
+      <w:r>
+        <w:rPr>
+          <w:rFonts w:ascii="Times New Roman" w:hAnsi="Times New Roman" w:cs="Times New Roman"/>
+          <w:sz w:val="24"/>
+          <w:szCs w:val="24"/>
+        </w:rPr>
+        <w:t xml:space="preserve"> </w:t>
+      </w:r>
+      <w:proofErr w:type="spellStart"/>
+      <w:proofErr w:type="gramStart"/>
+      <w:r>
+        <w:rPr>
+          <w:rFonts w:ascii="Times New Roman" w:hAnsi="Times New Roman" w:cs="Times New Roman"/>
+          <w:sz w:val="24"/>
+          <w:szCs w:val="24"/>
+        </w:rPr>
+        <w:t>berikut</w:t>
+      </w:r>
+      <w:proofErr w:type="spellEnd"/>
+      <w:r>
+        <w:rPr>
+          <w:rFonts w:ascii="Times New Roman" w:hAnsi="Times New Roman" w:cs="Times New Roman"/>
+          <w:sz w:val="24"/>
+          <w:szCs w:val="24"/>
+        </w:rPr>
+        <w:t xml:space="preserve"> :</w:t>
+      </w:r>
+      <w:proofErr w:type="gramEnd"/>
+      <w:r>
+        <w:rPr>
+          <w:rFonts w:ascii="Times New Roman" w:hAnsi="Times New Roman" w:cs="Times New Roman"/>
+          <w:sz w:val="24"/>
+          <w:szCs w:val="24"/>
+        </w:rPr>
+        <w:t xml:space="preserve"> </w:t>
+      </w:r>
+    </w:p>
+    <w:p>
+      <w:pPr>
+        <w:spacing w:line="360" w:lineRule="auto"/>
+        <w:jc w:val="center"/>
+        <w:rPr>
+          <w:rFonts w:ascii="Times New Roman" w:hAnsi="Times New Roman" w:cs="Times New Roman"/>
+          <w:sz w:val="24"/>
+          <w:szCs w:val="24"/>
+        </w:rPr>
+      </w:pPr>
+      <w:r>
+        <w:rPr>
+          <w:noProof/>
+        </w:rPr>
+        <w:drawing>
+          <wp:inline distT="0" distB="0" distL="0" distR="0" wp14:anchorId="206E0B9B" wp14:editId="602D08B3">
+            <wp:extent cx="4503420" cy="2585618"/>
+            <wp:effectExtent l="0" t="0" r="0" b="5715"/>
+            <wp:docPr id="3" name="Picture 3"/>
+            <wp:cNvGraphicFramePr>
+              <a:graphicFrameLocks xmlns:a="http://schemas.openxmlformats.org/drawingml/2006/main" noChangeAspect="1"/>
+            </wp:cNvGraphicFramePr>
+            <a:graphic xmlns:a="http://schemas.openxmlformats.org/drawingml/2006/main">
+              <a:graphicData uri="http://schemas.openxmlformats.org/drawingml/2006/picture">
+                <pic:pic xmlns:pic="http://schemas.openxmlformats.org/drawingml/2006/picture">
+                  <pic:nvPicPr>
+                    <pic:cNvPr id="1" name=""/>
+                    <pic:cNvPicPr/>
+                  </pic:nvPicPr>
+                  <pic:blipFill>
+                    <a:blip r:embed="rId8"/>
+                    <a:stretch>
+                      <a:fillRect/>
+                    </a:stretch>
+                  </pic:blipFill>
+                  <pic:spPr>
+                    <a:xfrm>
+                      <a:off x="0" y="0"/>
+                      <a:ext cx="4517782" cy="2593864"/>
+                    </a:xfrm>
+                    <a:prstGeom prst="rect">
+                      <a:avLst/>
+                    </a:prstGeom>
+                  </pic:spPr>
+                </pic:pic>
+              </a:graphicData>
+            </a:graphic>
+          </wp:inline>
+        </w:drawing>
+      </w:r>
+    </w:p>
+    <w:p>
+      <w:pPr>
+        <w:spacing w:line="360" w:lineRule="auto"/>
+        <w:ind w:left="426" w:firstLine="283"/>
+        <w:jc w:val="both"/>
+        <w:rPr>
+          <w:rFonts w:ascii="Times New Roman" w:hAnsi="Times New Roman" w:cs="Times New Roman"/>
+          <w:sz w:val="24"/>
+          <w:szCs w:val="24"/>
+        </w:rPr>
+      </w:pPr>
+      <w:r>
+        <w:rPr>
+          <w:rFonts w:ascii="Times New Roman" w:hAnsi="Times New Roman" w:cs="Times New Roman"/>
+          <w:sz w:val="24"/>
+          <w:szCs w:val="24"/>
+        </w:rPr>
+        <w:tab/>
+      </w:r>
+      <w:r>
+        <w:rPr>
+          <w:rFonts w:ascii="Times New Roman" w:hAnsi="Times New Roman" w:cs="Times New Roman"/>
+          <w:i/>
+          <w:iCs/>
+          <w:sz w:val="24"/>
+          <w:szCs w:val="24"/>
+        </w:rPr>
+        <w:t xml:space="preserve">Last </w:t>
+      </w:r>
+      <w:proofErr w:type="spellStart"/>
+      <w:r>
+        <w:rPr>
+          <w:rFonts w:ascii="Times New Roman" w:hAnsi="Times New Roman" w:cs="Times New Roman"/>
+          <w:i/>
+          <w:iCs/>
+          <w:sz w:val="24"/>
+          <w:szCs w:val="24"/>
+        </w:rPr>
+        <w:t>occurance</w:t>
+      </w:r>
+      <w:proofErr w:type="spellEnd"/>
+      <w:r>
+        <w:rPr>
+          <w:rFonts w:ascii="Times New Roman" w:hAnsi="Times New Roman" w:cs="Times New Roman"/>
+          <w:i/>
+          <w:iCs/>
+          <w:sz w:val="24"/>
+          <w:szCs w:val="24"/>
+        </w:rPr>
+        <w:t xml:space="preserve"> </w:t>
+      </w:r>
+      <w:r>
+        <w:rPr>
+          <w:rFonts w:ascii="Times New Roman" w:hAnsi="Times New Roman" w:cs="Times New Roman"/>
+          <w:sz w:val="24"/>
+          <w:szCs w:val="24"/>
+        </w:rPr>
+        <w:t xml:space="preserve">ini </w:t>
+      </w:r>
+      <w:proofErr w:type="spellStart"/>
+      <w:r>
+        <w:rPr>
+          <w:rFonts w:ascii="Times New Roman" w:hAnsi="Times New Roman" w:cs="Times New Roman"/>
+          <w:sz w:val="24"/>
+          <w:szCs w:val="24"/>
+        </w:rPr>
+        <w:t>berguna</w:t>
+      </w:r>
+      <w:proofErr w:type="spellEnd"/>
+      <w:r>
+        <w:rPr>
+          <w:rFonts w:ascii="Times New Roman" w:hAnsi="Times New Roman" w:cs="Times New Roman"/>
+          <w:sz w:val="24"/>
+          <w:szCs w:val="24"/>
+        </w:rPr>
+        <w:t xml:space="preserve"> </w:t>
+      </w:r>
+      <w:proofErr w:type="spellStart"/>
+      <w:r>
+        <w:rPr>
+          <w:rFonts w:ascii="Times New Roman" w:hAnsi="Times New Roman" w:cs="Times New Roman"/>
+          <w:sz w:val="24"/>
+          <w:szCs w:val="24"/>
+        </w:rPr>
+        <w:t>untuk</w:t>
+      </w:r>
+      <w:proofErr w:type="spellEnd"/>
+      <w:r>
+        <w:rPr>
+          <w:rFonts w:ascii="Times New Roman" w:hAnsi="Times New Roman" w:cs="Times New Roman"/>
+          <w:sz w:val="24"/>
+          <w:szCs w:val="24"/>
+        </w:rPr>
+        <w:t xml:space="preserve"> </w:t>
+      </w:r>
+      <w:proofErr w:type="spellStart"/>
+      <w:r>
+        <w:rPr>
+          <w:rFonts w:ascii="Times New Roman" w:hAnsi="Times New Roman" w:cs="Times New Roman"/>
+          <w:sz w:val="24"/>
+          <w:szCs w:val="24"/>
+        </w:rPr>
+        <w:t>menentukan</w:t>
+      </w:r>
+      <w:proofErr w:type="spellEnd"/>
+      <w:r>
+        <w:rPr>
+          <w:rFonts w:ascii="Times New Roman" w:hAnsi="Times New Roman" w:cs="Times New Roman"/>
+          <w:sz w:val="24"/>
+          <w:szCs w:val="24"/>
+        </w:rPr>
+        <w:t xml:space="preserve"> </w:t>
+      </w:r>
+      <w:proofErr w:type="spellStart"/>
+      <w:r>
+        <w:rPr>
+          <w:rFonts w:ascii="Times New Roman" w:hAnsi="Times New Roman" w:cs="Times New Roman"/>
+          <w:sz w:val="24"/>
+          <w:szCs w:val="24"/>
+        </w:rPr>
+        <w:t>berapa</w:t>
+      </w:r>
+      <w:proofErr w:type="spellEnd"/>
+      <w:r>
+        <w:rPr>
+          <w:rFonts w:ascii="Times New Roman" w:hAnsi="Times New Roman" w:cs="Times New Roman"/>
+          <w:sz w:val="24"/>
+          <w:szCs w:val="24"/>
+        </w:rPr>
+        <w:t xml:space="preserve"> </w:t>
+      </w:r>
+      <w:proofErr w:type="spellStart"/>
+      <w:r>
+        <w:rPr>
+          <w:rFonts w:ascii="Times New Roman" w:hAnsi="Times New Roman" w:cs="Times New Roman"/>
+          <w:sz w:val="24"/>
+          <w:szCs w:val="24"/>
+        </w:rPr>
+        <w:t>banyak</w:t>
+      </w:r>
+      <w:proofErr w:type="spellEnd"/>
+      <w:r>
+        <w:rPr>
+          <w:rFonts w:ascii="Times New Roman" w:hAnsi="Times New Roman" w:cs="Times New Roman"/>
+          <w:sz w:val="24"/>
+          <w:szCs w:val="24"/>
+        </w:rPr>
+        <w:t xml:space="preserve"> </w:t>
+      </w:r>
+      <w:proofErr w:type="spellStart"/>
+      <w:r>
+        <w:rPr>
+          <w:rFonts w:ascii="Times New Roman" w:hAnsi="Times New Roman" w:cs="Times New Roman"/>
+          <w:sz w:val="24"/>
+          <w:szCs w:val="24"/>
+        </w:rPr>
+        <w:t>pergeseran</w:t>
+      </w:r>
+      <w:proofErr w:type="spellEnd"/>
+      <w:r>
+        <w:rPr>
+          <w:rFonts w:ascii="Times New Roman" w:hAnsi="Times New Roman" w:cs="Times New Roman"/>
+          <w:sz w:val="24"/>
+          <w:szCs w:val="24"/>
+        </w:rPr>
+        <w:t xml:space="preserve"> yang </w:t>
+      </w:r>
+      <w:proofErr w:type="spellStart"/>
+      <w:r>
+        <w:rPr>
+          <w:rFonts w:ascii="Times New Roman" w:hAnsi="Times New Roman" w:cs="Times New Roman"/>
+          <w:sz w:val="24"/>
+          <w:szCs w:val="24"/>
+        </w:rPr>
+        <w:t>akan</w:t>
+      </w:r>
+      <w:proofErr w:type="spellEnd"/>
+      <w:r>
+        <w:rPr>
+          <w:rFonts w:ascii="Times New Roman" w:hAnsi="Times New Roman" w:cs="Times New Roman"/>
+          <w:sz w:val="24"/>
+          <w:szCs w:val="24"/>
+        </w:rPr>
+        <w:t xml:space="preserve"> </w:t>
+      </w:r>
+      <w:proofErr w:type="spellStart"/>
+      <w:r>
+        <w:rPr>
+          <w:rFonts w:ascii="Times New Roman" w:hAnsi="Times New Roman" w:cs="Times New Roman"/>
+          <w:sz w:val="24"/>
+          <w:szCs w:val="24"/>
+        </w:rPr>
+        <w:t>dilakukan</w:t>
+      </w:r>
+      <w:proofErr w:type="spellEnd"/>
+      <w:r>
+        <w:rPr>
+          <w:rFonts w:ascii="Times New Roman" w:hAnsi="Times New Roman" w:cs="Times New Roman"/>
+          <w:sz w:val="24"/>
+          <w:szCs w:val="24"/>
+        </w:rPr>
+        <w:t xml:space="preserve">. </w:t>
+      </w:r>
+      <w:proofErr w:type="spellStart"/>
+      <w:r>
+        <w:rPr>
+          <w:rFonts w:ascii="Times New Roman" w:hAnsi="Times New Roman" w:cs="Times New Roman"/>
+          <w:sz w:val="24"/>
+          <w:szCs w:val="24"/>
+        </w:rPr>
+        <w:t>Misalkan</w:t>
+      </w:r>
+      <w:proofErr w:type="spellEnd"/>
+      <w:r>
+        <w:rPr>
+          <w:rFonts w:ascii="Times New Roman" w:hAnsi="Times New Roman" w:cs="Times New Roman"/>
+          <w:sz w:val="24"/>
+          <w:szCs w:val="24"/>
+        </w:rPr>
+        <w:t xml:space="preserve"> </w:t>
+      </w:r>
+      <w:r>
+        <w:rPr>
+          <w:rFonts w:ascii="Times New Roman" w:hAnsi="Times New Roman" w:cs="Times New Roman"/>
+          <w:i/>
+          <w:iCs/>
+          <w:sz w:val="24"/>
+          <w:szCs w:val="24"/>
+        </w:rPr>
+        <w:t>mismatch</w:t>
+      </w:r>
+      <w:r>
+        <w:rPr>
+          <w:rFonts w:ascii="Times New Roman" w:hAnsi="Times New Roman" w:cs="Times New Roman"/>
+          <w:sz w:val="24"/>
+          <w:szCs w:val="24"/>
+        </w:rPr>
+        <w:t xml:space="preserve"> </w:t>
+      </w:r>
+      <w:proofErr w:type="spellStart"/>
+      <w:r>
+        <w:rPr>
+          <w:rFonts w:ascii="Times New Roman" w:hAnsi="Times New Roman" w:cs="Times New Roman"/>
+          <w:sz w:val="24"/>
+          <w:szCs w:val="24"/>
+        </w:rPr>
+        <w:t>terjadi</w:t>
+      </w:r>
+      <w:proofErr w:type="spellEnd"/>
+      <w:r>
+        <w:rPr>
+          <w:rFonts w:ascii="Times New Roman" w:hAnsi="Times New Roman" w:cs="Times New Roman"/>
+          <w:sz w:val="24"/>
+          <w:szCs w:val="24"/>
+        </w:rPr>
+        <w:t xml:space="preserve"> pada </w:t>
+      </w:r>
+      <w:proofErr w:type="spellStart"/>
+      <w:r>
+        <w:rPr>
+          <w:rFonts w:ascii="Times New Roman" w:hAnsi="Times New Roman" w:cs="Times New Roman"/>
+          <w:sz w:val="24"/>
+          <w:szCs w:val="24"/>
+        </w:rPr>
+        <w:t>karakter</w:t>
+      </w:r>
+      <w:proofErr w:type="spellEnd"/>
+      <w:r>
+        <w:rPr>
+          <w:rFonts w:ascii="Times New Roman" w:hAnsi="Times New Roman" w:cs="Times New Roman"/>
+          <w:sz w:val="24"/>
+          <w:szCs w:val="24"/>
+        </w:rPr>
+        <w:t xml:space="preserve"> X. </w:t>
+      </w:r>
+      <w:proofErr w:type="spellStart"/>
+      <w:r>
+        <w:rPr>
+          <w:rFonts w:ascii="Times New Roman" w:hAnsi="Times New Roman" w:cs="Times New Roman"/>
+          <w:sz w:val="24"/>
+          <w:szCs w:val="24"/>
+        </w:rPr>
+        <w:t>Karakter</w:t>
+      </w:r>
+      <w:proofErr w:type="spellEnd"/>
+      <w:r>
+        <w:rPr>
+          <w:rFonts w:ascii="Times New Roman" w:hAnsi="Times New Roman" w:cs="Times New Roman"/>
+          <w:sz w:val="24"/>
+          <w:szCs w:val="24"/>
+        </w:rPr>
+        <w:t xml:space="preserve"> X </w:t>
+      </w:r>
+      <w:proofErr w:type="spellStart"/>
+      <w:r>
+        <w:rPr>
+          <w:rFonts w:ascii="Times New Roman" w:hAnsi="Times New Roman" w:cs="Times New Roman"/>
+          <w:sz w:val="24"/>
+          <w:szCs w:val="24"/>
+        </w:rPr>
+        <w:t>akan</w:t>
+      </w:r>
+      <w:proofErr w:type="spellEnd"/>
+      <w:r>
+        <w:rPr>
+          <w:rFonts w:ascii="Times New Roman" w:hAnsi="Times New Roman" w:cs="Times New Roman"/>
+          <w:sz w:val="24"/>
+          <w:szCs w:val="24"/>
+        </w:rPr>
+        <w:t xml:space="preserve"> </w:t>
+      </w:r>
+      <w:proofErr w:type="spellStart"/>
+      <w:r>
+        <w:rPr>
+          <w:rFonts w:ascii="Times New Roman" w:hAnsi="Times New Roman" w:cs="Times New Roman"/>
+          <w:sz w:val="24"/>
+          <w:szCs w:val="24"/>
+        </w:rPr>
+        <w:t>dicek</w:t>
+      </w:r>
+      <w:proofErr w:type="spellEnd"/>
+      <w:r>
+        <w:rPr>
+          <w:rFonts w:ascii="Times New Roman" w:hAnsi="Times New Roman" w:cs="Times New Roman"/>
+          <w:sz w:val="24"/>
+          <w:szCs w:val="24"/>
+        </w:rPr>
+        <w:t xml:space="preserve"> </w:t>
+      </w:r>
+      <w:proofErr w:type="spellStart"/>
+      <w:r>
+        <w:rPr>
+          <w:rFonts w:ascii="Times New Roman" w:hAnsi="Times New Roman" w:cs="Times New Roman"/>
+          <w:sz w:val="24"/>
+          <w:szCs w:val="24"/>
+        </w:rPr>
+        <w:t>apakah</w:t>
+      </w:r>
+      <w:proofErr w:type="spellEnd"/>
+      <w:r>
+        <w:rPr>
+          <w:rFonts w:ascii="Times New Roman" w:hAnsi="Times New Roman" w:cs="Times New Roman"/>
+          <w:sz w:val="24"/>
+          <w:szCs w:val="24"/>
+        </w:rPr>
+        <w:t xml:space="preserve"> </w:t>
+      </w:r>
+      <w:proofErr w:type="spellStart"/>
+      <w:r>
+        <w:rPr>
+          <w:rFonts w:ascii="Times New Roman" w:hAnsi="Times New Roman" w:cs="Times New Roman"/>
+          <w:sz w:val="24"/>
+          <w:szCs w:val="24"/>
+        </w:rPr>
+        <w:t>ada</w:t>
+      </w:r>
+      <w:proofErr w:type="spellEnd"/>
+      <w:r>
+        <w:rPr>
+          <w:rFonts w:ascii="Times New Roman" w:hAnsi="Times New Roman" w:cs="Times New Roman"/>
+          <w:sz w:val="24"/>
+          <w:szCs w:val="24"/>
+        </w:rPr>
+        <w:t xml:space="preserve"> pada</w:t>
+      </w:r>
+      <w:r>
+        <w:rPr>
+          <w:rFonts w:ascii="Times New Roman" w:hAnsi="Times New Roman" w:cs="Times New Roman"/>
+          <w:i/>
+          <w:iCs/>
+          <w:sz w:val="24"/>
+          <w:szCs w:val="24"/>
+        </w:rPr>
+        <w:t xml:space="preserve"> pattern</w:t>
+      </w:r>
+      <w:r>
+        <w:rPr>
+          <w:rFonts w:ascii="Times New Roman" w:hAnsi="Times New Roman" w:cs="Times New Roman"/>
+          <w:sz w:val="24"/>
+          <w:szCs w:val="24"/>
+        </w:rPr>
+        <w:t xml:space="preserve"> </w:t>
+      </w:r>
+      <w:proofErr w:type="spellStart"/>
+      <w:r>
+        <w:rPr>
+          <w:rFonts w:ascii="Times New Roman" w:hAnsi="Times New Roman" w:cs="Times New Roman"/>
+          <w:sz w:val="24"/>
+          <w:szCs w:val="24"/>
+        </w:rPr>
+        <w:t>menggunakan</w:t>
+      </w:r>
+      <w:proofErr w:type="spellEnd"/>
+      <w:r>
+        <w:rPr>
+          <w:rFonts w:ascii="Times New Roman" w:hAnsi="Times New Roman" w:cs="Times New Roman"/>
+          <w:sz w:val="24"/>
+          <w:szCs w:val="24"/>
+        </w:rPr>
+        <w:t xml:space="preserve"> </w:t>
+      </w:r>
+      <w:r>
+        <w:rPr>
+          <w:rFonts w:ascii="Times New Roman" w:hAnsi="Times New Roman" w:cs="Times New Roman"/>
+          <w:i/>
+          <w:iCs/>
+          <w:sz w:val="24"/>
+          <w:szCs w:val="24"/>
+        </w:rPr>
+        <w:t xml:space="preserve">last </w:t>
+      </w:r>
+      <w:proofErr w:type="spellStart"/>
+      <w:r>
+        <w:rPr>
+          <w:rFonts w:ascii="Times New Roman" w:hAnsi="Times New Roman" w:cs="Times New Roman"/>
+          <w:i/>
+          <w:iCs/>
+          <w:sz w:val="24"/>
+          <w:szCs w:val="24"/>
+        </w:rPr>
+        <w:t>occurance</w:t>
+      </w:r>
+      <w:proofErr w:type="spellEnd"/>
+      <w:r>
+        <w:rPr>
+          <w:rFonts w:ascii="Times New Roman" w:hAnsi="Times New Roman" w:cs="Times New Roman"/>
+          <w:sz w:val="24"/>
+          <w:szCs w:val="24"/>
+        </w:rPr>
+        <w:t xml:space="preserve">. Jika </w:t>
+      </w:r>
+      <w:proofErr w:type="spellStart"/>
+      <w:r>
+        <w:rPr>
+          <w:rFonts w:ascii="Times New Roman" w:hAnsi="Times New Roman" w:cs="Times New Roman"/>
+          <w:sz w:val="24"/>
+          <w:szCs w:val="24"/>
+        </w:rPr>
+        <w:t>berada</w:t>
+      </w:r>
+      <w:proofErr w:type="spellEnd"/>
+      <w:r>
+        <w:rPr>
+          <w:rFonts w:ascii="Times New Roman" w:hAnsi="Times New Roman" w:cs="Times New Roman"/>
+          <w:sz w:val="24"/>
+          <w:szCs w:val="24"/>
+        </w:rPr>
+        <w:t xml:space="preserve"> di </w:t>
+      </w:r>
+      <w:proofErr w:type="spellStart"/>
+      <w:r>
+        <w:rPr>
+          <w:rFonts w:ascii="Times New Roman" w:hAnsi="Times New Roman" w:cs="Times New Roman"/>
+          <w:sz w:val="24"/>
+          <w:szCs w:val="24"/>
+        </w:rPr>
+        <w:t>sebelah</w:t>
+      </w:r>
+      <w:proofErr w:type="spellEnd"/>
+      <w:r>
+        <w:rPr>
+          <w:rFonts w:ascii="Times New Roman" w:hAnsi="Times New Roman" w:cs="Times New Roman"/>
+          <w:sz w:val="24"/>
+          <w:szCs w:val="24"/>
+        </w:rPr>
+        <w:t xml:space="preserve"> </w:t>
+      </w:r>
+      <w:proofErr w:type="spellStart"/>
+      <w:r>
+        <w:rPr>
+          <w:rFonts w:ascii="Times New Roman" w:hAnsi="Times New Roman" w:cs="Times New Roman"/>
+          <w:sz w:val="24"/>
+          <w:szCs w:val="24"/>
+        </w:rPr>
+        <w:t>kiri</w:t>
+      </w:r>
+      <w:proofErr w:type="spellEnd"/>
+      <w:r>
+        <w:rPr>
+          <w:rFonts w:ascii="Times New Roman" w:hAnsi="Times New Roman" w:cs="Times New Roman"/>
+          <w:sz w:val="24"/>
+          <w:szCs w:val="24"/>
+        </w:rPr>
+        <w:t xml:space="preserve"> </w:t>
+      </w:r>
+      <w:proofErr w:type="spellStart"/>
+      <w:r>
+        <w:rPr>
+          <w:rFonts w:ascii="Times New Roman" w:hAnsi="Times New Roman" w:cs="Times New Roman"/>
+          <w:sz w:val="24"/>
+          <w:szCs w:val="24"/>
+        </w:rPr>
+        <w:t>indeks</w:t>
+      </w:r>
+      <w:proofErr w:type="spellEnd"/>
+      <w:r>
+        <w:rPr>
+          <w:rFonts w:ascii="Times New Roman" w:hAnsi="Times New Roman" w:cs="Times New Roman"/>
+          <w:sz w:val="24"/>
+          <w:szCs w:val="24"/>
+        </w:rPr>
+        <w:t xml:space="preserve"> </w:t>
+      </w:r>
+      <w:proofErr w:type="spellStart"/>
+      <w:r>
+        <w:rPr>
+          <w:rFonts w:ascii="Times New Roman" w:hAnsi="Times New Roman" w:cs="Times New Roman"/>
+          <w:sz w:val="24"/>
+          <w:szCs w:val="24"/>
+        </w:rPr>
+        <w:t>karakter</w:t>
+      </w:r>
+      <w:proofErr w:type="spellEnd"/>
+      <w:r>
+        <w:rPr>
+          <w:rFonts w:ascii="Times New Roman" w:hAnsi="Times New Roman" w:cs="Times New Roman"/>
+          <w:sz w:val="24"/>
+          <w:szCs w:val="24"/>
+        </w:rPr>
+        <w:t xml:space="preserve"> </w:t>
+      </w:r>
+      <w:r>
+        <w:rPr>
+          <w:rFonts w:ascii="Times New Roman" w:hAnsi="Times New Roman" w:cs="Times New Roman"/>
+          <w:i/>
+          <w:iCs/>
+          <w:sz w:val="24"/>
+          <w:szCs w:val="24"/>
+        </w:rPr>
+        <w:t>mismatch</w:t>
+      </w:r>
+      <w:r>
+        <w:rPr>
+          <w:rFonts w:ascii="Times New Roman" w:hAnsi="Times New Roman" w:cs="Times New Roman"/>
+          <w:sz w:val="24"/>
+          <w:szCs w:val="24"/>
+        </w:rPr>
+        <w:t xml:space="preserve">, </w:t>
+      </w:r>
+      <w:proofErr w:type="spellStart"/>
+      <w:r>
+        <w:rPr>
+          <w:rFonts w:ascii="Times New Roman" w:hAnsi="Times New Roman" w:cs="Times New Roman"/>
+          <w:sz w:val="24"/>
+          <w:szCs w:val="24"/>
+        </w:rPr>
+        <w:t>maka</w:t>
+      </w:r>
+      <w:proofErr w:type="spellEnd"/>
+      <w:r>
+        <w:rPr>
+          <w:rFonts w:ascii="Times New Roman" w:hAnsi="Times New Roman" w:cs="Times New Roman"/>
+          <w:sz w:val="24"/>
+          <w:szCs w:val="24"/>
+        </w:rPr>
+        <w:t xml:space="preserve"> </w:t>
+      </w:r>
+      <w:r>
+        <w:rPr>
+          <w:rFonts w:ascii="Times New Roman" w:hAnsi="Times New Roman" w:cs="Times New Roman"/>
+          <w:i/>
+          <w:iCs/>
+          <w:sz w:val="24"/>
+          <w:szCs w:val="24"/>
+        </w:rPr>
+        <w:t>pattern</w:t>
+      </w:r>
+      <w:r>
+        <w:rPr>
+          <w:rFonts w:ascii="Times New Roman" w:hAnsi="Times New Roman" w:cs="Times New Roman"/>
+          <w:sz w:val="24"/>
+          <w:szCs w:val="24"/>
+        </w:rPr>
+        <w:t xml:space="preserve"> </w:t>
+      </w:r>
+      <w:proofErr w:type="spellStart"/>
+      <w:r>
+        <w:rPr>
+          <w:rFonts w:ascii="Times New Roman" w:hAnsi="Times New Roman" w:cs="Times New Roman"/>
+          <w:sz w:val="24"/>
+          <w:szCs w:val="24"/>
+        </w:rPr>
+        <w:t>digeser</w:t>
+      </w:r>
+      <w:proofErr w:type="spellEnd"/>
+      <w:r>
+        <w:rPr>
+          <w:rFonts w:ascii="Times New Roman" w:hAnsi="Times New Roman" w:cs="Times New Roman"/>
+          <w:sz w:val="24"/>
+          <w:szCs w:val="24"/>
+        </w:rPr>
+        <w:t xml:space="preserve"> </w:t>
+      </w:r>
+      <w:proofErr w:type="spellStart"/>
+      <w:r>
+        <w:rPr>
+          <w:rFonts w:ascii="Times New Roman" w:hAnsi="Times New Roman" w:cs="Times New Roman"/>
+          <w:sz w:val="24"/>
+          <w:szCs w:val="24"/>
+        </w:rPr>
+        <w:t>ke</w:t>
+      </w:r>
+      <w:proofErr w:type="spellEnd"/>
+      <w:r>
+        <w:rPr>
+          <w:rFonts w:ascii="Times New Roman" w:hAnsi="Times New Roman" w:cs="Times New Roman"/>
+          <w:sz w:val="24"/>
+          <w:szCs w:val="24"/>
+        </w:rPr>
+        <w:t xml:space="preserve"> </w:t>
+      </w:r>
+      <w:proofErr w:type="spellStart"/>
+      <w:r>
+        <w:rPr>
+          <w:rFonts w:ascii="Times New Roman" w:hAnsi="Times New Roman" w:cs="Times New Roman"/>
+          <w:sz w:val="24"/>
+          <w:szCs w:val="24"/>
+        </w:rPr>
+        <w:t>kanan</w:t>
+      </w:r>
+      <w:proofErr w:type="spellEnd"/>
+      <w:r>
+        <w:rPr>
+          <w:rFonts w:ascii="Times New Roman" w:hAnsi="Times New Roman" w:cs="Times New Roman"/>
+          <w:sz w:val="24"/>
+          <w:szCs w:val="24"/>
+        </w:rPr>
+        <w:t xml:space="preserve"> </w:t>
+      </w:r>
+      <w:proofErr w:type="spellStart"/>
+      <w:r>
+        <w:rPr>
+          <w:rFonts w:ascii="Times New Roman" w:hAnsi="Times New Roman" w:cs="Times New Roman"/>
+          <w:sz w:val="24"/>
+          <w:szCs w:val="24"/>
+        </w:rPr>
+        <w:t>sehingga</w:t>
+      </w:r>
+      <w:proofErr w:type="spellEnd"/>
+      <w:r>
+        <w:rPr>
+          <w:rFonts w:ascii="Times New Roman" w:hAnsi="Times New Roman" w:cs="Times New Roman"/>
+          <w:sz w:val="24"/>
+          <w:szCs w:val="24"/>
+        </w:rPr>
+        <w:t xml:space="preserve"> </w:t>
+      </w:r>
+      <w:proofErr w:type="spellStart"/>
+      <w:r>
+        <w:rPr>
+          <w:rFonts w:ascii="Times New Roman" w:hAnsi="Times New Roman" w:cs="Times New Roman"/>
+          <w:sz w:val="24"/>
+          <w:szCs w:val="24"/>
+        </w:rPr>
+        <w:t>karakter</w:t>
+      </w:r>
+      <w:proofErr w:type="spellEnd"/>
+      <w:r>
+        <w:rPr>
+          <w:rFonts w:ascii="Times New Roman" w:hAnsi="Times New Roman" w:cs="Times New Roman"/>
+          <w:sz w:val="24"/>
+          <w:szCs w:val="24"/>
+        </w:rPr>
+        <w:t xml:space="preserve"> yang </w:t>
+      </w:r>
+      <w:r>
+        <w:rPr>
+          <w:rFonts w:ascii="Times New Roman" w:hAnsi="Times New Roman" w:cs="Times New Roman"/>
+          <w:i/>
+          <w:iCs/>
+          <w:sz w:val="24"/>
+          <w:szCs w:val="24"/>
+        </w:rPr>
+        <w:t xml:space="preserve">mismatch </w:t>
+      </w:r>
+      <w:proofErr w:type="spellStart"/>
+      <w:r>
+        <w:rPr>
+          <w:rFonts w:ascii="Times New Roman" w:hAnsi="Times New Roman" w:cs="Times New Roman"/>
+          <w:sz w:val="24"/>
+          <w:szCs w:val="24"/>
+        </w:rPr>
+        <w:t>tadi</w:t>
+      </w:r>
+      <w:proofErr w:type="spellEnd"/>
+      <w:r>
+        <w:rPr>
+          <w:rFonts w:ascii="Times New Roman" w:hAnsi="Times New Roman" w:cs="Times New Roman"/>
+          <w:sz w:val="24"/>
+          <w:szCs w:val="24"/>
+        </w:rPr>
+        <w:t xml:space="preserve"> </w:t>
+      </w:r>
+      <w:proofErr w:type="spellStart"/>
+      <w:r>
+        <w:rPr>
+          <w:rFonts w:ascii="Times New Roman" w:hAnsi="Times New Roman" w:cs="Times New Roman"/>
+          <w:sz w:val="24"/>
+          <w:szCs w:val="24"/>
+        </w:rPr>
+        <w:t>dapat</w:t>
+      </w:r>
+      <w:proofErr w:type="spellEnd"/>
+      <w:r>
+        <w:rPr>
+          <w:rFonts w:ascii="Times New Roman" w:hAnsi="Times New Roman" w:cs="Times New Roman"/>
+          <w:sz w:val="24"/>
+          <w:szCs w:val="24"/>
+        </w:rPr>
+        <w:t xml:space="preserve"> </w:t>
+      </w:r>
+      <w:proofErr w:type="spellStart"/>
+      <w:r>
+        <w:rPr>
+          <w:rFonts w:ascii="Times New Roman" w:hAnsi="Times New Roman" w:cs="Times New Roman"/>
+          <w:sz w:val="24"/>
+          <w:szCs w:val="24"/>
+        </w:rPr>
+        <w:t>benar</w:t>
+      </w:r>
+      <w:proofErr w:type="spellEnd"/>
+      <w:r>
+        <w:rPr>
+          <w:rFonts w:ascii="Times New Roman" w:hAnsi="Times New Roman" w:cs="Times New Roman"/>
+          <w:sz w:val="24"/>
+          <w:szCs w:val="24"/>
+        </w:rPr>
+        <w:t xml:space="preserve"> </w:t>
+      </w:r>
+      <w:proofErr w:type="spellStart"/>
+      <w:r>
+        <w:rPr>
+          <w:rFonts w:ascii="Times New Roman" w:hAnsi="Times New Roman" w:cs="Times New Roman"/>
+          <w:sz w:val="24"/>
+          <w:szCs w:val="24"/>
+        </w:rPr>
+        <w:t>dicocokkan</w:t>
+      </w:r>
+      <w:proofErr w:type="spellEnd"/>
+      <w:r>
+        <w:rPr>
+          <w:rFonts w:ascii="Times New Roman" w:hAnsi="Times New Roman" w:cs="Times New Roman"/>
+          <w:sz w:val="24"/>
+          <w:szCs w:val="24"/>
+        </w:rPr>
+        <w:t xml:space="preserve"> </w:t>
+      </w:r>
+      <w:proofErr w:type="spellStart"/>
+      <w:r>
+        <w:rPr>
+          <w:rFonts w:ascii="Times New Roman" w:hAnsi="Times New Roman" w:cs="Times New Roman"/>
+          <w:sz w:val="24"/>
+          <w:szCs w:val="24"/>
+        </w:rPr>
+        <w:t>dengan</w:t>
+      </w:r>
+      <w:proofErr w:type="spellEnd"/>
+      <w:r>
+        <w:rPr>
+          <w:rFonts w:ascii="Times New Roman" w:hAnsi="Times New Roman" w:cs="Times New Roman"/>
+          <w:sz w:val="24"/>
+          <w:szCs w:val="24"/>
+        </w:rPr>
+        <w:t xml:space="preserve"> </w:t>
+      </w:r>
+      <w:proofErr w:type="spellStart"/>
+      <w:r>
+        <w:rPr>
+          <w:rFonts w:ascii="Times New Roman" w:hAnsi="Times New Roman" w:cs="Times New Roman"/>
+          <w:sz w:val="24"/>
+          <w:szCs w:val="24"/>
+        </w:rPr>
+        <w:t>karakter</w:t>
+      </w:r>
+      <w:proofErr w:type="spellEnd"/>
+      <w:r>
+        <w:rPr>
+          <w:rFonts w:ascii="Times New Roman" w:hAnsi="Times New Roman" w:cs="Times New Roman"/>
+          <w:sz w:val="24"/>
+          <w:szCs w:val="24"/>
+        </w:rPr>
+        <w:t xml:space="preserve"> pada </w:t>
+      </w:r>
+      <w:r>
+        <w:rPr>
+          <w:rFonts w:ascii="Times New Roman" w:hAnsi="Times New Roman" w:cs="Times New Roman"/>
+          <w:i/>
+          <w:iCs/>
+          <w:sz w:val="24"/>
+          <w:szCs w:val="24"/>
+        </w:rPr>
+        <w:t>pattern</w:t>
+      </w:r>
+      <w:r>
+        <w:rPr>
+          <w:rFonts w:ascii="Times New Roman" w:hAnsi="Times New Roman" w:cs="Times New Roman"/>
+          <w:sz w:val="24"/>
+          <w:szCs w:val="24"/>
+        </w:rPr>
+        <w:t xml:space="preserve">. </w:t>
+      </w:r>
+      <w:proofErr w:type="spellStart"/>
+      <w:r>
+        <w:rPr>
+          <w:rFonts w:ascii="Times New Roman" w:hAnsi="Times New Roman" w:cs="Times New Roman"/>
+          <w:sz w:val="24"/>
+          <w:szCs w:val="24"/>
+        </w:rPr>
+        <w:t>Berikut</w:t>
+      </w:r>
+      <w:proofErr w:type="spellEnd"/>
+      <w:r>
+        <w:rPr>
+          <w:rFonts w:ascii="Times New Roman" w:hAnsi="Times New Roman" w:cs="Times New Roman"/>
+          <w:sz w:val="24"/>
+          <w:szCs w:val="24"/>
+        </w:rPr>
+        <w:t xml:space="preserve"> </w:t>
+      </w:r>
+      <w:proofErr w:type="spellStart"/>
+      <w:r>
+        <w:rPr>
+          <w:rFonts w:ascii="Times New Roman" w:hAnsi="Times New Roman" w:cs="Times New Roman"/>
+          <w:sz w:val="24"/>
+          <w:szCs w:val="24"/>
+        </w:rPr>
+        <w:t>adalah</w:t>
+      </w:r>
+      <w:proofErr w:type="spellEnd"/>
+      <w:r>
+        <w:rPr>
+          <w:rFonts w:ascii="Times New Roman" w:hAnsi="Times New Roman" w:cs="Times New Roman"/>
+          <w:sz w:val="24"/>
+          <w:szCs w:val="24"/>
+        </w:rPr>
+        <w:t xml:space="preserve"> </w:t>
+      </w:r>
+      <w:proofErr w:type="spellStart"/>
+      <w:r>
+        <w:rPr>
+          <w:rFonts w:ascii="Times New Roman" w:hAnsi="Times New Roman" w:cs="Times New Roman"/>
+          <w:sz w:val="24"/>
+          <w:szCs w:val="24"/>
+        </w:rPr>
+        <w:t>contoh</w:t>
+      </w:r>
+      <w:proofErr w:type="spellEnd"/>
+      <w:r>
+        <w:rPr>
+          <w:rFonts w:ascii="Times New Roman" w:hAnsi="Times New Roman" w:cs="Times New Roman"/>
+          <w:sz w:val="24"/>
+          <w:szCs w:val="24"/>
+        </w:rPr>
+        <w:t xml:space="preserve"> </w:t>
+      </w:r>
+      <w:proofErr w:type="spellStart"/>
+      <w:r>
+        <w:rPr>
+          <w:rFonts w:ascii="Times New Roman" w:hAnsi="Times New Roman" w:cs="Times New Roman"/>
+          <w:sz w:val="24"/>
+          <w:szCs w:val="24"/>
+        </w:rPr>
+        <w:t>pencocokan</w:t>
+      </w:r>
+      <w:proofErr w:type="spellEnd"/>
+      <w:r>
+        <w:rPr>
+          <w:rFonts w:ascii="Times New Roman" w:hAnsi="Times New Roman" w:cs="Times New Roman"/>
+          <w:sz w:val="24"/>
+          <w:szCs w:val="24"/>
+        </w:rPr>
+        <w:t xml:space="preserve"> </w:t>
+      </w:r>
+      <w:r>
+        <w:rPr>
+          <w:rFonts w:ascii="Times New Roman" w:hAnsi="Times New Roman" w:cs="Times New Roman"/>
+          <w:i/>
+          <w:iCs/>
+          <w:sz w:val="24"/>
+          <w:szCs w:val="24"/>
+        </w:rPr>
+        <w:t xml:space="preserve">string </w:t>
+      </w:r>
+      <w:proofErr w:type="spellStart"/>
+      <w:r>
+        <w:rPr>
+          <w:rFonts w:ascii="Times New Roman" w:hAnsi="Times New Roman" w:cs="Times New Roman"/>
+          <w:sz w:val="24"/>
+          <w:szCs w:val="24"/>
+        </w:rPr>
+        <w:t>dengan</w:t>
+      </w:r>
+      <w:proofErr w:type="spellEnd"/>
+      <w:r>
+        <w:rPr>
+          <w:rFonts w:ascii="Times New Roman" w:hAnsi="Times New Roman" w:cs="Times New Roman"/>
+          <w:sz w:val="24"/>
+          <w:szCs w:val="24"/>
+        </w:rPr>
+        <w:t xml:space="preserve"> </w:t>
+      </w:r>
+      <w:proofErr w:type="spellStart"/>
+      <w:r>
+        <w:rPr>
+          <w:rFonts w:ascii="Times New Roman" w:hAnsi="Times New Roman" w:cs="Times New Roman"/>
+          <w:sz w:val="24"/>
+          <w:szCs w:val="24"/>
+        </w:rPr>
+        <w:t>algoritma</w:t>
+      </w:r>
+      <w:proofErr w:type="spellEnd"/>
+      <w:r>
+        <w:rPr>
+          <w:rFonts w:ascii="Times New Roman" w:hAnsi="Times New Roman" w:cs="Times New Roman"/>
+          <w:sz w:val="24"/>
+          <w:szCs w:val="24"/>
+        </w:rPr>
+        <w:t xml:space="preserve"> Boyer-</w:t>
+      </w:r>
+      <w:proofErr w:type="gramStart"/>
+      <w:r>
+        <w:rPr>
+          <w:rFonts w:ascii="Times New Roman" w:hAnsi="Times New Roman" w:cs="Times New Roman"/>
+          <w:sz w:val="24"/>
+          <w:szCs w:val="24"/>
+        </w:rPr>
+        <w:t>Moore :</w:t>
+      </w:r>
+      <w:proofErr w:type="gramEnd"/>
+    </w:p>
+    <w:p>
+      <w:pPr>
+        <w:spacing w:line="360" w:lineRule="auto"/>
+        <w:ind w:left="426"/>
+        <w:jc w:val="center"/>
+        <w:rPr>
+          <w:rFonts w:ascii="Times New Roman" w:hAnsi="Times New Roman" w:cs="Times New Roman"/>
+          <w:sz w:val="24"/>
+          <w:szCs w:val="24"/>
+        </w:rPr>
+      </w:pPr>
+      <w:r>
+        <w:rPr>
+          <w:noProof/>
+        </w:rPr>
+        <w:drawing>
+          <wp:inline distT="0" distB="0" distL="0" distR="0" wp14:anchorId="48D538B9" wp14:editId="7F158038">
+            <wp:extent cx="5048689" cy="2758440"/>
+            <wp:effectExtent l="0" t="0" r="0" b="3810"/>
+            <wp:docPr id="5" name="Picture 5"/>
+            <wp:cNvGraphicFramePr>
+              <a:graphicFrameLocks xmlns:a="http://schemas.openxmlformats.org/drawingml/2006/main" noChangeAspect="1"/>
+            </wp:cNvGraphicFramePr>
+            <a:graphic xmlns:a="http://schemas.openxmlformats.org/drawingml/2006/main">
+              <a:graphicData uri="http://schemas.openxmlformats.org/drawingml/2006/picture">
+                <pic:pic xmlns:pic="http://schemas.openxmlformats.org/drawingml/2006/picture">
+                  <pic:nvPicPr>
+                    <pic:cNvPr id="1" name=""/>
+                    <pic:cNvPicPr/>
+                  </pic:nvPicPr>
+                  <pic:blipFill>
+                    <a:blip r:embed="rId9"/>
+                    <a:stretch>
+                      <a:fillRect/>
+                    </a:stretch>
+                  </pic:blipFill>
+                  <pic:spPr>
+                    <a:xfrm>
+                      <a:off x="0" y="0"/>
+                      <a:ext cx="5067695" cy="2768824"/>
+                    </a:xfrm>
+                    <a:prstGeom prst="rect">
+                      <a:avLst/>
+                    </a:prstGeom>
+                  </pic:spPr>
+                </pic:pic>
+              </a:graphicData>
+            </a:graphic>
+          </wp:inline>
+        </w:drawing>
+      </w:r>
     </w:p>
     <w:p>
       <w:pPr>
@@ -4330,632 +7988,9 @@
           <w:sz w:val="24"/>
           <w:szCs w:val="24"/>
         </w:rPr>
+        <w:lastRenderedPageBreak/>
         <w:t>Regex</w:t>
       </w:r>
-    </w:p>
-    <w:p>
-      <w:pPr>
-        <w:pStyle w:val="ListParagraph"/>
-        <w:spacing w:line="360" w:lineRule="auto"/>
-        <w:rPr>
-          <w:rFonts w:ascii="Times New Roman" w:hAnsi="Times New Roman" w:cs="Times New Roman"/>
-          <w:b/>
-          <w:bCs/>
-          <w:sz w:val="24"/>
-          <w:szCs w:val="24"/>
-        </w:rPr>
-      </w:pPr>
-    </w:p>
-    <w:p>
-      <w:pPr>
-        <w:shd w:val="clear" w:color="auto" w:fill="2B2B2B"/>
-        <w:tabs>
-          <w:tab w:val="left" w:pos="916"/>
-          <w:tab w:val="left" w:pos="1832"/>
-          <w:tab w:val="left" w:pos="2748"/>
-          <w:tab w:val="left" w:pos="3664"/>
-          <w:tab w:val="left" w:pos="4580"/>
-          <w:tab w:val="left" w:pos="5496"/>
-          <w:tab w:val="left" w:pos="6412"/>
-          <w:tab w:val="left" w:pos="7328"/>
-          <w:tab w:val="left" w:pos="8244"/>
-          <w:tab w:val="left" w:pos="9160"/>
-          <w:tab w:val="left" w:pos="10076"/>
-          <w:tab w:val="left" w:pos="10992"/>
-          <w:tab w:val="left" w:pos="11908"/>
-          <w:tab w:val="left" w:pos="12824"/>
-          <w:tab w:val="left" w:pos="13740"/>
-          <w:tab w:val="left" w:pos="14656"/>
-        </w:tabs>
-        <w:spacing w:after="0" w:line="240" w:lineRule="auto"/>
-        <w:rPr>
-          <w:rFonts w:ascii="Consolas" w:eastAsia="Times New Roman" w:hAnsi="Consolas" w:cs="Courier New"/>
-          <w:color w:val="A9B7C6"/>
-        </w:rPr>
-      </w:pPr>
-      <w:r>
-        <w:rPr>
-          <w:rFonts w:ascii="Consolas" w:eastAsia="Times New Roman" w:hAnsi="Consolas" w:cs="Courier New"/>
-          <w:color w:val="CC7832"/>
-        </w:rPr>
-        <w:t xml:space="preserve">if </w:t>
-      </w:r>
-      <w:r>
-        <w:rPr>
-          <w:rFonts w:ascii="Consolas" w:eastAsia="Times New Roman" w:hAnsi="Consolas" w:cs="Courier New"/>
-          <w:color w:val="A9B7C6"/>
-        </w:rPr>
-        <w:t xml:space="preserve">(card </w:t>
-      </w:r>
-      <w:proofErr w:type="spellStart"/>
-      <w:r>
-        <w:rPr>
-          <w:rFonts w:ascii="Consolas" w:eastAsia="Times New Roman" w:hAnsi="Consolas" w:cs="Courier New"/>
-          <w:color w:val="CC7832"/>
-        </w:rPr>
-        <w:t>instanceof</w:t>
-      </w:r>
-      <w:proofErr w:type="spellEnd"/>
-      <w:r>
-        <w:rPr>
-          <w:rFonts w:ascii="Consolas" w:eastAsia="Times New Roman" w:hAnsi="Consolas" w:cs="Courier New"/>
-          <w:color w:val="CC7832"/>
-        </w:rPr>
-        <w:t xml:space="preserve"> </w:t>
-      </w:r>
-      <w:proofErr w:type="spellStart"/>
-      <w:r>
-        <w:rPr>
-          <w:rFonts w:ascii="Consolas" w:eastAsia="Times New Roman" w:hAnsi="Consolas" w:cs="Courier New"/>
-          <w:color w:val="A9B7C6"/>
-        </w:rPr>
-        <w:t>CharacterCard</w:t>
-      </w:r>
-      <w:proofErr w:type="spellEnd"/>
-      <w:r>
-        <w:rPr>
-          <w:rFonts w:ascii="Consolas" w:eastAsia="Times New Roman" w:hAnsi="Consolas" w:cs="Courier New"/>
-          <w:color w:val="A9B7C6"/>
-        </w:rPr>
-        <w:t>) {</w:t>
-      </w:r>
-      <w:r>
-        <w:rPr>
-          <w:rFonts w:ascii="Consolas" w:eastAsia="Times New Roman" w:hAnsi="Consolas" w:cs="Courier New"/>
-          <w:color w:val="A9B7C6"/>
-        </w:rPr>
-        <w:br/>
-        <w:t xml:space="preserve">    </w:t>
-      </w:r>
-      <w:proofErr w:type="spellStart"/>
-      <w:r>
-        <w:rPr>
-          <w:rFonts w:ascii="Consolas" w:eastAsia="Times New Roman" w:hAnsi="Consolas" w:cs="Courier New"/>
-          <w:color w:val="A9B7C6"/>
-        </w:rPr>
-        <w:t>colorCard</w:t>
-      </w:r>
-      <w:proofErr w:type="spellEnd"/>
-      <w:r>
-        <w:rPr>
-          <w:rFonts w:ascii="Consolas" w:eastAsia="Times New Roman" w:hAnsi="Consolas" w:cs="Courier New"/>
-          <w:color w:val="A9B7C6"/>
-        </w:rPr>
-        <w:t xml:space="preserve"> = </w:t>
-      </w:r>
-      <w:r>
-        <w:rPr>
-          <w:rFonts w:ascii="Consolas" w:eastAsia="Times New Roman" w:hAnsi="Consolas" w:cs="Courier New"/>
-          <w:color w:val="6A8759"/>
-        </w:rPr>
-        <w:t>"F3D06F"</w:t>
-      </w:r>
-      <w:r>
-        <w:rPr>
-          <w:rFonts w:ascii="Consolas" w:eastAsia="Times New Roman" w:hAnsi="Consolas" w:cs="Courier New"/>
-          <w:color w:val="CC7832"/>
-        </w:rPr>
-        <w:t xml:space="preserve">; </w:t>
-      </w:r>
-      <w:r>
-        <w:rPr>
-          <w:rFonts w:ascii="Consolas" w:eastAsia="Times New Roman" w:hAnsi="Consolas" w:cs="Courier New"/>
-          <w:color w:val="808080"/>
-        </w:rPr>
-        <w:t>//</w:t>
-      </w:r>
-      <w:proofErr w:type="spellStart"/>
-      <w:r>
-        <w:rPr>
-          <w:rFonts w:ascii="Consolas" w:eastAsia="Times New Roman" w:hAnsi="Consolas" w:cs="Courier New"/>
-          <w:color w:val="808080"/>
-        </w:rPr>
-        <w:t>kuning</w:t>
-      </w:r>
-      <w:proofErr w:type="spellEnd"/>
-      <w:r>
-        <w:rPr>
-          <w:rFonts w:ascii="Consolas" w:eastAsia="Times New Roman" w:hAnsi="Consolas" w:cs="Courier New"/>
-          <w:color w:val="808080"/>
-        </w:rPr>
-        <w:br/>
-      </w:r>
-      <w:r>
-        <w:rPr>
-          <w:rFonts w:ascii="Consolas" w:eastAsia="Times New Roman" w:hAnsi="Consolas" w:cs="Courier New"/>
-          <w:color w:val="A9B7C6"/>
-        </w:rPr>
-        <w:t xml:space="preserve">} </w:t>
-      </w:r>
-      <w:r>
-        <w:rPr>
-          <w:rFonts w:ascii="Consolas" w:eastAsia="Times New Roman" w:hAnsi="Consolas" w:cs="Courier New"/>
-          <w:color w:val="CC7832"/>
-        </w:rPr>
-        <w:t xml:space="preserve">else if </w:t>
-      </w:r>
-      <w:r>
-        <w:rPr>
-          <w:rFonts w:ascii="Consolas" w:eastAsia="Times New Roman" w:hAnsi="Consolas" w:cs="Courier New"/>
-          <w:color w:val="A9B7C6"/>
-        </w:rPr>
-        <w:t xml:space="preserve">(card </w:t>
-      </w:r>
-      <w:proofErr w:type="spellStart"/>
-      <w:r>
-        <w:rPr>
-          <w:rFonts w:ascii="Consolas" w:eastAsia="Times New Roman" w:hAnsi="Consolas" w:cs="Courier New"/>
-          <w:color w:val="CC7832"/>
-        </w:rPr>
-        <w:t>instanceof</w:t>
-      </w:r>
-      <w:proofErr w:type="spellEnd"/>
-      <w:r>
-        <w:rPr>
-          <w:rFonts w:ascii="Consolas" w:eastAsia="Times New Roman" w:hAnsi="Consolas" w:cs="Courier New"/>
-          <w:color w:val="CC7832"/>
-        </w:rPr>
-        <w:t xml:space="preserve"> </w:t>
-      </w:r>
-      <w:proofErr w:type="spellStart"/>
-      <w:r>
-        <w:rPr>
-          <w:rFonts w:ascii="Consolas" w:eastAsia="Times New Roman" w:hAnsi="Consolas" w:cs="Courier New"/>
-          <w:color w:val="A9B7C6"/>
-        </w:rPr>
-        <w:t>LandCard</w:t>
-      </w:r>
-      <w:proofErr w:type="spellEnd"/>
-      <w:r>
-        <w:rPr>
-          <w:rFonts w:ascii="Consolas" w:eastAsia="Times New Roman" w:hAnsi="Consolas" w:cs="Courier New"/>
-          <w:color w:val="A9B7C6"/>
-        </w:rPr>
-        <w:t>) {</w:t>
-      </w:r>
-      <w:r>
-        <w:rPr>
-          <w:rFonts w:ascii="Consolas" w:eastAsia="Times New Roman" w:hAnsi="Consolas" w:cs="Courier New"/>
-          <w:color w:val="A9B7C6"/>
-        </w:rPr>
-        <w:br/>
-        <w:t xml:space="preserve">    </w:t>
-      </w:r>
-      <w:proofErr w:type="spellStart"/>
-      <w:r>
-        <w:rPr>
-          <w:rFonts w:ascii="Consolas" w:eastAsia="Times New Roman" w:hAnsi="Consolas" w:cs="Courier New"/>
-          <w:color w:val="A9B7C6"/>
-        </w:rPr>
-        <w:t>colorCard</w:t>
-      </w:r>
-      <w:proofErr w:type="spellEnd"/>
-      <w:r>
-        <w:rPr>
-          <w:rFonts w:ascii="Consolas" w:eastAsia="Times New Roman" w:hAnsi="Consolas" w:cs="Courier New"/>
-          <w:color w:val="A9B7C6"/>
-        </w:rPr>
-        <w:t xml:space="preserve"> = </w:t>
-      </w:r>
-      <w:r>
-        <w:rPr>
-          <w:rFonts w:ascii="Consolas" w:eastAsia="Times New Roman" w:hAnsi="Consolas" w:cs="Courier New"/>
-          <w:color w:val="6A8759"/>
-        </w:rPr>
-        <w:t>"01BAEB"</w:t>
-      </w:r>
-      <w:r>
-        <w:rPr>
-          <w:rFonts w:ascii="Consolas" w:eastAsia="Times New Roman" w:hAnsi="Consolas" w:cs="Courier New"/>
-          <w:color w:val="CC7832"/>
-        </w:rPr>
-        <w:t xml:space="preserve">; </w:t>
-      </w:r>
-      <w:r>
-        <w:rPr>
-          <w:rFonts w:ascii="Consolas" w:eastAsia="Times New Roman" w:hAnsi="Consolas" w:cs="Courier New"/>
-          <w:color w:val="808080"/>
-        </w:rPr>
-        <w:t>//</w:t>
-      </w:r>
-      <w:proofErr w:type="spellStart"/>
-      <w:r>
-        <w:rPr>
-          <w:rFonts w:ascii="Consolas" w:eastAsia="Times New Roman" w:hAnsi="Consolas" w:cs="Courier New"/>
-          <w:color w:val="808080"/>
-        </w:rPr>
-        <w:t>biru</w:t>
-      </w:r>
-      <w:proofErr w:type="spellEnd"/>
-      <w:r>
-        <w:rPr>
-          <w:rFonts w:ascii="Consolas" w:eastAsia="Times New Roman" w:hAnsi="Consolas" w:cs="Courier New"/>
-          <w:color w:val="808080"/>
-        </w:rPr>
-        <w:br/>
-      </w:r>
-      <w:r>
-        <w:rPr>
-          <w:rFonts w:ascii="Consolas" w:eastAsia="Times New Roman" w:hAnsi="Consolas" w:cs="Courier New"/>
-          <w:color w:val="A9B7C6"/>
-        </w:rPr>
-        <w:t xml:space="preserve">} </w:t>
-      </w:r>
-      <w:r>
-        <w:rPr>
-          <w:rFonts w:ascii="Consolas" w:eastAsia="Times New Roman" w:hAnsi="Consolas" w:cs="Courier New"/>
-          <w:color w:val="CC7832"/>
-        </w:rPr>
-        <w:t xml:space="preserve">else if </w:t>
-      </w:r>
-      <w:r>
-        <w:rPr>
-          <w:rFonts w:ascii="Consolas" w:eastAsia="Times New Roman" w:hAnsi="Consolas" w:cs="Courier New"/>
-          <w:color w:val="A9B7C6"/>
-        </w:rPr>
-        <w:t xml:space="preserve">(card </w:t>
-      </w:r>
-      <w:proofErr w:type="spellStart"/>
-      <w:r>
-        <w:rPr>
-          <w:rFonts w:ascii="Consolas" w:eastAsia="Times New Roman" w:hAnsi="Consolas" w:cs="Courier New"/>
-          <w:color w:val="CC7832"/>
-        </w:rPr>
-        <w:t>instanceof</w:t>
-      </w:r>
-      <w:proofErr w:type="spellEnd"/>
-      <w:r>
-        <w:rPr>
-          <w:rFonts w:ascii="Consolas" w:eastAsia="Times New Roman" w:hAnsi="Consolas" w:cs="Courier New"/>
-          <w:color w:val="CC7832"/>
-        </w:rPr>
-        <w:t xml:space="preserve"> </w:t>
-      </w:r>
-      <w:proofErr w:type="spellStart"/>
-      <w:r>
-        <w:rPr>
-          <w:rFonts w:ascii="Consolas" w:eastAsia="Times New Roman" w:hAnsi="Consolas" w:cs="Courier New"/>
-          <w:color w:val="A9B7C6"/>
-        </w:rPr>
-        <w:t>AuraCard</w:t>
-      </w:r>
-      <w:proofErr w:type="spellEnd"/>
-      <w:r>
-        <w:rPr>
-          <w:rFonts w:ascii="Consolas" w:eastAsia="Times New Roman" w:hAnsi="Consolas" w:cs="Courier New"/>
-          <w:color w:val="A9B7C6"/>
-        </w:rPr>
-        <w:t>) {</w:t>
-      </w:r>
-      <w:r>
-        <w:rPr>
-          <w:rFonts w:ascii="Consolas" w:eastAsia="Times New Roman" w:hAnsi="Consolas" w:cs="Courier New"/>
-          <w:color w:val="A9B7C6"/>
-        </w:rPr>
-        <w:br/>
-        <w:t xml:space="preserve">    </w:t>
-      </w:r>
-      <w:proofErr w:type="spellStart"/>
-      <w:r>
-        <w:rPr>
-          <w:rFonts w:ascii="Consolas" w:eastAsia="Times New Roman" w:hAnsi="Consolas" w:cs="Courier New"/>
-          <w:color w:val="A9B7C6"/>
-        </w:rPr>
-        <w:t>colorCard</w:t>
-      </w:r>
-      <w:proofErr w:type="spellEnd"/>
-      <w:r>
-        <w:rPr>
-          <w:rFonts w:ascii="Consolas" w:eastAsia="Times New Roman" w:hAnsi="Consolas" w:cs="Courier New"/>
-          <w:color w:val="A9B7C6"/>
-        </w:rPr>
-        <w:t xml:space="preserve"> = </w:t>
-      </w:r>
-      <w:r>
-        <w:rPr>
-          <w:rFonts w:ascii="Consolas" w:eastAsia="Times New Roman" w:hAnsi="Consolas" w:cs="Courier New"/>
-          <w:color w:val="6A8759"/>
-        </w:rPr>
-        <w:t>"D13539"</w:t>
-      </w:r>
-      <w:r>
-        <w:rPr>
-          <w:rFonts w:ascii="Consolas" w:eastAsia="Times New Roman" w:hAnsi="Consolas" w:cs="Courier New"/>
-          <w:color w:val="CC7832"/>
-        </w:rPr>
-        <w:t xml:space="preserve">; </w:t>
-      </w:r>
-      <w:r>
-        <w:rPr>
-          <w:rFonts w:ascii="Consolas" w:eastAsia="Times New Roman" w:hAnsi="Consolas" w:cs="Courier New"/>
-          <w:color w:val="808080"/>
-        </w:rPr>
-        <w:t>//</w:t>
-      </w:r>
-      <w:proofErr w:type="spellStart"/>
-      <w:r>
-        <w:rPr>
-          <w:rFonts w:ascii="Consolas" w:eastAsia="Times New Roman" w:hAnsi="Consolas" w:cs="Courier New"/>
-          <w:color w:val="808080"/>
-        </w:rPr>
-        <w:t>merah</w:t>
-      </w:r>
-      <w:proofErr w:type="spellEnd"/>
-      <w:r>
-        <w:rPr>
-          <w:rFonts w:ascii="Consolas" w:eastAsia="Times New Roman" w:hAnsi="Consolas" w:cs="Courier New"/>
-          <w:color w:val="808080"/>
-        </w:rPr>
-        <w:br/>
-      </w:r>
-      <w:r>
-        <w:rPr>
-          <w:rFonts w:ascii="Consolas" w:eastAsia="Times New Roman" w:hAnsi="Consolas" w:cs="Courier New"/>
-          <w:color w:val="A9B7C6"/>
-        </w:rPr>
-        <w:t xml:space="preserve">} </w:t>
-      </w:r>
-      <w:r>
-        <w:rPr>
-          <w:rFonts w:ascii="Consolas" w:eastAsia="Times New Roman" w:hAnsi="Consolas" w:cs="Courier New"/>
-          <w:color w:val="CC7832"/>
-        </w:rPr>
-        <w:t xml:space="preserve">else if </w:t>
-      </w:r>
-      <w:r>
-        <w:rPr>
-          <w:rFonts w:ascii="Consolas" w:eastAsia="Times New Roman" w:hAnsi="Consolas" w:cs="Courier New"/>
-          <w:color w:val="A9B7C6"/>
-        </w:rPr>
-        <w:t xml:space="preserve">(card </w:t>
-      </w:r>
-      <w:proofErr w:type="spellStart"/>
-      <w:r>
-        <w:rPr>
-          <w:rFonts w:ascii="Consolas" w:eastAsia="Times New Roman" w:hAnsi="Consolas" w:cs="Courier New"/>
-          <w:color w:val="CC7832"/>
-        </w:rPr>
-        <w:t>instanceof</w:t>
-      </w:r>
-      <w:proofErr w:type="spellEnd"/>
-      <w:r>
-        <w:rPr>
-          <w:rFonts w:ascii="Consolas" w:eastAsia="Times New Roman" w:hAnsi="Consolas" w:cs="Courier New"/>
-          <w:color w:val="CC7832"/>
-        </w:rPr>
-        <w:t xml:space="preserve"> </w:t>
-      </w:r>
-      <w:proofErr w:type="spellStart"/>
-      <w:r>
-        <w:rPr>
-          <w:rFonts w:ascii="Consolas" w:eastAsia="Times New Roman" w:hAnsi="Consolas" w:cs="Courier New"/>
-          <w:color w:val="A9B7C6"/>
-        </w:rPr>
-        <w:t>DestroyCard</w:t>
-      </w:r>
-      <w:proofErr w:type="spellEnd"/>
-      <w:r>
-        <w:rPr>
-          <w:rFonts w:ascii="Consolas" w:eastAsia="Times New Roman" w:hAnsi="Consolas" w:cs="Courier New"/>
-          <w:color w:val="A9B7C6"/>
-        </w:rPr>
-        <w:t>) {</w:t>
-      </w:r>
-      <w:r>
-        <w:rPr>
-          <w:rFonts w:ascii="Consolas" w:eastAsia="Times New Roman" w:hAnsi="Consolas" w:cs="Courier New"/>
-          <w:color w:val="A9B7C6"/>
-        </w:rPr>
-        <w:br/>
-        <w:t xml:space="preserve">    </w:t>
-      </w:r>
-      <w:proofErr w:type="spellStart"/>
-      <w:r>
-        <w:rPr>
-          <w:rFonts w:ascii="Consolas" w:eastAsia="Times New Roman" w:hAnsi="Consolas" w:cs="Courier New"/>
-          <w:color w:val="A9B7C6"/>
-        </w:rPr>
-        <w:t>colorCard</w:t>
-      </w:r>
-      <w:proofErr w:type="spellEnd"/>
-      <w:r>
-        <w:rPr>
-          <w:rFonts w:ascii="Consolas" w:eastAsia="Times New Roman" w:hAnsi="Consolas" w:cs="Courier New"/>
-          <w:color w:val="A9B7C6"/>
-        </w:rPr>
-        <w:t xml:space="preserve"> = </w:t>
-      </w:r>
-      <w:r>
-        <w:rPr>
-          <w:rFonts w:ascii="Consolas" w:eastAsia="Times New Roman" w:hAnsi="Consolas" w:cs="Courier New"/>
-          <w:color w:val="6A8759"/>
-        </w:rPr>
-        <w:t>"65C387"</w:t>
-      </w:r>
-      <w:r>
-        <w:rPr>
-          <w:rFonts w:ascii="Consolas" w:eastAsia="Times New Roman" w:hAnsi="Consolas" w:cs="Courier New"/>
-          <w:color w:val="CC7832"/>
-        </w:rPr>
-        <w:t xml:space="preserve">; </w:t>
-      </w:r>
-      <w:r>
-        <w:rPr>
-          <w:rFonts w:ascii="Consolas" w:eastAsia="Times New Roman" w:hAnsi="Consolas" w:cs="Courier New"/>
-          <w:color w:val="808080"/>
-        </w:rPr>
-        <w:t>//</w:t>
-      </w:r>
-      <w:proofErr w:type="spellStart"/>
-      <w:r>
-        <w:rPr>
-          <w:rFonts w:ascii="Consolas" w:eastAsia="Times New Roman" w:hAnsi="Consolas" w:cs="Courier New"/>
-          <w:color w:val="808080"/>
-        </w:rPr>
-        <w:t>ijo</w:t>
-      </w:r>
-      <w:proofErr w:type="spellEnd"/>
-      <w:r>
-        <w:rPr>
-          <w:rFonts w:ascii="Consolas" w:eastAsia="Times New Roman" w:hAnsi="Consolas" w:cs="Courier New"/>
-          <w:color w:val="808080"/>
-        </w:rPr>
-        <w:br/>
-      </w:r>
-      <w:r>
-        <w:rPr>
-          <w:rFonts w:ascii="Consolas" w:eastAsia="Times New Roman" w:hAnsi="Consolas" w:cs="Courier New"/>
-          <w:color w:val="A9B7C6"/>
-        </w:rPr>
-        <w:t xml:space="preserve">} </w:t>
-      </w:r>
-      <w:r>
-        <w:rPr>
-          <w:rFonts w:ascii="Consolas" w:eastAsia="Times New Roman" w:hAnsi="Consolas" w:cs="Courier New"/>
-          <w:color w:val="CC7832"/>
-        </w:rPr>
-        <w:t xml:space="preserve">else if </w:t>
-      </w:r>
-      <w:r>
-        <w:rPr>
-          <w:rFonts w:ascii="Consolas" w:eastAsia="Times New Roman" w:hAnsi="Consolas" w:cs="Courier New"/>
-          <w:color w:val="A9B7C6"/>
-        </w:rPr>
-        <w:t xml:space="preserve">(card </w:t>
-      </w:r>
-      <w:proofErr w:type="spellStart"/>
-      <w:r>
-        <w:rPr>
-          <w:rFonts w:ascii="Consolas" w:eastAsia="Times New Roman" w:hAnsi="Consolas" w:cs="Courier New"/>
-          <w:color w:val="CC7832"/>
-        </w:rPr>
-        <w:t>instanceof</w:t>
-      </w:r>
-      <w:proofErr w:type="spellEnd"/>
-      <w:r>
-        <w:rPr>
-          <w:rFonts w:ascii="Consolas" w:eastAsia="Times New Roman" w:hAnsi="Consolas" w:cs="Courier New"/>
-          <w:color w:val="CC7832"/>
-        </w:rPr>
-        <w:t xml:space="preserve"> </w:t>
-      </w:r>
-      <w:proofErr w:type="spellStart"/>
-      <w:r>
-        <w:rPr>
-          <w:rFonts w:ascii="Consolas" w:eastAsia="Times New Roman" w:hAnsi="Consolas" w:cs="Courier New"/>
-          <w:color w:val="A9B7C6"/>
-        </w:rPr>
-        <w:t>PowerUpCard</w:t>
-      </w:r>
-      <w:proofErr w:type="spellEnd"/>
-      <w:r>
-        <w:rPr>
-          <w:rFonts w:ascii="Consolas" w:eastAsia="Times New Roman" w:hAnsi="Consolas" w:cs="Courier New"/>
-          <w:color w:val="A9B7C6"/>
-        </w:rPr>
-        <w:t>) {</w:t>
-      </w:r>
-      <w:r>
-        <w:rPr>
-          <w:rFonts w:ascii="Consolas" w:eastAsia="Times New Roman" w:hAnsi="Consolas" w:cs="Courier New"/>
-          <w:color w:val="A9B7C6"/>
-        </w:rPr>
-        <w:br/>
-        <w:t xml:space="preserve">    </w:t>
-      </w:r>
-      <w:proofErr w:type="spellStart"/>
-      <w:r>
-        <w:rPr>
-          <w:rFonts w:ascii="Consolas" w:eastAsia="Times New Roman" w:hAnsi="Consolas" w:cs="Courier New"/>
-          <w:color w:val="A9B7C6"/>
-        </w:rPr>
-        <w:t>colorCard</w:t>
-      </w:r>
-      <w:proofErr w:type="spellEnd"/>
-      <w:r>
-        <w:rPr>
-          <w:rFonts w:ascii="Consolas" w:eastAsia="Times New Roman" w:hAnsi="Consolas" w:cs="Courier New"/>
-          <w:color w:val="A9B7C6"/>
-        </w:rPr>
-        <w:t xml:space="preserve"> = </w:t>
-      </w:r>
-      <w:r>
-        <w:rPr>
-          <w:rFonts w:ascii="Consolas" w:eastAsia="Times New Roman" w:hAnsi="Consolas" w:cs="Courier New"/>
-          <w:color w:val="6A8759"/>
-        </w:rPr>
-        <w:t>"A57FBB"</w:t>
-      </w:r>
-      <w:r>
-        <w:rPr>
-          <w:rFonts w:ascii="Consolas" w:eastAsia="Times New Roman" w:hAnsi="Consolas" w:cs="Courier New"/>
-          <w:color w:val="CC7832"/>
-        </w:rPr>
-        <w:t xml:space="preserve">; </w:t>
-      </w:r>
-      <w:r>
-        <w:rPr>
-          <w:rFonts w:ascii="Consolas" w:eastAsia="Times New Roman" w:hAnsi="Consolas" w:cs="Courier New"/>
-          <w:color w:val="808080"/>
-        </w:rPr>
-        <w:t>//</w:t>
-      </w:r>
-      <w:proofErr w:type="spellStart"/>
-      <w:r>
-        <w:rPr>
-          <w:rFonts w:ascii="Consolas" w:eastAsia="Times New Roman" w:hAnsi="Consolas" w:cs="Courier New"/>
-          <w:color w:val="808080"/>
-        </w:rPr>
-        <w:t>ungu</w:t>
-      </w:r>
-      <w:proofErr w:type="spellEnd"/>
-      <w:r>
-        <w:rPr>
-          <w:rFonts w:ascii="Consolas" w:eastAsia="Times New Roman" w:hAnsi="Consolas" w:cs="Courier New"/>
-          <w:color w:val="808080"/>
-        </w:rPr>
-        <w:br/>
-      </w:r>
-      <w:r>
-        <w:rPr>
-          <w:rFonts w:ascii="Consolas" w:eastAsia="Times New Roman" w:hAnsi="Consolas" w:cs="Courier New"/>
-          <w:color w:val="A9B7C6"/>
-        </w:rPr>
-        <w:t>}</w:t>
-      </w:r>
-    </w:p>
-    <w:p>
-      <w:pPr>
-        <w:pStyle w:val="ListParagraph"/>
-        <w:spacing w:line="360" w:lineRule="auto"/>
-        <w:rPr>
-          <w:rFonts w:ascii="Times New Roman" w:hAnsi="Times New Roman" w:cs="Times New Roman"/>
-          <w:b/>
-          <w:bCs/>
-          <w:sz w:val="24"/>
-          <w:szCs w:val="24"/>
-        </w:rPr>
-      </w:pPr>
     </w:p>
     <w:p>
       <w:pPr>
@@ -4990,7 +8025,6 @@
           <w:sz w:val="28"/>
           <w:szCs w:val="28"/>
         </w:rPr>
-        <w:lastRenderedPageBreak/>
         <w:t>BAB II</w:t>
       </w:r>
       <w:r>
@@ -6014,6 +9048,36 @@
       <w:szCs w:val="20"/>
     </w:rPr>
   </w:style>
+  <w:style w:type="paragraph" w:styleId="BalloonText">
+    <w:name w:val="Balloon Text"/>
+    <w:basedOn w:val="Normal"/>
+    <w:link w:val="BalloonTextChar"/>
+    <w:uiPriority w:val="99"/>
+    <w:semiHidden/>
+    <w:unhideWhenUsed/>
+    <w:rsid w:val="00D541D5"/>
+    <w:pPr>
+      <w:spacing w:after="0" w:line="240" w:lineRule="auto"/>
+    </w:pPr>
+    <w:rPr>
+      <w:rFonts w:ascii="Segoe UI" w:hAnsi="Segoe UI" w:cs="Segoe UI"/>
+      <w:sz w:val="18"/>
+      <w:szCs w:val="18"/>
+    </w:rPr>
+  </w:style>
+  <w:style w:type="character" w:customStyle="1" w:styleId="BalloonTextChar">
+    <w:name w:val="Balloon Text Char"/>
+    <w:basedOn w:val="DefaultParagraphFont"/>
+    <w:link w:val="BalloonText"/>
+    <w:uiPriority w:val="99"/>
+    <w:semiHidden/>
+    <w:rsid w:val="00D541D5"/>
+    <w:rPr>
+      <w:rFonts w:ascii="Segoe UI" w:eastAsiaTheme="minorEastAsia" w:hAnsi="Segoe UI" w:cs="Segoe UI"/>
+      <w:sz w:val="18"/>
+      <w:szCs w:val="18"/>
+    </w:rPr>
+  </w:style>
 </w:styles>
 </file>
 
@@ -6307,7 +9371,7 @@
 </file>
 
 <file path=customXml/itemProps1.xml><?xml version="1.0" encoding="utf-8"?>
-<ds:datastoreItem xmlns:ds="http://schemas.openxmlformats.org/officeDocument/2006/customXml" ds:itemID="{2B9BF7C7-5829-4FDD-82D9-6A541B929B34}">
+<ds:datastoreItem xmlns:ds="http://schemas.openxmlformats.org/officeDocument/2006/customXml" ds:itemID="{EDD1EC4E-D3CF-4DA7-BDF5-643A72512BA9}">
   <ds:schemaRefs>
     <ds:schemaRef ds:uri="http://schemas.openxmlformats.org/officeDocument/2006/bibliography"/>
   </ds:schemaRefs>

</xml_diff>